<commit_message>
Fix: Replace incorrect templates with correct MODELE Particuliers and MODEL ENTREPRISE files
</commit_message>
<xml_diff>
--- a/backend/templates/MODELE Particuliers AR.docx
+++ b/backend/templates/MODELE Particuliers AR.docx
@@ -83,23 +83,7 @@
             <w14:round/>
           </w14:textOutline>
         </w:rPr>
-        <w:t xml:space="preserve">pour </w:t>
-      </w:r>
-      <w:r>
-        <w:rPr>
-          <w:rFonts w:asciiTheme="majorHAnsi" w:hAnsiTheme="majorHAnsi"/>
-          <w:b/>
-          <w:sz w:val="36"/>
-          <w:szCs w:val="24"/>
-          <w14:textOutline w14:w="12700" w14:cap="flat" w14:cmpd="sng" w14:algn="ctr">
-            <w14:solidFill>
-              <w14:srgbClr w14:val="0070C0"/>
-            </w14:solidFill>
-            <w14:prstDash w14:val="solid"/>
-            <w14:round/>
-          </w14:textOutline>
-        </w:rPr>
-        <w:t>Entreprise</w:t>
+        <w:t>pour Particuliers</w:t>
       </w:r>
     </w:p>
     <w:p>
@@ -209,51 +193,58 @@
         </w:rPr>
         <w:t>}</w:t>
       </w:r>
-    </w:p>
-    <w:p>
-      <w:pPr>
-        <w:spacing w:after="0"/>
+      <w:r>
         <w:rPr>
           <w:rFonts w:asciiTheme="majorHAnsi" w:hAnsiTheme="majorHAnsi"/>
           <w:sz w:val="20"/>
         </w:rPr>
-      </w:pPr>
-      <w:r>
-        <w:rPr>
-          <w:rFonts w:asciiTheme="majorHAnsi" w:hAnsiTheme="majorHAnsi"/>
-          <w:b/>
-          <w:sz w:val="20"/>
-        </w:rPr>
-        <w:t>Raison Sociale</w:t>
-      </w:r>
-      <w:r>
+        <w:t xml:space="preserve"> </w:t>
+      </w:r>
+    </w:p>
+    <w:p>
+      <w:pPr>
+        <w:spacing w:after="0"/>
         <w:rPr>
           <w:rFonts w:asciiTheme="majorHAnsi" w:hAnsiTheme="majorHAnsi"/>
           <w:sz w:val="20"/>
         </w:rPr>
-        <w:t xml:space="preserve"> : </w:t>
+      </w:pPr>
+      <w:r>
+        <w:rPr>
+          <w:rFonts w:asciiTheme="majorHAnsi" w:hAnsiTheme="majorHAnsi"/>
+          <w:b/>
+          <w:sz w:val="20"/>
+        </w:rPr>
+        <w:t>NOM ET PRENOM</w:t>
       </w:r>
       <w:r>
         <w:rPr>
           <w:rFonts w:asciiTheme="majorHAnsi" w:hAnsiTheme="majorHAnsi"/>
           <w:sz w:val="20"/>
         </w:rPr>
-        <w:t>{</w:t>
-      </w:r>
-      <w:proofErr w:type="spellStart"/>
+        <w:t xml:space="preserve"> : </w:t>
+      </w:r>
       <w:r>
         <w:rPr>
           <w:rFonts w:asciiTheme="majorHAnsi" w:hAnsiTheme="majorHAnsi"/>
           <w:sz w:val="20"/>
         </w:rPr>
-        <w:t>raison_sociale</w:t>
-      </w:r>
-      <w:proofErr w:type="spellEnd"/>
+        <w:t>{Nom} {</w:t>
+      </w:r>
+      <w:proofErr w:type="spellStart"/>
       <w:r>
         <w:rPr>
           <w:rFonts w:asciiTheme="majorHAnsi" w:hAnsiTheme="majorHAnsi"/>
           <w:sz w:val="20"/>
         </w:rPr>
+        <w:t>Prenom</w:t>
+      </w:r>
+      <w:proofErr w:type="spellEnd"/>
+      <w:r>
+        <w:rPr>
+          <w:rFonts w:asciiTheme="majorHAnsi" w:hAnsiTheme="majorHAnsi"/>
+          <w:sz w:val="20"/>
+        </w:rPr>
         <w:t>}</w:t>
       </w:r>
     </w:p>
@@ -262,195 +253,178 @@
         <w:spacing w:after="0"/>
         <w:rPr>
           <w:rFonts w:asciiTheme="majorHAnsi" w:hAnsiTheme="majorHAnsi"/>
-          <w:b/>
+          <w:sz w:val="20"/>
+        </w:rPr>
+      </w:pPr>
+      <w:r>
+        <w:rPr>
+          <w:rFonts w:asciiTheme="majorHAnsi" w:hAnsiTheme="majorHAnsi"/>
+          <w:b/>
+          <w:sz w:val="20"/>
+        </w:rPr>
+        <w:t>ADRESSE</w:t>
+      </w:r>
+      <w:r>
+        <w:rPr>
+          <w:rFonts w:asciiTheme="majorHAnsi" w:hAnsiTheme="majorHAnsi"/>
+          <w:sz w:val="20"/>
+        </w:rPr>
+        <w:t xml:space="preserve"> : </w:t>
+      </w:r>
+      <w:r>
+        <w:rPr>
+          <w:rFonts w:asciiTheme="majorHAnsi" w:hAnsiTheme="majorHAnsi"/>
+          <w:sz w:val="20"/>
+        </w:rPr>
+        <w:t>{Adresse}</w:t>
+      </w:r>
+    </w:p>
+    <w:p>
+      <w:pPr>
+        <w:spacing w:after="0"/>
+        <w:rPr>
+          <w:rFonts w:asciiTheme="majorHAnsi" w:hAnsiTheme="majorHAnsi"/>
+          <w:sz w:val="20"/>
+        </w:rPr>
+      </w:pPr>
+      <w:r>
+        <w:rPr>
+          <w:rFonts w:asciiTheme="majorHAnsi" w:hAnsiTheme="majorHAnsi"/>
+          <w:b/>
+          <w:sz w:val="20"/>
+        </w:rPr>
+        <w:t xml:space="preserve">TYPE DE PIECE : CIN / </w:t>
+      </w:r>
+      <w:r>
+        <w:rPr>
+          <w:rFonts w:asciiTheme="majorHAnsi" w:hAnsiTheme="majorHAnsi"/>
+          <w:b/>
+          <w:strike/>
+          <w:sz w:val="20"/>
+        </w:rPr>
+        <w:t>PASSEPORT</w:t>
+      </w:r>
+      <w:r>
+        <w:rPr>
+          <w:rFonts w:asciiTheme="majorHAnsi" w:hAnsiTheme="majorHAnsi"/>
+          <w:b/>
+          <w:sz w:val="20"/>
+        </w:rPr>
+        <w:t> N°</w:t>
+      </w:r>
+      <w:r>
+        <w:rPr>
+          <w:rFonts w:asciiTheme="majorHAnsi" w:hAnsiTheme="majorHAnsi"/>
+          <w:sz w:val="20"/>
+        </w:rPr>
+        <w:t xml:space="preserve"> : </w:t>
+      </w:r>
+      <w:r>
+        <w:rPr>
+          <w:rFonts w:asciiTheme="majorHAnsi" w:hAnsiTheme="majorHAnsi"/>
           <w:bCs/>
           <w:sz w:val="20"/>
         </w:rPr>
-      </w:pPr>
+        <w:t>{</w:t>
+      </w:r>
+      <w:proofErr w:type="spellStart"/>
       <w:r>
         <w:rPr>
           <w:rFonts w:asciiTheme="majorHAnsi" w:hAnsiTheme="majorHAnsi"/>
-          <w:b/>
+          <w:bCs/>
           <w:sz w:val="20"/>
         </w:rPr>
-        <w:t>ADRESSE</w:t>
+        <w:t>Num_CIN</w:t>
+      </w:r>
+      <w:proofErr w:type="spellEnd"/>
+      <w:r>
+        <w:rPr>
+          <w:rFonts w:asciiTheme="majorHAnsi" w:hAnsiTheme="majorHAnsi"/>
+          <w:bCs/>
+          <w:sz w:val="20"/>
+        </w:rPr>
+        <w:t>}</w:t>
+      </w:r>
+      <w:r>
+        <w:rPr>
+          <w:rFonts w:asciiTheme="majorHAnsi" w:hAnsiTheme="majorHAnsi"/>
+          <w:b/>
+          <w:sz w:val="20"/>
+        </w:rPr>
+        <w:t xml:space="preserve"> </w:t>
+      </w:r>
+      <w:r>
+        <w:rPr>
+          <w:rFonts w:asciiTheme="majorHAnsi" w:hAnsiTheme="majorHAnsi"/>
+          <w:b/>
+          <w:sz w:val="20"/>
+        </w:rPr>
+        <w:t>DELIVRE</w:t>
       </w:r>
       <w:r>
         <w:rPr>
           <w:rFonts w:asciiTheme="majorHAnsi" w:hAnsiTheme="majorHAnsi"/>
           <w:sz w:val="20"/>
         </w:rPr>
-        <w:t xml:space="preserve"> : </w:t>
+        <w:t xml:space="preserve"> </w:t>
       </w:r>
       <w:r>
         <w:rPr>
           <w:rFonts w:asciiTheme="majorHAnsi" w:hAnsiTheme="majorHAnsi"/>
-          <w:sz w:val="24"/>
-          <w:szCs w:val="28"/>
-        </w:rPr>
-        <w:t>{</w:t>
-      </w:r>
-      <w:proofErr w:type="spellStart"/>
-      <w:r>
-        <w:rPr>
-          <w:rFonts w:asciiTheme="majorHAnsi" w:hAnsiTheme="majorHAnsi"/>
-          <w:sz w:val="24"/>
-          <w:szCs w:val="28"/>
-        </w:rPr>
-        <w:t>Adresse</w:t>
-      </w:r>
-      <w:r>
-        <w:rPr>
-          <w:rFonts w:asciiTheme="majorHAnsi" w:hAnsiTheme="majorHAnsi"/>
-          <w:sz w:val="24"/>
-          <w:szCs w:val="28"/>
-        </w:rPr>
-        <w:t>_entreprise</w:t>
-      </w:r>
-      <w:proofErr w:type="spellEnd"/>
-      <w:r>
-        <w:rPr>
-          <w:rFonts w:asciiTheme="majorHAnsi" w:hAnsiTheme="majorHAnsi"/>
-          <w:sz w:val="24"/>
-          <w:szCs w:val="28"/>
-        </w:rPr>
-        <w:t>}</w:t>
-      </w:r>
-    </w:p>
-    <w:p>
-      <w:pPr>
-        <w:spacing w:after="0"/>
-        <w:rPr>
-          <w:rFonts w:asciiTheme="majorHAnsi" w:hAnsiTheme="majorHAnsi"/>
           <w:b/>
           <w:sz w:val="20"/>
         </w:rPr>
-      </w:pPr>
-      <w:r>
-        <w:rPr>
-          <w:rFonts w:asciiTheme="majorHAnsi" w:hAnsiTheme="majorHAnsi"/>
-          <w:b/>
-          <w:sz w:val="20"/>
-        </w:rPr>
-        <w:t>RC</w:t>
-      </w:r>
-      <w:r>
-        <w:rPr>
-          <w:rFonts w:asciiTheme="majorHAnsi" w:hAnsiTheme="majorHAnsi"/>
-          <w:b/>
-          <w:sz w:val="20"/>
-        </w:rPr>
-        <w:t xml:space="preserve"> N° : </w:t>
-      </w:r>
-      <w:r>
-        <w:rPr>
-          <w:rFonts w:asciiTheme="majorHAnsi" w:hAnsiTheme="majorHAnsi" w:cs="Courier New"/>
-          <w:color w:val="000000"/>
-          <w:sz w:val="24"/>
-          <w:szCs w:val="24"/>
-        </w:rPr>
-        <w:t>{</w:t>
-      </w:r>
-      <w:proofErr w:type="spellStart"/>
-      <w:r>
-        <w:rPr>
-          <w:rFonts w:asciiTheme="majorHAnsi" w:hAnsiTheme="majorHAnsi" w:cs="Courier New"/>
-          <w:color w:val="000000"/>
-          <w:sz w:val="24"/>
-          <w:szCs w:val="24"/>
-        </w:rPr>
-        <w:t>rc</w:t>
-      </w:r>
-      <w:proofErr w:type="spellEnd"/>
-      <w:r>
-        <w:rPr>
-          <w:rFonts w:asciiTheme="majorHAnsi" w:hAnsiTheme="majorHAnsi" w:cs="Courier New"/>
-          <w:color w:val="000000"/>
-          <w:sz w:val="24"/>
-          <w:szCs w:val="24"/>
-        </w:rPr>
-        <w:t>}</w:t>
-      </w:r>
-      <w:r>
-        <w:rPr>
-          <w:rFonts w:asciiTheme="majorHAnsi" w:hAnsiTheme="majorHAnsi"/>
-          <w:b/>
-          <w:sz w:val="20"/>
-        </w:rPr>
-        <w:t xml:space="preserve"> </w:t>
-      </w:r>
-      <w:r>
-        <w:rPr>
-          <w:rFonts w:asciiTheme="majorHAnsi" w:hAnsiTheme="majorHAnsi"/>
-          <w:b/>
-          <w:sz w:val="20"/>
-        </w:rPr>
-        <w:t xml:space="preserve">NIF : </w:t>
-      </w:r>
-      <w:r>
-        <w:rPr>
-          <w:rFonts w:asciiTheme="majorHAnsi" w:hAnsiTheme="majorHAnsi"/>
-          <w:sz w:val="24"/>
-          <w:szCs w:val="28"/>
-        </w:rPr>
-        <w:t>{</w:t>
-      </w:r>
-      <w:r>
-        <w:rPr>
-          <w:rFonts w:asciiTheme="majorHAnsi" w:hAnsiTheme="majorHAnsi"/>
-          <w:sz w:val="24"/>
-          <w:szCs w:val="28"/>
-        </w:rPr>
-        <w:t>nif</w:t>
-      </w:r>
-      <w:r>
-        <w:rPr>
-          <w:rFonts w:asciiTheme="majorHAnsi" w:hAnsiTheme="majorHAnsi"/>
-          <w:sz w:val="24"/>
-          <w:szCs w:val="28"/>
-        </w:rPr>
-        <w:t>}</w:t>
+        <w:t>LE</w:t>
       </w:r>
       <w:r>
         <w:rPr>
           <w:rFonts w:asciiTheme="majorHAnsi" w:hAnsiTheme="majorHAnsi"/>
           <w:sz w:val="20"/>
         </w:rPr>
+        <w:t xml:space="preserve"> : </w:t>
+      </w:r>
+      <w:r>
+        <w:rPr>
+          <w:rFonts w:asciiTheme="majorHAnsi" w:hAnsiTheme="majorHAnsi"/>
+          <w:bCs/>
+          <w:sz w:val="20"/>
+        </w:rPr>
+        <w:t>{</w:t>
+      </w:r>
+      <w:proofErr w:type="spellStart"/>
+      <w:r>
+        <w:rPr>
+          <w:rFonts w:asciiTheme="majorHAnsi" w:hAnsiTheme="majorHAnsi"/>
+          <w:bCs/>
+          <w:sz w:val="20"/>
+        </w:rPr>
+        <w:t>date_</w:t>
+      </w:r>
+      <w:proofErr w:type="gramStart"/>
+      <w:r>
+        <w:rPr>
+          <w:rFonts w:asciiTheme="majorHAnsi" w:hAnsiTheme="majorHAnsi"/>
+          <w:bCs/>
+          <w:sz w:val="20"/>
+        </w:rPr>
+        <w:t>delivery</w:t>
+      </w:r>
+      <w:proofErr w:type="spellEnd"/>
+      <w:r>
+        <w:rPr>
+          <w:rFonts w:asciiTheme="majorHAnsi" w:hAnsiTheme="majorHAnsi"/>
+          <w:bCs/>
+          <w:sz w:val="20"/>
+        </w:rPr>
+        <w:t>}</w:t>
+      </w:r>
+      <w:r>
+        <w:rPr>
+          <w:rFonts w:asciiTheme="majorHAnsi" w:hAnsiTheme="majorHAnsi"/>
+          <w:b/>
+          <w:sz w:val="20"/>
+        </w:rPr>
         <w:t xml:space="preserve"> </w:t>
-      </w:r>
-      <w:r>
-        <w:rPr>
-          <w:rFonts w:asciiTheme="majorHAnsi" w:hAnsiTheme="majorHAnsi"/>
-          <w:b/>
-          <w:sz w:val="20"/>
-        </w:rPr>
-        <w:t xml:space="preserve">NIS : </w:t>
-      </w:r>
-      <w:r>
-        <w:rPr>
-          <w:rFonts w:asciiTheme="majorHAnsi" w:hAnsiTheme="majorHAnsi"/>
-          <w:sz w:val="24"/>
-          <w:szCs w:val="28"/>
-        </w:rPr>
-        <w:t>{</w:t>
-      </w:r>
-      <w:proofErr w:type="spellStart"/>
-      <w:r>
-        <w:rPr>
-          <w:rFonts w:asciiTheme="majorHAnsi" w:hAnsiTheme="majorHAnsi"/>
-          <w:sz w:val="24"/>
-          <w:szCs w:val="28"/>
-        </w:rPr>
-        <w:t>nis</w:t>
-      </w:r>
-      <w:proofErr w:type="spellEnd"/>
-      <w:r>
-        <w:rPr>
-          <w:rFonts w:asciiTheme="majorHAnsi" w:hAnsiTheme="majorHAnsi"/>
-          <w:sz w:val="24"/>
-          <w:szCs w:val="28"/>
-        </w:rPr>
-        <w:t>}</w:t>
       </w:r>
       <w:r>
         <w:rPr>
@@ -459,349 +433,195 @@
         </w:rPr>
         <w:t xml:space="preserve"> </w:t>
       </w:r>
-      <w:proofErr w:type="gramStart"/>
       <w:r>
         <w:rPr>
           <w:rFonts w:asciiTheme="majorHAnsi" w:hAnsiTheme="majorHAnsi"/>
           <w:b/>
           <w:sz w:val="20"/>
         </w:rPr>
-        <w:t>ART:</w:t>
+        <w:t>PAR</w:t>
       </w:r>
       <w:proofErr w:type="gramEnd"/>
       <w:r>
-        <w:rPr>
-          <w:rFonts w:asciiTheme="majorHAnsi" w:hAnsiTheme="majorHAnsi"/>
-          <w:b/>
-          <w:sz w:val="20"/>
-        </w:rPr>
-        <w:t xml:space="preserve"> </w:t>
-      </w:r>
-      <w:r>
-        <w:rPr>
-          <w:rFonts w:asciiTheme="majorHAnsi" w:hAnsiTheme="majorHAnsi"/>
-          <w:sz w:val="24"/>
-          <w:szCs w:val="28"/>
-        </w:rPr>
-        <w:t>{</w:t>
-      </w:r>
-      <w:r>
-        <w:rPr>
-          <w:rFonts w:asciiTheme="majorHAnsi" w:hAnsiTheme="majorHAnsi"/>
-          <w:sz w:val="24"/>
-          <w:szCs w:val="28"/>
-        </w:rPr>
-        <w:t>article</w:t>
-      </w:r>
-      <w:r>
-        <w:rPr>
-          <w:rFonts w:asciiTheme="majorHAnsi" w:hAnsiTheme="majorHAnsi"/>
-          <w:sz w:val="24"/>
-          <w:szCs w:val="28"/>
-        </w:rPr>
-        <w:t>}</w:t>
-      </w:r>
-    </w:p>
-    <w:p>
-      <w:pPr>
-        <w:spacing w:after="0"/>
         <w:rPr>
           <w:rFonts w:asciiTheme="majorHAnsi" w:hAnsiTheme="majorHAnsi"/>
           <w:sz w:val="20"/>
         </w:rPr>
-      </w:pPr>
+        <w:t xml:space="preserve"> : </w:t>
+      </w:r>
       <w:r>
         <w:rPr>
           <w:rFonts w:asciiTheme="majorHAnsi" w:hAnsiTheme="majorHAnsi"/>
-          <w:b/>
+          <w:bCs/>
           <w:sz w:val="20"/>
         </w:rPr>
-        <w:t xml:space="preserve">N° CIN/ P.C Gérant : </w:t>
-      </w:r>
-      <w:r>
+        <w:t>{</w:t>
+      </w:r>
+      <w:proofErr w:type="spellStart"/>
+      <w:r>
+        <w:rPr>
+          <w:rFonts w:asciiTheme="majorHAnsi" w:hAnsiTheme="majorHAnsi"/>
+          <w:bCs/>
+          <w:sz w:val="20"/>
+        </w:rPr>
+        <w:t>authority</w:t>
+      </w:r>
+      <w:proofErr w:type="spellEnd"/>
+      <w:r>
+        <w:rPr>
+          <w:rFonts w:asciiTheme="majorHAnsi" w:hAnsiTheme="majorHAnsi"/>
+          <w:bCs/>
+          <w:sz w:val="20"/>
+        </w:rPr>
+        <w:t>}</w:t>
+      </w:r>
+    </w:p>
+    <w:p>
+      <w:pPr>
+        <w:spacing w:after="0"/>
         <w:rPr>
           <w:rFonts w:asciiTheme="majorHAnsi" w:hAnsiTheme="majorHAnsi"/>
           <w:sz w:val="20"/>
-        </w:rPr>
-        <w:t>{</w:t>
-      </w:r>
-      <w:proofErr w:type="spellStart"/>
+          <w:lang w:val="en-US"/>
+        </w:rPr>
+      </w:pPr>
+      <w:r>
+        <w:rPr>
+          <w:rFonts w:asciiTheme="majorHAnsi" w:hAnsiTheme="majorHAnsi"/>
+          <w:b/>
+          <w:sz w:val="20"/>
+        </w:rPr>
+        <w:t>N°</w:t>
+      </w:r>
       <w:r>
         <w:rPr>
           <w:rFonts w:asciiTheme="majorHAnsi" w:hAnsiTheme="majorHAnsi"/>
           <w:sz w:val="20"/>
         </w:rPr>
-        <w:t>numero_cin_</w:t>
-      </w:r>
-      <w:proofErr w:type="gramStart"/>
+        <w:t xml:space="preserve"> </w:t>
+      </w:r>
+      <w:r>
+        <w:rPr>
+          <w:rFonts w:asciiTheme="majorHAnsi" w:hAnsiTheme="majorHAnsi"/>
+          <w:b/>
+          <w:sz w:val="20"/>
+        </w:rPr>
+        <w:t>TELEPHONE/ MOBILE</w:t>
+      </w:r>
       <w:r>
         <w:rPr>
           <w:rFonts w:asciiTheme="majorHAnsi" w:hAnsiTheme="majorHAnsi"/>
           <w:sz w:val="20"/>
         </w:rPr>
-        <w:t>gerant</w:t>
-      </w:r>
-      <w:proofErr w:type="spellEnd"/>
+        <w:t xml:space="preserve"> : </w:t>
+      </w:r>
+      <w:r>
+        <w:rPr>
+          <w:rFonts w:asciiTheme="majorHAnsi" w:hAnsiTheme="majorHAnsi"/>
+          <w:bCs/>
+          <w:sz w:val="20"/>
+        </w:rPr>
+        <w:t>{</w:t>
+      </w:r>
+      <w:proofErr w:type="gramStart"/>
+      <w:r>
+        <w:rPr>
+          <w:rFonts w:asciiTheme="majorHAnsi" w:hAnsiTheme="majorHAnsi"/>
+          <w:bCs/>
+          <w:sz w:val="20"/>
+        </w:rPr>
+        <w:t>mobile</w:t>
+      </w:r>
+      <w:r>
+        <w:rPr>
+          <w:rFonts w:asciiTheme="majorHAnsi" w:hAnsiTheme="majorHAnsi"/>
+          <w:bCs/>
+          <w:sz w:val="20"/>
+        </w:rPr>
+        <w:t>}</w:t>
+      </w:r>
+      <w:r>
+        <w:rPr>
+          <w:rFonts w:asciiTheme="majorHAnsi" w:hAnsiTheme="majorHAnsi"/>
+          <w:b/>
+          <w:sz w:val="20"/>
+        </w:rPr>
+        <w:t xml:space="preserve"> </w:t>
+      </w:r>
       <w:r>
         <w:rPr>
           <w:rFonts w:asciiTheme="majorHAnsi" w:hAnsiTheme="majorHAnsi"/>
           <w:sz w:val="20"/>
         </w:rPr>
-        <w:t>}</w:t>
+        <w:t xml:space="preserve"> </w:t>
       </w:r>
       <w:r>
         <w:rPr>
           <w:rFonts w:asciiTheme="majorHAnsi" w:hAnsiTheme="majorHAnsi"/>
           <w:b/>
           <w:sz w:val="20"/>
-        </w:rPr>
-        <w:t xml:space="preserve"> </w:t>
-      </w:r>
+          <w:lang w:val="en-US"/>
+        </w:rPr>
+        <w:t>E-</w:t>
+      </w:r>
+      <w:r>
+        <w:rPr>
+          <w:rFonts w:asciiTheme="majorHAnsi" w:hAnsiTheme="majorHAnsi"/>
+          <w:b/>
+          <w:sz w:val="20"/>
+          <w:lang w:val="en-US"/>
+        </w:rPr>
+        <w:t>MAIL</w:t>
+      </w:r>
+      <w:proofErr w:type="gramEnd"/>
       <w:r>
         <w:rPr>
           <w:rFonts w:asciiTheme="majorHAnsi" w:hAnsiTheme="majorHAnsi"/>
           <w:sz w:val="20"/>
+          <w:lang w:val="en-US"/>
+        </w:rPr>
+        <w:t>:</w:t>
+      </w:r>
+      <w:r>
+        <w:rPr>
+          <w:rFonts w:asciiTheme="majorHAnsi" w:hAnsiTheme="majorHAnsi"/>
+          <w:sz w:val="20"/>
+          <w:lang w:val="en-US"/>
         </w:rPr>
         <w:t xml:space="preserve"> </w:t>
       </w:r>
       <w:r>
         <w:rPr>
           <w:rFonts w:asciiTheme="majorHAnsi" w:hAnsiTheme="majorHAnsi"/>
-          <w:b/>
           <w:bCs/>
           <w:sz w:val="20"/>
         </w:rPr>
-        <w:t>Délivré</w:t>
-      </w:r>
-      <w:proofErr w:type="gramEnd"/>
+        <w:t>{</w:t>
+      </w:r>
       <w:r>
         <w:rPr>
           <w:rFonts w:asciiTheme="majorHAnsi" w:hAnsiTheme="majorHAnsi"/>
-          <w:b/>
           <w:bCs/>
           <w:sz w:val="20"/>
         </w:rPr>
-        <w:t xml:space="preserve"> le</w:t>
-      </w:r>
-      <w:r>
+        <w:t>email</w:t>
+      </w:r>
+      <w:r>
+        <w:rPr>
+          <w:rFonts w:asciiTheme="majorHAnsi" w:hAnsiTheme="majorHAnsi"/>
+          <w:bCs/>
+          <w:sz w:val="20"/>
+        </w:rPr>
+        <w:t>}</w:t>
+      </w:r>
+    </w:p>
+    <w:p>
+      <w:pPr>
+        <w:spacing w:after="0"/>
         <w:rPr>
           <w:rFonts w:asciiTheme="majorHAnsi" w:hAnsiTheme="majorHAnsi"/>
           <w:sz w:val="20"/>
-        </w:rPr>
-        <w:t xml:space="preserve"> : </w:t>
-      </w:r>
-      <w:r>
-        <w:rPr>
-          <w:rFonts w:asciiTheme="majorHAnsi" w:hAnsiTheme="majorHAnsi"/>
-          <w:sz w:val="20"/>
-        </w:rPr>
-        <w:t>{</w:t>
-      </w:r>
-      <w:proofErr w:type="spellStart"/>
-      <w:r>
-        <w:rPr>
-          <w:rFonts w:asciiTheme="majorHAnsi" w:hAnsiTheme="majorHAnsi"/>
-          <w:sz w:val="20"/>
-        </w:rPr>
-        <w:t>date_cin_gerant</w:t>
-      </w:r>
-      <w:proofErr w:type="spellEnd"/>
-      <w:r>
-        <w:rPr>
-          <w:rFonts w:asciiTheme="majorHAnsi" w:hAnsiTheme="majorHAnsi"/>
-          <w:sz w:val="20"/>
-        </w:rPr>
-        <w:t>}</w:t>
-      </w:r>
-      <w:r>
-        <w:rPr>
-          <w:rFonts w:asciiTheme="majorHAnsi" w:hAnsiTheme="majorHAnsi"/>
-          <w:sz w:val="20"/>
-        </w:rPr>
-        <w:t xml:space="preserve"> </w:t>
-      </w:r>
-      <w:r>
-        <w:rPr>
-          <w:rFonts w:asciiTheme="majorHAnsi" w:hAnsiTheme="majorHAnsi"/>
-          <w:b/>
-          <w:bCs/>
-          <w:sz w:val="20"/>
-        </w:rPr>
-        <w:t>Par</w:t>
-      </w:r>
-      <w:r>
-        <w:rPr>
-          <w:rFonts w:asciiTheme="majorHAnsi" w:hAnsiTheme="majorHAnsi"/>
-          <w:sz w:val="20"/>
-        </w:rPr>
-        <w:t xml:space="preserve"> : </w:t>
-      </w:r>
-      <w:r>
-        <w:rPr>
-          <w:rFonts w:asciiTheme="majorHAnsi" w:hAnsiTheme="majorHAnsi"/>
-          <w:sz w:val="20"/>
-        </w:rPr>
-        <w:t>{</w:t>
-      </w:r>
-      <w:proofErr w:type="spellStart"/>
-      <w:r>
-        <w:rPr>
-          <w:rFonts w:asciiTheme="majorHAnsi" w:hAnsiTheme="majorHAnsi"/>
-          <w:sz w:val="20"/>
-        </w:rPr>
-        <w:t>authority</w:t>
-      </w:r>
-      <w:r>
-        <w:rPr>
-          <w:rFonts w:asciiTheme="majorHAnsi" w:hAnsiTheme="majorHAnsi"/>
-          <w:sz w:val="20"/>
-        </w:rPr>
-        <w:t>_gerant</w:t>
-      </w:r>
-      <w:proofErr w:type="spellEnd"/>
-      <w:r>
-        <w:rPr>
-          <w:rFonts w:asciiTheme="majorHAnsi" w:hAnsiTheme="majorHAnsi"/>
-          <w:sz w:val="20"/>
-        </w:rPr>
-        <w:t>}</w:t>
-      </w:r>
-    </w:p>
-    <w:p>
-      <w:pPr>
-        <w:spacing w:after="0"/>
-        <w:rPr>
-          <w:rFonts w:asciiTheme="majorHAnsi" w:hAnsiTheme="majorHAnsi"/>
-          <w:sz w:val="20"/>
-        </w:rPr>
-      </w:pPr>
-      <w:r>
-        <w:rPr>
-          <w:rFonts w:asciiTheme="majorHAnsi" w:hAnsiTheme="majorHAnsi"/>
-          <w:b/>
-          <w:sz w:val="20"/>
-        </w:rPr>
-        <w:t>N°</w:t>
-      </w:r>
-      <w:r>
-        <w:rPr>
-          <w:rFonts w:asciiTheme="majorHAnsi" w:hAnsiTheme="majorHAnsi"/>
-          <w:sz w:val="20"/>
-        </w:rPr>
-        <w:t xml:space="preserve"> </w:t>
-      </w:r>
-      <w:r>
-        <w:rPr>
-          <w:rFonts w:asciiTheme="majorHAnsi" w:hAnsiTheme="majorHAnsi"/>
-          <w:b/>
-          <w:sz w:val="20"/>
-        </w:rPr>
-        <w:t>TELEPHONE/ MOBILE</w:t>
-      </w:r>
-      <w:r>
-        <w:rPr>
-          <w:rFonts w:asciiTheme="majorHAnsi" w:hAnsiTheme="majorHAnsi"/>
-          <w:sz w:val="20"/>
-        </w:rPr>
-        <w:t xml:space="preserve"> : </w:t>
-      </w:r>
-      <w:r>
-        <w:rPr>
-          <w:rFonts w:asciiTheme="majorHAnsi" w:hAnsiTheme="majorHAnsi"/>
-          <w:sz w:val="20"/>
-        </w:rPr>
-        <w:t>{</w:t>
-      </w:r>
-      <w:r>
-        <w:rPr>
-          <w:rFonts w:asciiTheme="majorHAnsi" w:hAnsiTheme="majorHAnsi"/>
-          <w:sz w:val="20"/>
-        </w:rPr>
-        <w:t xml:space="preserve">mobile </w:t>
-      </w:r>
-      <w:proofErr w:type="spellStart"/>
-      <w:r>
-        <w:rPr>
-          <w:rFonts w:asciiTheme="majorHAnsi" w:hAnsiTheme="majorHAnsi"/>
-          <w:sz w:val="20"/>
-        </w:rPr>
-        <w:t>gerant</w:t>
-      </w:r>
-      <w:proofErr w:type="spellEnd"/>
-      <w:r>
-        <w:rPr>
-          <w:rFonts w:asciiTheme="majorHAnsi" w:hAnsiTheme="majorHAnsi"/>
-          <w:sz w:val="20"/>
-        </w:rPr>
-        <w:t>}</w:t>
-      </w:r>
-      <w:r>
-        <w:rPr>
-          <w:rFonts w:asciiTheme="majorHAnsi" w:hAnsiTheme="majorHAnsi"/>
-          <w:sz w:val="20"/>
-        </w:rPr>
-        <w:t xml:space="preserve"> </w:t>
-      </w:r>
-      <w:proofErr w:type="gramStart"/>
-      <w:r>
-        <w:rPr>
-          <w:rFonts w:asciiTheme="majorHAnsi" w:hAnsiTheme="majorHAnsi"/>
-          <w:b/>
-          <w:sz w:val="20"/>
-        </w:rPr>
-        <w:t>E-</w:t>
-      </w:r>
-      <w:r>
-        <w:rPr>
-          <w:rFonts w:asciiTheme="majorHAnsi" w:hAnsiTheme="majorHAnsi"/>
-          <w:b/>
-          <w:sz w:val="20"/>
-        </w:rPr>
-        <w:t>MAIL</w:t>
-      </w:r>
-      <w:r>
-        <w:rPr>
-          <w:rFonts w:asciiTheme="majorHAnsi" w:hAnsiTheme="majorHAnsi"/>
-          <w:sz w:val="20"/>
-        </w:rPr>
-        <w:t>:</w:t>
-      </w:r>
-      <w:proofErr w:type="gramEnd"/>
-      <w:r>
-        <w:rPr>
-          <w:rFonts w:asciiTheme="majorHAnsi" w:hAnsiTheme="majorHAnsi"/>
-          <w:sz w:val="20"/>
-        </w:rPr>
-        <w:t xml:space="preserve"> </w:t>
-      </w:r>
-      <w:r>
-        <w:rPr>
-          <w:rFonts w:asciiTheme="majorHAnsi" w:hAnsiTheme="majorHAnsi"/>
-          <w:sz w:val="20"/>
-        </w:rPr>
-        <w:t>{</w:t>
-      </w:r>
-      <w:r>
-        <w:rPr>
-          <w:rFonts w:asciiTheme="majorHAnsi" w:hAnsiTheme="majorHAnsi"/>
-          <w:sz w:val="20"/>
-        </w:rPr>
-        <w:t>mail</w:t>
-      </w:r>
-      <w:r>
-        <w:rPr>
-          <w:rFonts w:asciiTheme="majorHAnsi" w:hAnsiTheme="majorHAnsi"/>
-          <w:sz w:val="20"/>
-        </w:rPr>
-        <w:t>}</w:t>
-      </w:r>
-    </w:p>
-    <w:p>
-      <w:pPr>
-        <w:spacing w:after="0"/>
-        <w:rPr>
-          <w:rFonts w:asciiTheme="majorHAnsi" w:hAnsiTheme="majorHAnsi"/>
-          <w:sz w:val="20"/>
+          <w:lang w:val="en-US"/>
         </w:rPr>
       </w:pPr>
     </w:p>
@@ -813,10 +633,10 @@
       </w:tblPr>
       <w:tblGrid>
         <w:gridCol w:w="728"/>
-        <w:gridCol w:w="4817"/>
-        <w:gridCol w:w="1125"/>
-        <w:gridCol w:w="923"/>
-        <w:gridCol w:w="1756"/>
+        <w:gridCol w:w="4834"/>
+        <w:gridCol w:w="1126"/>
+        <w:gridCol w:w="902"/>
+        <w:gridCol w:w="1759"/>
       </w:tblGrid>
       <w:tr>
         <w:trPr>
@@ -846,7 +666,7 @@
         </w:tc>
         <w:tc>
           <w:tcPr>
-            <w:tcW w:w="4817" w:type="dxa"/>
+            <w:tcW w:w="4834" w:type="dxa"/>
           </w:tcPr>
           <w:p>
             <w:pPr>
@@ -868,7 +688,7 @@
         </w:tc>
         <w:tc>
           <w:tcPr>
-            <w:tcW w:w="1125" w:type="dxa"/>
+            <w:tcW w:w="1126" w:type="dxa"/>
           </w:tcPr>
           <w:p>
             <w:pPr>
@@ -919,7 +739,7 @@
         </w:tc>
         <w:tc>
           <w:tcPr>
-            <w:tcW w:w="923" w:type="dxa"/>
+            <w:tcW w:w="902" w:type="dxa"/>
           </w:tcPr>
           <w:p>
             <w:pPr>
@@ -948,7 +768,7 @@
         </w:tc>
         <w:tc>
           <w:tcPr>
-            <w:tcW w:w="1756" w:type="dxa"/>
+            <w:tcW w:w="1759" w:type="dxa"/>
           </w:tcPr>
           <w:p>
             <w:pPr>
@@ -1049,11 +869,18 @@
                 <w:sz w:val="20"/>
               </w:rPr>
             </w:pPr>
+            <w:r>
+              <w:rPr>
+                <w:rFonts w:asciiTheme="majorHAnsi" w:hAnsiTheme="majorHAnsi"/>
+                <w:sz w:val="20"/>
+              </w:rPr>
+              <w:t>01</w:t>
+            </w:r>
           </w:p>
         </w:tc>
         <w:tc>
           <w:tcPr>
-            <w:tcW w:w="4817" w:type="dxa"/>
+            <w:tcW w:w="4834" w:type="dxa"/>
             <w:tcBorders>
               <w:top w:val="single" w:sz="4" w:space="0" w:color="auto"/>
               <w:left w:val="single" w:sz="4" w:space="0" w:color="auto"/>
@@ -1083,97 +910,13 @@
               <mc:AlternateContent>
                 <mc:Choice Requires="wps">
                   <w:drawing>
-                    <wp:anchor distT="0" distB="0" distL="114300" distR="114300" simplePos="0" relativeHeight="251668480" behindDoc="0" locked="0" layoutInCell="1" allowOverlap="1">
-                      <wp:simplePos x="0" y="0"/>
-                      <wp:positionH relativeFrom="column">
-                        <wp:posOffset>2605433</wp:posOffset>
-                      </wp:positionH>
-                      <wp:positionV relativeFrom="paragraph">
-                        <wp:posOffset>16372</wp:posOffset>
-                      </wp:positionV>
-                      <wp:extent cx="302149" cy="246490"/>
-                      <wp:effectExtent l="0" t="0" r="22225" b="20320"/>
-                      <wp:wrapNone/>
-                      <wp:docPr id="3" name="Organigramme : Jonction de sommaire 3"/>
-                      <wp:cNvGraphicFramePr/>
-                      <a:graphic xmlns:a="http://schemas.openxmlformats.org/drawingml/2006/main">
-                        <a:graphicData uri="http://schemas.microsoft.com/office/word/2010/wordprocessingShape">
-                          <wps:wsp>
-                            <wps:cNvSpPr/>
-                            <wps:spPr>
-                              <a:xfrm>
-                                <a:off x="0" y="0"/>
-                                <a:ext cx="302149" cy="246490"/>
-                              </a:xfrm>
-                              <a:prstGeom prst="flowChartSummingJunction">
-                                <a:avLst/>
-                              </a:prstGeom>
-                              <a:noFill/>
-                              <a:ln>
-                                <a:solidFill>
-                                  <a:schemeClr val="tx1"/>
-                                </a:solidFill>
-                              </a:ln>
-                            </wps:spPr>
-                            <wps:style>
-                              <a:lnRef idx="2">
-                                <a:schemeClr val="accent1">
-                                  <a:shade val="50000"/>
-                                </a:schemeClr>
-                              </a:lnRef>
-                              <a:fillRef idx="1">
-                                <a:schemeClr val="accent1"/>
-                              </a:fillRef>
-                              <a:effectRef idx="0">
-                                <a:schemeClr val="accent1"/>
-                              </a:effectRef>
-                              <a:fontRef idx="minor">
-                                <a:schemeClr val="lt1"/>
-                              </a:fontRef>
-                            </wps:style>
-                            <wps:bodyPr rot="0" spcFirstLastPara="0" vertOverflow="overflow" horzOverflow="overflow" vert="horz" wrap="square" lIns="91440" tIns="45720" rIns="91440" bIns="45720" numCol="1" spcCol="0" rtlCol="0" fromWordArt="0" anchor="ctr" anchorCtr="0" forceAA="0" compatLnSpc="1">
-                              <a:prstTxWarp prst="textNoShape">
-                                <a:avLst/>
-                              </a:prstTxWarp>
-                              <a:noAutofit/>
-                            </wps:bodyPr>
-                          </wps:wsp>
-                        </a:graphicData>
-                      </a:graphic>
-                    </wp:anchor>
-                  </w:drawing>
-                </mc:Choice>
-                <mc:Fallback>
-                  <w:pict>
-                    <v:shapetype w14:anchorId="40A668DF" id="_x0000_t123" coordsize="21600,21600" o:spt="123" path="m10800,qx,10800,10800,21600,21600,10800,10800,xem3163,3163nfl18437,18437em3163,18437nfl18437,3163e">
-                      <v:path o:extrusionok="f" gradientshapeok="t" o:connecttype="custom" o:connectlocs="10800,0;3163,3163;0,10800;3163,18437;10800,21600;18437,18437;21600,10800;18437,3163" textboxrect="3163,3163,18437,18437"/>
-                    </v:shapetype>
-                    <v:shape id="Organigramme : Jonction de sommaire 3" o:spid="_x0000_s1026" type="#_x0000_t123" style="position:absolute;margin-left:205.15pt;margin-top:1.3pt;width:23.8pt;height:19.4pt;z-index:251668480;visibility:visible;mso-wrap-style:square;mso-wrap-distance-left:9pt;mso-wrap-distance-top:0;mso-wrap-distance-right:9pt;mso-wrap-distance-bottom:0;mso-position-horizontal:absolute;mso-position-horizontal-relative:text;mso-position-vertical:absolute;mso-position-vertical-relative:text;v-text-anchor:middle" o:gfxdata="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" filled="f" strokecolor="black [3213]" strokeweight="1pt">
-                      <v:stroke joinstyle="miter"/>
-                    </v:shape>
-                  </w:pict>
-                </mc:Fallback>
-              </mc:AlternateContent>
-            </w:r>
-            <w:r>
-              <w:rPr>
-                <w:rFonts w:asciiTheme="majorHAnsi" w:hAnsiTheme="majorHAnsi"/>
-                <w:b/>
-                <w:bCs/>
-                <w:noProof/>
-                <w:sz w:val="20"/>
-                <w:lang w:eastAsia="fr-FR"/>
-              </w:rPr>
-              <mc:AlternateContent>
-                <mc:Choice Requires="wps">
-                  <w:drawing>
-                    <wp:anchor distT="0" distB="0" distL="114300" distR="114300" simplePos="0" relativeHeight="251659264" behindDoc="0" locked="0" layoutInCell="1" allowOverlap="1" wp14:anchorId="411CE151" wp14:editId="0BFCBD1E">
+                    <wp:anchor distT="0" distB="0" distL="114300" distR="114300" simplePos="0" relativeHeight="251661312" behindDoc="0" locked="0" layoutInCell="1" allowOverlap="1" wp14:anchorId="7D97AF96" wp14:editId="3F37FDCF">
                       <wp:simplePos x="0" y="0"/>
                       <wp:positionH relativeFrom="column">
                         <wp:posOffset>2594610</wp:posOffset>
                       </wp:positionH>
                       <wp:positionV relativeFrom="paragraph">
-                        <wp:posOffset>29845</wp:posOffset>
+                        <wp:posOffset>37465</wp:posOffset>
                       </wp:positionV>
                       <wp:extent cx="327660" cy="205740"/>
                       <wp:effectExtent l="0" t="0" r="15240" b="22860"/>
@@ -1227,7 +970,7 @@
                 </mc:Choice>
                 <mc:Fallback>
                   <w:pict>
-                    <v:rect w14:anchorId="14AC1B33" id="Rectangle 1" o:spid="_x0000_s1026" style="position:absolute;margin-left:204.3pt;margin-top:2.35pt;width:25.8pt;height:16.2pt;z-index:251659264;visibility:visible;mso-wrap-style:square;mso-width-percent:0;mso-height-percent:0;mso-wrap-distance-left:9pt;mso-wrap-distance-top:0;mso-wrap-distance-right:9pt;mso-wrap-distance-bottom:0;mso-position-horizontal:absolute;mso-position-horizontal-relative:text;mso-position-vertical:absolute;mso-position-vertical-relative:text;mso-width-percent:0;mso-height-percent:0;mso-width-relative:margin;mso-height-relative:margin;v-text-anchor:middle" o:gfxdata="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" fillcolor="white [3201]" strokecolor="black [3200]" strokeweight="1pt"/>
+                    <v:rect w14:anchorId="46B47040" id="Rectangle 1" o:spid="_x0000_s1026" style="position:absolute;margin-left:204.3pt;margin-top:2.95pt;width:25.8pt;height:16.2pt;z-index:251661312;visibility:visible;mso-wrap-style:square;mso-width-percent:0;mso-height-percent:0;mso-wrap-distance-left:9pt;mso-wrap-distance-top:0;mso-wrap-distance-right:9pt;mso-wrap-distance-bottom:0;mso-position-horizontal:absolute;mso-position-horizontal-relative:text;mso-position-vertical:absolute;mso-position-vertical-relative:text;mso-width-percent:0;mso-height-percent:0;mso-width-relative:margin;mso-height-relative:margin;v-text-anchor:middle" o:gfxdata="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" fillcolor="white [3201]" strokecolor="black [3200]" strokeweight="1pt"/>
                   </w:pict>
                 </mc:Fallback>
               </mc:AlternateContent>
@@ -1293,7 +1036,7 @@
         </w:tc>
         <w:tc>
           <w:tcPr>
-            <w:tcW w:w="1125" w:type="dxa"/>
+            <w:tcW w:w="1126" w:type="dxa"/>
             <w:tcBorders>
               <w:top w:val="single" w:sz="4" w:space="0" w:color="auto"/>
               <w:left w:val="single" w:sz="4" w:space="0" w:color="auto"/>
@@ -1315,13 +1058,20 @@
                 <w:rFonts w:asciiTheme="majorHAnsi" w:hAnsiTheme="majorHAnsi"/>
                 <w:sz w:val="20"/>
               </w:rPr>
-              <w:t>8 403,36</w:t>
+              <w:t>840,3</w:t>
+            </w:r>
+            <w:r>
+              <w:rPr>
+                <w:rFonts w:asciiTheme="majorHAnsi" w:hAnsiTheme="majorHAnsi"/>
+                <w:sz w:val="20"/>
+              </w:rPr>
+              <w:t>4</w:t>
             </w:r>
           </w:p>
         </w:tc>
         <w:tc>
           <w:tcPr>
-            <w:tcW w:w="923" w:type="dxa"/>
+            <w:tcW w:w="902" w:type="dxa"/>
             <w:tcBorders>
               <w:top w:val="single" w:sz="4" w:space="0" w:color="auto"/>
               <w:left w:val="single" w:sz="4" w:space="0" w:color="auto"/>
@@ -1343,27 +1093,13 @@
                 <w:rFonts w:asciiTheme="majorHAnsi" w:hAnsiTheme="majorHAnsi"/>
                 <w:sz w:val="20"/>
               </w:rPr>
-              <w:t>1 596</w:t>
-            </w:r>
-            <w:r>
-              <w:rPr>
-                <w:rFonts w:asciiTheme="majorHAnsi" w:hAnsiTheme="majorHAnsi"/>
-                <w:sz w:val="20"/>
-              </w:rPr>
-              <w:t>,</w:t>
-            </w:r>
-            <w:r>
-              <w:rPr>
-                <w:rFonts w:asciiTheme="majorHAnsi" w:hAnsiTheme="majorHAnsi"/>
-                <w:sz w:val="20"/>
-              </w:rPr>
-              <w:t>64</w:t>
+              <w:t>159,66</w:t>
             </w:r>
           </w:p>
         </w:tc>
         <w:tc>
           <w:tcPr>
-            <w:tcW w:w="1756" w:type="dxa"/>
+            <w:tcW w:w="1759" w:type="dxa"/>
             <w:tcBorders>
               <w:top w:val="single" w:sz="4" w:space="0" w:color="auto"/>
               <w:left w:val="single" w:sz="4" w:space="0" w:color="auto"/>
@@ -1387,7 +1123,39 @@
                 <w:b/>
                 <w:sz w:val="20"/>
               </w:rPr>
-              <w:t>10 000,00</w:t>
+              <w:t>1</w:t>
+            </w:r>
+            <w:r>
+              <w:rPr>
+                <w:rFonts w:asciiTheme="majorHAnsi" w:hAnsiTheme="majorHAnsi"/>
+                <w:b/>
+                <w:sz w:val="20"/>
+              </w:rPr>
+              <w:t xml:space="preserve"> </w:t>
+            </w:r>
+            <w:r>
+              <w:rPr>
+                <w:rFonts w:asciiTheme="majorHAnsi" w:hAnsiTheme="majorHAnsi"/>
+                <w:b/>
+                <w:sz w:val="20"/>
+              </w:rPr>
+              <w:t>0</w:t>
+            </w:r>
+            <w:r>
+              <w:rPr>
+                <w:rFonts w:asciiTheme="majorHAnsi" w:hAnsiTheme="majorHAnsi"/>
+                <w:b/>
+                <w:sz w:val="20"/>
+              </w:rPr>
+              <w:t>00</w:t>
+            </w:r>
+            <w:r>
+              <w:rPr>
+                <w:rFonts w:asciiTheme="majorHAnsi" w:hAnsiTheme="majorHAnsi"/>
+                <w:b/>
+                <w:sz w:val="20"/>
+              </w:rPr>
+              <w:t>,00</w:t>
             </w:r>
           </w:p>
         </w:tc>
@@ -1414,11 +1182,25 @@
                 <w:sz w:val="20"/>
               </w:rPr>
             </w:pPr>
+            <w:r>
+              <w:rPr>
+                <w:rFonts w:asciiTheme="majorHAnsi" w:hAnsiTheme="majorHAnsi"/>
+                <w:sz w:val="20"/>
+              </w:rPr>
+              <w:t>0</w:t>
+            </w:r>
+            <w:r>
+              <w:rPr>
+                <w:rFonts w:asciiTheme="majorHAnsi" w:hAnsiTheme="majorHAnsi"/>
+                <w:sz w:val="20"/>
+              </w:rPr>
+              <w:t>2</w:t>
+            </w:r>
           </w:p>
         </w:tc>
         <w:tc>
           <w:tcPr>
-            <w:tcW w:w="4817" w:type="dxa"/>
+            <w:tcW w:w="4834" w:type="dxa"/>
             <w:tcBorders>
               <w:top w:val="single" w:sz="4" w:space="0" w:color="auto"/>
               <w:left w:val="single" w:sz="4" w:space="0" w:color="auto"/>
@@ -1450,7 +1232,7 @@
               <mc:AlternateContent>
                 <mc:Choice Requires="wps">
                   <w:drawing>
-                    <wp:anchor distT="0" distB="0" distL="114300" distR="114300" simplePos="0" relativeHeight="251661312" behindDoc="0" locked="0" layoutInCell="1" allowOverlap="1" wp14:anchorId="61D9D0AC" wp14:editId="7C273963">
+                    <wp:anchor distT="0" distB="0" distL="114300" distR="114300" simplePos="0" relativeHeight="251663360" behindDoc="0" locked="0" layoutInCell="1" allowOverlap="1" wp14:anchorId="582233FA" wp14:editId="3330CFCC">
                       <wp:simplePos x="0" y="0"/>
                       <wp:positionH relativeFrom="column">
                         <wp:posOffset>2594610</wp:posOffset>
@@ -1510,7 +1292,7 @@
                 </mc:Choice>
                 <mc:Fallback>
                   <w:pict>
-                    <v:rect w14:anchorId="1134C0E6" id="Rectangle 2" o:spid="_x0000_s1026" style="position:absolute;margin-left:204.3pt;margin-top:3.3pt;width:25.8pt;height:16.2pt;z-index:251661312;visibility:visible;mso-wrap-style:square;mso-width-percent:0;mso-height-percent:0;mso-wrap-distance-left:9pt;mso-wrap-distance-top:0;mso-wrap-distance-right:9pt;mso-wrap-distance-bottom:0;mso-position-horizontal:absolute;mso-position-horizontal-relative:text;mso-position-vertical:absolute;mso-position-vertical-relative:text;mso-width-percent:0;mso-height-percent:0;mso-width-relative:margin;mso-height-relative:margin;v-text-anchor:middle" o:gfxdata="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" fillcolor="white [3201]" strokecolor="black [3200]" strokeweight="1pt"/>
+                    <v:rect w14:anchorId="35E34F2E" id="Rectangle 2" o:spid="_x0000_s1026" style="position:absolute;margin-left:204.3pt;margin-top:3.3pt;width:25.8pt;height:16.2pt;z-index:251663360;visibility:visible;mso-wrap-style:square;mso-width-percent:0;mso-height-percent:0;mso-wrap-distance-left:9pt;mso-wrap-distance-top:0;mso-wrap-distance-right:9pt;mso-wrap-distance-bottom:0;mso-position-horizontal:absolute;mso-position-horizontal-relative:text;mso-position-vertical:absolute;mso-position-vertical-relative:text;mso-width-percent:0;mso-height-percent:0;mso-width-relative:margin;mso-height-relative:margin;v-text-anchor:middle" o:gfxdata="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" fillcolor="white [3201]" strokecolor="black [3200]" strokeweight="1pt"/>
                   </w:pict>
                 </mc:Fallback>
               </mc:AlternateContent>
@@ -1535,18 +1317,6 @@
               </w:rPr>
               <w:t xml:space="preserve"> (Service Conventionné)</w:t>
             </w:r>
-            <w:r>
-              <w:rPr>
-                <w:rFonts w:asciiTheme="majorHAnsi" w:hAnsiTheme="majorHAnsi"/>
-                <w:b/>
-                <w:bCs/>
-                <w:strike/>
-                <w:noProof/>
-                <w:sz w:val="20"/>
-                <w:lang w:eastAsia="fr-FR"/>
-              </w:rPr>
-              <w:t xml:space="preserve"> </w:t>
-            </w:r>
           </w:p>
           <w:p>
             <w:pPr>
@@ -1614,7 +1384,7 @@
         </w:tc>
         <w:tc>
           <w:tcPr>
-            <w:tcW w:w="1125" w:type="dxa"/>
+            <w:tcW w:w="1126" w:type="dxa"/>
             <w:tcBorders>
               <w:top w:val="single" w:sz="4" w:space="0" w:color="auto"/>
               <w:left w:val="single" w:sz="4" w:space="0" w:color="auto"/>
@@ -1652,7 +1422,7 @@
         </w:tc>
         <w:tc>
           <w:tcPr>
-            <w:tcW w:w="923" w:type="dxa"/>
+            <w:tcW w:w="902" w:type="dxa"/>
             <w:tcBorders>
               <w:top w:val="single" w:sz="4" w:space="0" w:color="auto"/>
               <w:left w:val="single" w:sz="4" w:space="0" w:color="auto"/>
@@ -1676,13 +1446,21 @@
                 <w:strike/>
                 <w:sz w:val="20"/>
               </w:rPr>
-              <w:t>0,00</w:t>
+              <w:t>0</w:t>
+            </w:r>
+            <w:r>
+              <w:rPr>
+                <w:rFonts w:asciiTheme="majorHAnsi" w:hAnsiTheme="majorHAnsi"/>
+                <w:strike/>
+                <w:sz w:val="20"/>
+              </w:rPr>
+              <w:t>,00</w:t>
             </w:r>
           </w:p>
         </w:tc>
         <w:tc>
           <w:tcPr>
-            <w:tcW w:w="1756" w:type="dxa"/>
+            <w:tcW w:w="1759" w:type="dxa"/>
             <w:tcBorders>
               <w:top w:val="single" w:sz="4" w:space="0" w:color="auto"/>
               <w:left w:val="single" w:sz="4" w:space="0" w:color="auto"/>
@@ -1726,7 +1504,7 @@
         <w:tc>
           <w:tcPr>
             <w:cnfStyle w:val="001000000000" w:firstRow="0" w:lastRow="0" w:firstColumn="1" w:lastColumn="0" w:oddVBand="0" w:evenVBand="0" w:oddHBand="0" w:evenHBand="0" w:firstRowFirstColumn="0" w:firstRowLastColumn="0" w:lastRowFirstColumn="0" w:lastRowLastColumn="0"/>
-            <w:tcW w:w="7593" w:type="dxa"/>
+            <w:tcW w:w="7590" w:type="dxa"/>
             <w:gridSpan w:val="4"/>
             <w:tcBorders>
               <w:top w:val="single" w:sz="4" w:space="0" w:color="auto"/>
@@ -1760,7 +1538,7 @@
         </w:tc>
         <w:tc>
           <w:tcPr>
-            <w:tcW w:w="1756" w:type="dxa"/>
+            <w:tcW w:w="1759" w:type="dxa"/>
             <w:tcBorders>
               <w:top w:val="single" w:sz="4" w:space="0" w:color="auto"/>
               <w:left w:val="single" w:sz="4" w:space="0" w:color="auto"/>
@@ -1784,7 +1562,15 @@
                 <w:b/>
                 <w:sz w:val="20"/>
               </w:rPr>
-              <w:t>10.000,00</w:t>
+              <w:t>1</w:t>
+            </w:r>
+            <w:r>
+              <w:rPr>
+                <w:rFonts w:asciiTheme="majorHAnsi" w:hAnsiTheme="majorHAnsi"/>
+                <w:b/>
+                <w:sz w:val="20"/>
+              </w:rPr>
+              <w:t xml:space="preserve"> 000.00</w:t>
             </w:r>
           </w:p>
         </w:tc>
@@ -1845,7 +1631,7 @@
                 <w:rFonts w:asciiTheme="majorHAnsi" w:hAnsiTheme="majorHAnsi"/>
                 <w:sz w:val="20"/>
               </w:rPr>
-              <w:t>Offres Entreprises</w:t>
+              <w:t>Offres Particuliers</w:t>
             </w:r>
           </w:p>
         </w:tc>
@@ -1872,11 +1658,18 @@
                 <w:sz w:val="20"/>
               </w:rPr>
             </w:pPr>
+            <w:r>
+              <w:rPr>
+                <w:rFonts w:asciiTheme="majorHAnsi" w:hAnsiTheme="majorHAnsi"/>
+                <w:sz w:val="20"/>
+              </w:rPr>
+              <w:t>01</w:t>
+            </w:r>
           </w:p>
         </w:tc>
         <w:tc>
           <w:tcPr>
-            <w:tcW w:w="4817" w:type="dxa"/>
+            <w:tcW w:w="4834" w:type="dxa"/>
             <w:tcBorders>
               <w:top w:val="single" w:sz="4" w:space="0" w:color="auto"/>
               <w:left w:val="single" w:sz="4" w:space="0" w:color="auto"/>
@@ -1890,6 +1683,7 @@
               <w:rPr>
                 <w:rFonts w:asciiTheme="majorHAnsi" w:hAnsiTheme="majorHAnsi"/>
                 <w:sz w:val="20"/>
+                <w:lang w:val="en-US"/>
               </w:rPr>
             </w:pPr>
             <w:r>
@@ -1904,18 +1698,18 @@
               <mc:AlternateContent>
                 <mc:Choice Requires="wps">
                   <w:drawing>
-                    <wp:anchor distT="0" distB="0" distL="114300" distR="114300" simplePos="0" relativeHeight="251663360" behindDoc="0" locked="0" layoutInCell="1" allowOverlap="1" wp14:anchorId="7CB720C7" wp14:editId="18716E61">
+                    <wp:anchor distT="0" distB="0" distL="114300" distR="114300" simplePos="0" relativeHeight="251665408" behindDoc="0" locked="0" layoutInCell="1" allowOverlap="1" wp14:anchorId="51F062C1" wp14:editId="0E095C0F">
                       <wp:simplePos x="0" y="0"/>
                       <wp:positionH relativeFrom="column">
                         <wp:posOffset>2594610</wp:posOffset>
                       </wp:positionH>
                       <wp:positionV relativeFrom="paragraph">
-                        <wp:posOffset>36830</wp:posOffset>
+                        <wp:posOffset>43180</wp:posOffset>
                       </wp:positionV>
                       <wp:extent cx="327660" cy="205740"/>
                       <wp:effectExtent l="0" t="0" r="15240" b="22860"/>
                       <wp:wrapNone/>
-                      <wp:docPr id="5" name="Rectangle 5"/>
+                      <wp:docPr id="3" name="Rectangle 3"/>
                       <wp:cNvGraphicFramePr/>
                       <a:graphic xmlns:a="http://schemas.openxmlformats.org/drawingml/2006/main">
                         <a:graphicData uri="http://schemas.microsoft.com/office/word/2010/wordprocessingShape">
@@ -1964,7 +1758,7 @@
                 </mc:Choice>
                 <mc:Fallback>
                   <w:pict>
-                    <v:rect w14:anchorId="1C2EE224" id="Rectangle 5" o:spid="_x0000_s1026" style="position:absolute;margin-left:204.3pt;margin-top:2.9pt;width:25.8pt;height:16.2pt;z-index:251663360;visibility:visible;mso-wrap-style:square;mso-width-percent:0;mso-height-percent:0;mso-wrap-distance-left:9pt;mso-wrap-distance-top:0;mso-wrap-distance-right:9pt;mso-wrap-distance-bottom:0;mso-position-horizontal:absolute;mso-position-horizontal-relative:text;mso-position-vertical:absolute;mso-position-vertical-relative:text;mso-width-percent:0;mso-height-percent:0;mso-width-relative:margin;mso-height-relative:margin;v-text-anchor:middle" o:gfxdata="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" fillcolor="white [3201]" strokecolor="black [3200]" strokeweight="1pt"/>
+                    <v:rect w14:anchorId="0C769038" id="Rectangle 3" o:spid="_x0000_s1026" style="position:absolute;margin-left:204.3pt;margin-top:3.4pt;width:25.8pt;height:16.2pt;z-index:251665408;visibility:visible;mso-wrap-style:square;mso-width-percent:0;mso-height-percent:0;mso-wrap-distance-left:9pt;mso-wrap-distance-top:0;mso-wrap-distance-right:9pt;mso-wrap-distance-bottom:0;mso-position-horizontal:absolute;mso-position-horizontal-relative:text;mso-position-vertical:absolute;mso-position-vertical-relative:text;mso-width-percent:0;mso-height-percent:0;mso-width-relative:margin;mso-height-relative:margin;v-text-anchor:middle" o:gfxdata="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" fillcolor="white [3201]" strokecolor="black [3200]" strokeweight="1pt"/>
                   </w:pict>
                 </mc:Fallback>
               </mc:AlternateContent>
@@ -1973,15 +1767,19 @@
               <w:rPr>
                 <w:rFonts w:asciiTheme="majorHAnsi" w:hAnsiTheme="majorHAnsi"/>
                 <w:b/>
+                <w:bCs/>
+                <w:noProof/>
                 <w:sz w:val="20"/>
-              </w:rPr>
-              <w:t>Offre</w:t>
+                <w:lang w:val="en-US"/>
+              </w:rPr>
+              <w:t>Fixed Wireless Internet Access</w:t>
             </w:r>
             <w:r>
               <w:rPr>
                 <w:rFonts w:asciiTheme="majorHAnsi" w:hAnsiTheme="majorHAnsi"/>
                 <w:b/>
                 <w:sz w:val="20"/>
+                <w:lang w:val="en-US"/>
               </w:rPr>
               <w:t xml:space="preserve"> </w:t>
             </w:r>
@@ -1990,14 +1788,25 @@
                 <w:rFonts w:asciiTheme="majorHAnsi" w:hAnsiTheme="majorHAnsi"/>
                 <w:b/>
                 <w:sz w:val="20"/>
-              </w:rPr>
-              <w:t>15</w:t>
+                <w:lang w:val="en-US"/>
+              </w:rPr>
+              <w:t xml:space="preserve">up to </w:t>
             </w:r>
             <w:r>
               <w:rPr>
                 <w:rFonts w:asciiTheme="majorHAnsi" w:hAnsiTheme="majorHAnsi"/>
                 <w:b/>
                 <w:sz w:val="20"/>
+                <w:lang w:val="en-US"/>
+              </w:rPr>
+              <w:t>15</w:t>
+            </w:r>
+            <w:r>
+              <w:rPr>
+                <w:rFonts w:asciiTheme="majorHAnsi" w:hAnsiTheme="majorHAnsi"/>
+                <w:b/>
+                <w:sz w:val="20"/>
+                <w:lang w:val="en-US"/>
               </w:rPr>
               <w:t xml:space="preserve"> Mbps</w:t>
             </w:r>
@@ -2005,6 +1814,7 @@
               <w:rPr>
                 <w:rFonts w:asciiTheme="majorHAnsi" w:hAnsiTheme="majorHAnsi"/>
                 <w:sz w:val="20"/>
+                <w:lang w:val="en-US"/>
               </w:rPr>
               <w:t xml:space="preserve"> </w:t>
             </w:r>
@@ -2073,61 +1883,36 @@
                 <w:rFonts w:asciiTheme="majorHAnsi" w:hAnsiTheme="majorHAnsi"/>
                 <w:sz w:val="16"/>
               </w:rPr>
-              <w:t>5</w:t>
+              <w:t>2 M</w:t>
             </w:r>
             <w:r>
               <w:rPr>
                 <w:rFonts w:asciiTheme="majorHAnsi" w:hAnsiTheme="majorHAnsi"/>
                 <w:sz w:val="16"/>
               </w:rPr>
-              <w:t xml:space="preserve"> </w:t>
-            </w:r>
+              <w:t xml:space="preserve">bps </w:t>
+            </w:r>
+            <w:proofErr w:type="spellStart"/>
             <w:r>
               <w:rPr>
                 <w:rFonts w:asciiTheme="majorHAnsi" w:hAnsiTheme="majorHAnsi"/>
                 <w:sz w:val="16"/>
               </w:rPr>
-              <w:t>M</w:t>
-            </w:r>
+              <w:t>Upload</w:t>
+            </w:r>
+            <w:proofErr w:type="spellEnd"/>
             <w:r>
               <w:rPr>
                 <w:rFonts w:asciiTheme="majorHAnsi" w:hAnsiTheme="majorHAnsi"/>
                 <w:sz w:val="16"/>
               </w:rPr>
-              <w:t xml:space="preserve">bps </w:t>
-            </w:r>
-            <w:proofErr w:type="spellStart"/>
-            <w:r>
-              <w:rPr>
-                <w:rFonts w:asciiTheme="majorHAnsi" w:hAnsiTheme="majorHAnsi"/>
-                <w:sz w:val="16"/>
-              </w:rPr>
-              <w:t>Upload</w:t>
-            </w:r>
-            <w:proofErr w:type="spellEnd"/>
-            <w:r>
-              <w:rPr>
-                <w:rFonts w:asciiTheme="majorHAnsi" w:hAnsiTheme="majorHAnsi"/>
-                <w:sz w:val="16"/>
-              </w:rPr>
               <w:t>)</w:t>
-            </w:r>
-            <w:r>
-              <w:rPr>
-                <w:rFonts w:asciiTheme="majorHAnsi" w:hAnsiTheme="majorHAnsi"/>
-                <w:b/>
-                <w:bCs/>
-                <w:noProof/>
-                <w:sz w:val="20"/>
-                <w:lang w:eastAsia="fr-FR"/>
-              </w:rPr>
-              <w:t xml:space="preserve"> </w:t>
             </w:r>
           </w:p>
         </w:tc>
         <w:tc>
           <w:tcPr>
-            <w:tcW w:w="1125" w:type="dxa"/>
+            <w:tcW w:w="1126" w:type="dxa"/>
             <w:tcBorders>
               <w:top w:val="single" w:sz="4" w:space="0" w:color="auto"/>
               <w:left w:val="single" w:sz="4" w:space="0" w:color="auto"/>
@@ -2149,7 +1934,7 @@
                 <w:rFonts w:asciiTheme="majorHAnsi" w:hAnsiTheme="majorHAnsi"/>
                 <w:sz w:val="20"/>
               </w:rPr>
-              <w:t>4.0</w:t>
+              <w:t>2.0</w:t>
             </w:r>
             <w:r>
               <w:rPr>
@@ -2169,7 +1954,7 @@
         </w:tc>
         <w:tc>
           <w:tcPr>
-            <w:tcW w:w="923" w:type="dxa"/>
+            <w:tcW w:w="902" w:type="dxa"/>
             <w:tcBorders>
               <w:top w:val="single" w:sz="4" w:space="0" w:color="auto"/>
               <w:left w:val="single" w:sz="4" w:space="0" w:color="auto"/>
@@ -2197,7 +1982,7 @@
         </w:tc>
         <w:tc>
           <w:tcPr>
-            <w:tcW w:w="1756" w:type="dxa"/>
+            <w:tcW w:w="1759" w:type="dxa"/>
             <w:tcBorders>
               <w:top w:val="single" w:sz="4" w:space="0" w:color="auto"/>
               <w:left w:val="single" w:sz="4" w:space="0" w:color="auto"/>
@@ -2221,15 +2006,7 @@
                 <w:b/>
                 <w:sz w:val="20"/>
               </w:rPr>
-              <w:t>4</w:t>
-            </w:r>
-            <w:r>
-              <w:rPr>
-                <w:rFonts w:asciiTheme="majorHAnsi" w:hAnsiTheme="majorHAnsi"/>
-                <w:b/>
-                <w:sz w:val="20"/>
-              </w:rPr>
-              <w:t>.0</w:t>
+              <w:t>2.0</w:t>
             </w:r>
             <w:r>
               <w:rPr>
@@ -2261,11 +2038,18 @@
                 <w:sz w:val="20"/>
               </w:rPr>
             </w:pPr>
+            <w:r>
+              <w:rPr>
+                <w:rFonts w:asciiTheme="majorHAnsi" w:hAnsiTheme="majorHAnsi"/>
+                <w:sz w:val="20"/>
+              </w:rPr>
+              <w:t>02</w:t>
+            </w:r>
           </w:p>
         </w:tc>
         <w:tc>
           <w:tcPr>
-            <w:tcW w:w="4817" w:type="dxa"/>
+            <w:tcW w:w="4834" w:type="dxa"/>
             <w:tcBorders>
               <w:top w:val="single" w:sz="4" w:space="0" w:color="auto"/>
               <w:left w:val="single" w:sz="4" w:space="0" w:color="auto"/>
@@ -2280,6 +2064,7 @@
                 <w:rFonts w:asciiTheme="majorHAnsi" w:hAnsiTheme="majorHAnsi"/>
                 <w:strike/>
                 <w:sz w:val="20"/>
+                <w:lang w:val="en-US"/>
               </w:rPr>
             </w:pPr>
             <w:r>
@@ -2290,72 +2075,9 @@
                 <w:strike/>
                 <w:noProof/>
                 <w:sz w:val="20"/>
-                <w:lang w:eastAsia="fr-FR"/>
-              </w:rPr>
-              <mc:AlternateContent>
-                <mc:Choice Requires="wps">
-                  <w:drawing>
-                    <wp:anchor distT="0" distB="0" distL="114300" distR="114300" simplePos="0" relativeHeight="251665408" behindDoc="0" locked="0" layoutInCell="1" allowOverlap="1" wp14:anchorId="0C0DB839" wp14:editId="056106FA">
-                      <wp:simplePos x="0" y="0"/>
-                      <wp:positionH relativeFrom="column">
-                        <wp:posOffset>2594610</wp:posOffset>
-                      </wp:positionH>
-                      <wp:positionV relativeFrom="paragraph">
-                        <wp:posOffset>38100</wp:posOffset>
-                      </wp:positionV>
-                      <wp:extent cx="327660" cy="205740"/>
-                      <wp:effectExtent l="0" t="0" r="15240" b="22860"/>
-                      <wp:wrapNone/>
-                      <wp:docPr id="6" name="Rectangle 6"/>
-                      <wp:cNvGraphicFramePr/>
-                      <a:graphic xmlns:a="http://schemas.openxmlformats.org/drawingml/2006/main">
-                        <a:graphicData uri="http://schemas.microsoft.com/office/word/2010/wordprocessingShape">
-                          <wps:wsp>
-                            <wps:cNvSpPr/>
-                            <wps:spPr>
-                              <a:xfrm>
-                                <a:off x="0" y="0"/>
-                                <a:ext cx="327660" cy="205740"/>
-                              </a:xfrm>
-                              <a:prstGeom prst="rect">
-                                <a:avLst/>
-                              </a:prstGeom>
-                              <a:solidFill>
-                                <a:sysClr val="window" lastClr="FFFFFF"/>
-                              </a:solidFill>
-                              <a:ln w="12700" cap="flat" cmpd="sng" algn="ctr">
-                                <a:solidFill>
-                                  <a:sysClr val="windowText" lastClr="000000"/>
-                                </a:solidFill>
-                                <a:prstDash val="solid"/>
-                                <a:miter lim="800000"/>
-                              </a:ln>
-                              <a:effectLst/>
-                            </wps:spPr>
-                            <wps:bodyPr rot="0" spcFirstLastPara="0" vertOverflow="overflow" horzOverflow="overflow" vert="horz" wrap="square" lIns="91440" tIns="45720" rIns="91440" bIns="45720" numCol="1" spcCol="0" rtlCol="0" fromWordArt="0" anchor="ctr" anchorCtr="0" forceAA="0" compatLnSpc="1">
-                              <a:prstTxWarp prst="textNoShape">
-                                <a:avLst/>
-                              </a:prstTxWarp>
-                              <a:noAutofit/>
-                            </wps:bodyPr>
-                          </wps:wsp>
-                        </a:graphicData>
-                      </a:graphic>
-                      <wp14:sizeRelH relativeFrom="margin">
-                        <wp14:pctWidth>0</wp14:pctWidth>
-                      </wp14:sizeRelH>
-                      <wp14:sizeRelV relativeFrom="margin">
-                        <wp14:pctHeight>0</wp14:pctHeight>
-                      </wp14:sizeRelV>
-                    </wp:anchor>
-                  </w:drawing>
-                </mc:Choice>
-                <mc:Fallback>
-                  <w:pict>
-                    <v:rect w14:anchorId="5EF11B9C" id="Rectangle 6" o:spid="_x0000_s1026" style="position:absolute;margin-left:204.3pt;margin-top:3pt;width:25.8pt;height:16.2pt;z-index:251665408;visibility:visible;mso-wrap-style:square;mso-width-percent:0;mso-height-percent:0;mso-wrap-distance-left:9pt;mso-wrap-distance-top:0;mso-wrap-distance-right:9pt;mso-wrap-distance-bottom:0;mso-position-horizontal:absolute;mso-position-horizontal-relative:text;mso-position-vertical:absolute;mso-position-vertical-relative:text;mso-width-percent:0;mso-height-percent:0;mso-width-relative:margin;mso-height-relative:margin;v-text-anchor:middle" o:gfxdata="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" fillcolor="window" strokecolor="windowText" strokeweight="1pt"/>
-                  </w:pict>
-                </mc:Fallback>
-              </mc:AlternateContent>
+                <w:lang w:val="en-US"/>
+              </w:rPr>
+              <w:t>Fixed Wireless Internet Access</w:t>
             </w:r>
             <w:r>
               <w:rPr>
@@ -2363,8 +2085,9 @@
                 <w:b/>
                 <w:strike/>
                 <w:sz w:val="20"/>
-              </w:rPr>
-              <w:t>Offre</w:t>
+                <w:lang w:val="en-US"/>
+              </w:rPr>
+              <w:t xml:space="preserve"> up to</w:t>
             </w:r>
             <w:r>
               <w:rPr>
@@ -2372,6 +2095,7 @@
                 <w:b/>
                 <w:strike/>
                 <w:sz w:val="20"/>
+                <w:lang w:val="en-US"/>
               </w:rPr>
               <w:t xml:space="preserve"> </w:t>
             </w:r>
@@ -2381,6 +2105,7 @@
                 <w:b/>
                 <w:strike/>
                 <w:sz w:val="20"/>
+                <w:lang w:val="en-US"/>
               </w:rPr>
               <w:t>25</w:t>
             </w:r>
@@ -2390,6 +2115,7 @@
                 <w:b/>
                 <w:strike/>
                 <w:sz w:val="20"/>
+                <w:lang w:val="en-US"/>
               </w:rPr>
               <w:t xml:space="preserve"> Mbps</w:t>
             </w:r>
@@ -2475,23 +2201,7 @@
                 <w:strike/>
                 <w:sz w:val="16"/>
               </w:rPr>
-              <w:t>10</w:t>
-            </w:r>
-            <w:r>
-              <w:rPr>
-                <w:rFonts w:asciiTheme="majorHAnsi" w:hAnsiTheme="majorHAnsi"/>
-                <w:strike/>
-                <w:sz w:val="16"/>
-              </w:rPr>
-              <w:t xml:space="preserve"> </w:t>
-            </w:r>
-            <w:r>
-              <w:rPr>
-                <w:rFonts w:asciiTheme="majorHAnsi" w:hAnsiTheme="majorHAnsi"/>
-                <w:strike/>
-                <w:sz w:val="16"/>
-              </w:rPr>
-              <w:t>M</w:t>
+              <w:t>5 M</w:t>
             </w:r>
             <w:r>
               <w:rPr>
@@ -2523,7 +2233,7 @@
         </w:tc>
         <w:tc>
           <w:tcPr>
-            <w:tcW w:w="1125" w:type="dxa"/>
+            <w:tcW w:w="1126" w:type="dxa"/>
             <w:tcBorders>
               <w:top w:val="single" w:sz="4" w:space="0" w:color="auto"/>
               <w:left w:val="single" w:sz="4" w:space="0" w:color="auto"/>
@@ -2547,7 +2257,7 @@
                 <w:strike/>
                 <w:sz w:val="20"/>
               </w:rPr>
-              <w:t>5</w:t>
+              <w:t>2.4</w:t>
             </w:r>
             <w:r>
               <w:rPr>
@@ -2555,13 +2265,13 @@
                 <w:strike/>
                 <w:sz w:val="20"/>
               </w:rPr>
-              <w:t>.000,00</w:t>
+              <w:t>00,00</w:t>
             </w:r>
           </w:p>
         </w:tc>
         <w:tc>
           <w:tcPr>
-            <w:tcW w:w="923" w:type="dxa"/>
+            <w:tcW w:w="902" w:type="dxa"/>
             <w:tcBorders>
               <w:top w:val="single" w:sz="4" w:space="0" w:color="auto"/>
               <w:left w:val="single" w:sz="4" w:space="0" w:color="auto"/>
@@ -2591,7 +2301,7 @@
         </w:tc>
         <w:tc>
           <w:tcPr>
-            <w:tcW w:w="1756" w:type="dxa"/>
+            <w:tcW w:w="1759" w:type="dxa"/>
             <w:tcBorders>
               <w:top w:val="single" w:sz="4" w:space="0" w:color="auto"/>
               <w:left w:val="single" w:sz="4" w:space="0" w:color="auto"/>
@@ -2617,7 +2327,7 @@
                 <w:strike/>
                 <w:sz w:val="20"/>
               </w:rPr>
-              <w:t>5</w:t>
+              <w:t>2.</w:t>
             </w:r>
             <w:r>
               <w:rPr>
@@ -2626,7 +2336,7 @@
                 <w:strike/>
                 <w:sz w:val="20"/>
               </w:rPr>
-              <w:t>.0</w:t>
+              <w:t>4</w:t>
             </w:r>
             <w:r>
               <w:rPr>
@@ -2662,11 +2372,18 @@
                 <w:sz w:val="20"/>
               </w:rPr>
             </w:pPr>
+            <w:r>
+              <w:rPr>
+                <w:rFonts w:asciiTheme="majorHAnsi" w:hAnsiTheme="majorHAnsi"/>
+                <w:sz w:val="20"/>
+              </w:rPr>
+              <w:t>03</w:t>
+            </w:r>
           </w:p>
         </w:tc>
         <w:tc>
           <w:tcPr>
-            <w:tcW w:w="4817" w:type="dxa"/>
+            <w:tcW w:w="4834" w:type="dxa"/>
             <w:tcBorders>
               <w:top w:val="single" w:sz="4" w:space="0" w:color="auto"/>
               <w:left w:val="single" w:sz="4" w:space="0" w:color="auto"/>
@@ -2681,6 +2398,7 @@
                 <w:rFonts w:asciiTheme="majorHAnsi" w:hAnsiTheme="majorHAnsi"/>
                 <w:strike/>
                 <w:sz w:val="20"/>
+                <w:lang w:val="en-US"/>
               </w:rPr>
             </w:pPr>
             <w:r>
@@ -2691,72 +2409,9 @@
                 <w:strike/>
                 <w:noProof/>
                 <w:sz w:val="20"/>
-                <w:lang w:eastAsia="fr-FR"/>
-              </w:rPr>
-              <mc:AlternateContent>
-                <mc:Choice Requires="wps">
-                  <w:drawing>
-                    <wp:anchor distT="0" distB="0" distL="114300" distR="114300" simplePos="0" relativeHeight="251667456" behindDoc="0" locked="0" layoutInCell="1" allowOverlap="1" wp14:anchorId="299D71D7" wp14:editId="18250685">
-                      <wp:simplePos x="0" y="0"/>
-                      <wp:positionH relativeFrom="column">
-                        <wp:posOffset>2594610</wp:posOffset>
-                      </wp:positionH>
-                      <wp:positionV relativeFrom="paragraph">
-                        <wp:posOffset>37465</wp:posOffset>
-                      </wp:positionV>
-                      <wp:extent cx="327660" cy="205740"/>
-                      <wp:effectExtent l="0" t="0" r="15240" b="22860"/>
-                      <wp:wrapNone/>
-                      <wp:docPr id="7" name="Rectangle 7"/>
-                      <wp:cNvGraphicFramePr/>
-                      <a:graphic xmlns:a="http://schemas.openxmlformats.org/drawingml/2006/main">
-                        <a:graphicData uri="http://schemas.microsoft.com/office/word/2010/wordprocessingShape">
-                          <wps:wsp>
-                            <wps:cNvSpPr/>
-                            <wps:spPr>
-                              <a:xfrm>
-                                <a:off x="0" y="0"/>
-                                <a:ext cx="327660" cy="205740"/>
-                              </a:xfrm>
-                              <a:prstGeom prst="rect">
-                                <a:avLst/>
-                              </a:prstGeom>
-                              <a:solidFill>
-                                <a:sysClr val="window" lastClr="FFFFFF"/>
-                              </a:solidFill>
-                              <a:ln w="12700" cap="flat" cmpd="sng" algn="ctr">
-                                <a:solidFill>
-                                  <a:sysClr val="windowText" lastClr="000000"/>
-                                </a:solidFill>
-                                <a:prstDash val="solid"/>
-                                <a:miter lim="800000"/>
-                              </a:ln>
-                              <a:effectLst/>
-                            </wps:spPr>
-                            <wps:bodyPr rot="0" spcFirstLastPara="0" vertOverflow="overflow" horzOverflow="overflow" vert="horz" wrap="square" lIns="91440" tIns="45720" rIns="91440" bIns="45720" numCol="1" spcCol="0" rtlCol="0" fromWordArt="0" anchor="ctr" anchorCtr="0" forceAA="0" compatLnSpc="1">
-                              <a:prstTxWarp prst="textNoShape">
-                                <a:avLst/>
-                              </a:prstTxWarp>
-                              <a:noAutofit/>
-                            </wps:bodyPr>
-                          </wps:wsp>
-                        </a:graphicData>
-                      </a:graphic>
-                      <wp14:sizeRelH relativeFrom="margin">
-                        <wp14:pctWidth>0</wp14:pctWidth>
-                      </wp14:sizeRelH>
-                      <wp14:sizeRelV relativeFrom="margin">
-                        <wp14:pctHeight>0</wp14:pctHeight>
-                      </wp14:sizeRelV>
-                    </wp:anchor>
-                  </w:drawing>
-                </mc:Choice>
-                <mc:Fallback>
-                  <w:pict>
-                    <v:rect w14:anchorId="7605F91D" id="Rectangle 7" o:spid="_x0000_s1026" style="position:absolute;margin-left:204.3pt;margin-top:2.95pt;width:25.8pt;height:16.2pt;z-index:251667456;visibility:visible;mso-wrap-style:square;mso-width-percent:0;mso-height-percent:0;mso-wrap-distance-left:9pt;mso-wrap-distance-top:0;mso-wrap-distance-right:9pt;mso-wrap-distance-bottom:0;mso-position-horizontal:absolute;mso-position-horizontal-relative:text;mso-position-vertical:absolute;mso-position-vertical-relative:text;mso-width-percent:0;mso-height-percent:0;mso-width-relative:margin;mso-height-relative:margin;v-text-anchor:middle" o:gfxdata="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" fillcolor="window" strokecolor="windowText" strokeweight="1pt"/>
-                  </w:pict>
-                </mc:Fallback>
-              </mc:AlternateContent>
+                <w:lang w:val="en-US"/>
+              </w:rPr>
+              <w:t>Fixed Wireless Internet Access</w:t>
             </w:r>
             <w:r>
               <w:rPr>
@@ -2764,8 +2419,9 @@
                 <w:b/>
                 <w:strike/>
                 <w:sz w:val="20"/>
-              </w:rPr>
-              <w:t>Offre</w:t>
+                <w:lang w:val="en-US"/>
+              </w:rPr>
+              <w:t xml:space="preserve"> up to</w:t>
             </w:r>
             <w:r>
               <w:rPr>
@@ -2773,6 +2429,7 @@
                 <w:b/>
                 <w:strike/>
                 <w:sz w:val="20"/>
+                <w:lang w:val="en-US"/>
               </w:rPr>
               <w:t xml:space="preserve"> </w:t>
             </w:r>
@@ -2782,6 +2439,7 @@
                 <w:b/>
                 <w:strike/>
                 <w:sz w:val="20"/>
+                <w:lang w:val="en-US"/>
               </w:rPr>
               <w:t>35</w:t>
             </w:r>
@@ -2791,6 +2449,7 @@
                 <w:b/>
                 <w:strike/>
                 <w:sz w:val="20"/>
+                <w:lang w:val="en-US"/>
               </w:rPr>
               <w:t xml:space="preserve"> Mbps</w:t>
             </w:r>
@@ -2868,7 +2527,7 @@
                 <w:strike/>
                 <w:sz w:val="16"/>
               </w:rPr>
-              <w:t>1</w:t>
+              <w:t>10 M</w:t>
             </w:r>
             <w:r>
               <w:rPr>
@@ -2876,67 +2535,31 @@
                 <w:strike/>
                 <w:sz w:val="16"/>
               </w:rPr>
-              <w:t>5</w:t>
-            </w:r>
+              <w:t xml:space="preserve">bps </w:t>
+            </w:r>
+            <w:proofErr w:type="spellStart"/>
             <w:r>
               <w:rPr>
                 <w:rFonts w:asciiTheme="majorHAnsi" w:hAnsiTheme="majorHAnsi"/>
                 <w:strike/>
                 <w:sz w:val="16"/>
               </w:rPr>
-              <w:t xml:space="preserve"> </w:t>
-            </w:r>
+              <w:t>Upload</w:t>
+            </w:r>
+            <w:proofErr w:type="spellEnd"/>
             <w:r>
               <w:rPr>
                 <w:rFonts w:asciiTheme="majorHAnsi" w:hAnsiTheme="majorHAnsi"/>
                 <w:strike/>
                 <w:sz w:val="16"/>
               </w:rPr>
-              <w:t>M</w:t>
-            </w:r>
-            <w:r>
-              <w:rPr>
-                <w:rFonts w:asciiTheme="majorHAnsi" w:hAnsiTheme="majorHAnsi"/>
-                <w:strike/>
-                <w:sz w:val="16"/>
-              </w:rPr>
-              <w:t xml:space="preserve">bps </w:t>
-            </w:r>
-            <w:proofErr w:type="spellStart"/>
-            <w:r>
-              <w:rPr>
-                <w:rFonts w:asciiTheme="majorHAnsi" w:hAnsiTheme="majorHAnsi"/>
-                <w:strike/>
-                <w:sz w:val="16"/>
-              </w:rPr>
-              <w:t>Upload</w:t>
-            </w:r>
-            <w:proofErr w:type="spellEnd"/>
-            <w:r>
-              <w:rPr>
-                <w:rFonts w:asciiTheme="majorHAnsi" w:hAnsiTheme="majorHAnsi"/>
-                <w:strike/>
-                <w:sz w:val="16"/>
-              </w:rPr>
               <w:t>)</w:t>
-            </w:r>
-            <w:r>
-              <w:rPr>
-                <w:rFonts w:asciiTheme="majorHAnsi" w:hAnsiTheme="majorHAnsi"/>
-                <w:b/>
-                <w:bCs/>
-                <w:strike/>
-                <w:noProof/>
-                <w:sz w:val="20"/>
-                <w:lang w:eastAsia="fr-FR"/>
-              </w:rPr>
-              <w:t xml:space="preserve"> </w:t>
             </w:r>
           </w:p>
         </w:tc>
         <w:tc>
           <w:tcPr>
-            <w:tcW w:w="1125" w:type="dxa"/>
+            <w:tcW w:w="1126" w:type="dxa"/>
             <w:tcBorders>
               <w:top w:val="single" w:sz="4" w:space="0" w:color="auto"/>
               <w:left w:val="single" w:sz="4" w:space="0" w:color="auto"/>
@@ -2960,13 +2583,29 @@
                 <w:strike/>
                 <w:sz w:val="20"/>
               </w:rPr>
-              <w:t>5.500,00</w:t>
+              <w:t>2.</w:t>
+            </w:r>
+            <w:r>
+              <w:rPr>
+                <w:rFonts w:asciiTheme="majorHAnsi" w:hAnsiTheme="majorHAnsi"/>
+                <w:strike/>
+                <w:sz w:val="20"/>
+              </w:rPr>
+              <w:t>8</w:t>
+            </w:r>
+            <w:r>
+              <w:rPr>
+                <w:rFonts w:asciiTheme="majorHAnsi" w:hAnsiTheme="majorHAnsi"/>
+                <w:strike/>
+                <w:sz w:val="20"/>
+              </w:rPr>
+              <w:t>00,00</w:t>
             </w:r>
           </w:p>
         </w:tc>
         <w:tc>
           <w:tcPr>
-            <w:tcW w:w="923" w:type="dxa"/>
+            <w:tcW w:w="902" w:type="dxa"/>
             <w:tcBorders>
               <w:top w:val="single" w:sz="4" w:space="0" w:color="auto"/>
               <w:left w:val="single" w:sz="4" w:space="0" w:color="auto"/>
@@ -2996,7 +2635,7 @@
         </w:tc>
         <w:tc>
           <w:tcPr>
-            <w:tcW w:w="1756" w:type="dxa"/>
+            <w:tcW w:w="1759" w:type="dxa"/>
             <w:tcBorders>
               <w:top w:val="single" w:sz="4" w:space="0" w:color="auto"/>
               <w:left w:val="single" w:sz="4" w:space="0" w:color="auto"/>
@@ -3022,7 +2661,25 @@
                 <w:strike/>
                 <w:sz w:val="20"/>
               </w:rPr>
-              <w:t>5.500,00</w:t>
+              <w:t>2.</w:t>
+            </w:r>
+            <w:r>
+              <w:rPr>
+                <w:rFonts w:asciiTheme="majorHAnsi" w:hAnsiTheme="majorHAnsi"/>
+                <w:b/>
+                <w:strike/>
+                <w:sz w:val="20"/>
+              </w:rPr>
+              <w:t>8</w:t>
+            </w:r>
+            <w:r>
+              <w:rPr>
+                <w:rFonts w:asciiTheme="majorHAnsi" w:hAnsiTheme="majorHAnsi"/>
+                <w:b/>
+                <w:strike/>
+                <w:sz w:val="20"/>
+              </w:rPr>
+              <w:t>00,00</w:t>
             </w:r>
           </w:p>
         </w:tc>
@@ -3046,11 +2703,18 @@
                 <w:sz w:val="20"/>
               </w:rPr>
             </w:pPr>
+            <w:r>
+              <w:rPr>
+                <w:rFonts w:asciiTheme="majorHAnsi" w:hAnsiTheme="majorHAnsi"/>
+                <w:sz w:val="20"/>
+              </w:rPr>
+              <w:t>04</w:t>
+            </w:r>
           </w:p>
         </w:tc>
         <w:tc>
           <w:tcPr>
-            <w:tcW w:w="4817" w:type="dxa"/>
+            <w:tcW w:w="4834" w:type="dxa"/>
             <w:tcBorders>
               <w:top w:val="single" w:sz="4" w:space="0" w:color="auto"/>
               <w:left w:val="single" w:sz="4" w:space="0" w:color="auto"/>
@@ -3063,198 +2727,14 @@
               <w:cnfStyle w:val="000000000000" w:firstRow="0" w:lastRow="0" w:firstColumn="0" w:lastColumn="0" w:oddVBand="0" w:evenVBand="0" w:oddHBand="0" w:evenHBand="0" w:firstRowFirstColumn="0" w:firstRowLastColumn="0" w:lastRowFirstColumn="0" w:lastRowLastColumn="0"/>
               <w:rPr>
                 <w:rFonts w:asciiTheme="majorHAnsi" w:hAnsiTheme="majorHAnsi"/>
-                <w:strike/>
-                <w:sz w:val="20"/>
-              </w:rPr>
-            </w:pPr>
-            <w:r>
-              <w:rPr>
-                <w:rFonts w:asciiTheme="majorHAnsi" w:hAnsiTheme="majorHAnsi"/>
                 <w:b/>
                 <w:bCs/>
                 <w:strike/>
                 <w:noProof/>
                 <w:sz w:val="20"/>
-                <w:lang w:eastAsia="fr-FR"/>
-              </w:rPr>
-              <mc:AlternateContent>
-                <mc:Choice Requires="wps">
-                  <w:drawing>
-                    <wp:anchor distT="0" distB="0" distL="114300" distR="114300" simplePos="0" relativeHeight="251670528" behindDoc="0" locked="0" layoutInCell="1" allowOverlap="1" wp14:anchorId="37322367" wp14:editId="198503A2">
-                      <wp:simplePos x="0" y="0"/>
-                      <wp:positionH relativeFrom="column">
-                        <wp:posOffset>2594610</wp:posOffset>
-                      </wp:positionH>
-                      <wp:positionV relativeFrom="paragraph">
-                        <wp:posOffset>37465</wp:posOffset>
-                      </wp:positionV>
-                      <wp:extent cx="327660" cy="205740"/>
-                      <wp:effectExtent l="0" t="0" r="15240" b="22860"/>
-                      <wp:wrapNone/>
-                      <wp:docPr id="4" name="Rectangle 4"/>
-                      <wp:cNvGraphicFramePr/>
-                      <a:graphic xmlns:a="http://schemas.openxmlformats.org/drawingml/2006/main">
-                        <a:graphicData uri="http://schemas.microsoft.com/office/word/2010/wordprocessingShape">
-                          <wps:wsp>
-                            <wps:cNvSpPr/>
-                            <wps:spPr>
-                              <a:xfrm>
-                                <a:off x="0" y="0"/>
-                                <a:ext cx="327660" cy="205740"/>
-                              </a:xfrm>
-                              <a:prstGeom prst="rect">
-                                <a:avLst/>
-                              </a:prstGeom>
-                              <a:solidFill>
-                                <a:sysClr val="window" lastClr="FFFFFF"/>
-                              </a:solidFill>
-                              <a:ln w="12700" cap="flat" cmpd="sng" algn="ctr">
-                                <a:solidFill>
-                                  <a:sysClr val="windowText" lastClr="000000"/>
-                                </a:solidFill>
-                                <a:prstDash val="solid"/>
-                                <a:miter lim="800000"/>
-                              </a:ln>
-                              <a:effectLst/>
-                            </wps:spPr>
-                            <wps:bodyPr rot="0" spcFirstLastPara="0" vertOverflow="overflow" horzOverflow="overflow" vert="horz" wrap="square" lIns="91440" tIns="45720" rIns="91440" bIns="45720" numCol="1" spcCol="0" rtlCol="0" fromWordArt="0" anchor="ctr" anchorCtr="0" forceAA="0" compatLnSpc="1">
-                              <a:prstTxWarp prst="textNoShape">
-                                <a:avLst/>
-                              </a:prstTxWarp>
-                              <a:noAutofit/>
-                            </wps:bodyPr>
-                          </wps:wsp>
-                        </a:graphicData>
-                      </a:graphic>
-                      <wp14:sizeRelH relativeFrom="margin">
-                        <wp14:pctWidth>0</wp14:pctWidth>
-                      </wp14:sizeRelH>
-                      <wp14:sizeRelV relativeFrom="margin">
-                        <wp14:pctHeight>0</wp14:pctHeight>
-                      </wp14:sizeRelV>
-                    </wp:anchor>
-                  </w:drawing>
-                </mc:Choice>
-                <mc:Fallback>
-                  <w:pict>
-                    <v:rect w14:anchorId="5B1AAC19" id="Rectangle 4" o:spid="_x0000_s1026" style="position:absolute;margin-left:204.3pt;margin-top:2.95pt;width:25.8pt;height:16.2pt;z-index:251670528;visibility:visible;mso-wrap-style:square;mso-width-percent:0;mso-height-percent:0;mso-wrap-distance-left:9pt;mso-wrap-distance-top:0;mso-wrap-distance-right:9pt;mso-wrap-distance-bottom:0;mso-position-horizontal:absolute;mso-position-horizontal-relative:text;mso-position-vertical:absolute;mso-position-vertical-relative:text;mso-width-percent:0;mso-height-percent:0;mso-width-relative:margin;mso-height-relative:margin;v-text-anchor:middle" o:gfxdata="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" fillcolor="window" strokecolor="windowText" strokeweight="1pt"/>
-                  </w:pict>
-                </mc:Fallback>
-              </mc:AlternateContent>
-            </w:r>
-            <w:r>
-              <w:rPr>
-                <w:rFonts w:asciiTheme="majorHAnsi" w:hAnsiTheme="majorHAnsi"/>
-                <w:b/>
-                <w:strike/>
-                <w:sz w:val="20"/>
-              </w:rPr>
-              <w:t xml:space="preserve">Offre </w:t>
-            </w:r>
-            <w:r>
-              <w:rPr>
-                <w:rFonts w:asciiTheme="majorHAnsi" w:hAnsiTheme="majorHAnsi"/>
-                <w:b/>
-                <w:strike/>
-                <w:sz w:val="20"/>
-              </w:rPr>
-              <w:t>50</w:t>
-            </w:r>
-            <w:r>
-              <w:rPr>
-                <w:rFonts w:asciiTheme="majorHAnsi" w:hAnsiTheme="majorHAnsi"/>
-                <w:b/>
-                <w:strike/>
-                <w:sz w:val="20"/>
-              </w:rPr>
-              <w:t xml:space="preserve"> Mbps</w:t>
-            </w:r>
-          </w:p>
-          <w:p>
-            <w:pPr>
-              <w:cnfStyle w:val="000000000000" w:firstRow="0" w:lastRow="0" w:firstColumn="0" w:lastColumn="0" w:oddVBand="0" w:evenVBand="0" w:oddHBand="0" w:evenHBand="0" w:firstRowFirstColumn="0" w:firstRowLastColumn="0" w:lastRowFirstColumn="0" w:lastRowLastColumn="0"/>
-              <w:rPr>
-                <w:rFonts w:asciiTheme="majorHAnsi" w:hAnsiTheme="majorHAnsi"/>
-                <w:strike/>
-                <w:sz w:val="20"/>
+                <w:lang w:val="en-US"/>
               </w:rPr>
             </w:pPr>
-            <w:r>
-              <w:rPr>
-                <w:rFonts w:asciiTheme="majorHAnsi" w:hAnsiTheme="majorHAnsi"/>
-                <w:strike/>
-                <w:sz w:val="16"/>
-              </w:rPr>
-              <w:t xml:space="preserve">(Jusqu’à </w:t>
-            </w:r>
-            <w:r>
-              <w:rPr>
-                <w:rFonts w:asciiTheme="majorHAnsi" w:hAnsiTheme="majorHAnsi"/>
-                <w:strike/>
-                <w:sz w:val="16"/>
-              </w:rPr>
-              <w:t>50</w:t>
-            </w:r>
-            <w:r>
-              <w:rPr>
-                <w:rFonts w:asciiTheme="majorHAnsi" w:hAnsiTheme="majorHAnsi"/>
-                <w:strike/>
-                <w:sz w:val="16"/>
-              </w:rPr>
-              <w:t xml:space="preserve"> Mbps </w:t>
-            </w:r>
-            <w:proofErr w:type="spellStart"/>
-            <w:r>
-              <w:rPr>
-                <w:rFonts w:asciiTheme="majorHAnsi" w:hAnsiTheme="majorHAnsi"/>
-                <w:strike/>
-                <w:sz w:val="16"/>
-              </w:rPr>
-              <w:t>Download</w:t>
-            </w:r>
-            <w:proofErr w:type="spellEnd"/>
-            <w:r>
-              <w:rPr>
-                <w:rFonts w:asciiTheme="majorHAnsi" w:hAnsiTheme="majorHAnsi"/>
-                <w:strike/>
-                <w:sz w:val="16"/>
-              </w:rPr>
-              <w:t xml:space="preserve"> et </w:t>
-            </w:r>
-            <w:r>
-              <w:rPr>
-                <w:rFonts w:asciiTheme="majorHAnsi" w:hAnsiTheme="majorHAnsi"/>
-                <w:strike/>
-                <w:sz w:val="16"/>
-              </w:rPr>
-              <w:t>20</w:t>
-            </w:r>
-            <w:r>
-              <w:rPr>
-                <w:rFonts w:asciiTheme="majorHAnsi" w:hAnsiTheme="majorHAnsi"/>
-                <w:strike/>
-                <w:sz w:val="16"/>
-              </w:rPr>
-              <w:t xml:space="preserve"> Mbps </w:t>
-            </w:r>
-            <w:proofErr w:type="spellStart"/>
-            <w:r>
-              <w:rPr>
-                <w:rFonts w:asciiTheme="majorHAnsi" w:hAnsiTheme="majorHAnsi"/>
-                <w:strike/>
-                <w:sz w:val="16"/>
-              </w:rPr>
-              <w:t>Upload</w:t>
-            </w:r>
-            <w:proofErr w:type="spellEnd"/>
-            <w:r>
-              <w:rPr>
-                <w:rFonts w:asciiTheme="majorHAnsi" w:hAnsiTheme="majorHAnsi"/>
-                <w:strike/>
-                <w:sz w:val="16"/>
-              </w:rPr>
-              <w:t>)</w:t>
-            </w:r>
             <w:r>
               <w:rPr>
                 <w:rFonts w:asciiTheme="majorHAnsi" w:hAnsiTheme="majorHAnsi"/>
@@ -3263,15 +2743,94 @@
                 <w:strike/>
                 <w:noProof/>
                 <w:sz w:val="20"/>
-                <w:lang w:eastAsia="fr-FR"/>
-              </w:rPr>
-              <w:t xml:space="preserve"> </w:t>
+                <w:lang w:val="en-US"/>
+              </w:rPr>
+              <w:t>Fixed Wireless Internet Access</w:t>
+            </w:r>
+            <w:r>
+              <w:rPr>
+                <w:rFonts w:asciiTheme="majorHAnsi" w:hAnsiTheme="majorHAnsi"/>
+                <w:b/>
+                <w:strike/>
+                <w:sz w:val="20"/>
+                <w:lang w:val="en-US"/>
+              </w:rPr>
+              <w:t xml:space="preserve"> up to</w:t>
+            </w:r>
+            <w:r>
+              <w:rPr>
+                <w:rFonts w:asciiTheme="majorHAnsi" w:hAnsiTheme="majorHAnsi"/>
+                <w:b/>
+                <w:bCs/>
+                <w:strike/>
+                <w:noProof/>
+                <w:sz w:val="20"/>
+                <w:lang w:val="en-US"/>
+              </w:rPr>
+              <w:t xml:space="preserve"> 50Mbps</w:t>
+            </w:r>
+          </w:p>
+          <w:p>
+            <w:pPr>
+              <w:cnfStyle w:val="000000000000" w:firstRow="0" w:lastRow="0" w:firstColumn="0" w:lastColumn="0" w:oddVBand="0" w:evenVBand="0" w:oddHBand="0" w:evenHBand="0" w:firstRowFirstColumn="0" w:firstRowLastColumn="0" w:lastRowFirstColumn="0" w:lastRowLastColumn="0"/>
+              <w:rPr>
+                <w:rFonts w:asciiTheme="majorHAnsi" w:hAnsiTheme="majorHAnsi"/>
+                <w:b/>
+                <w:bCs/>
+                <w:strike/>
+                <w:noProof/>
+                <w:sz w:val="20"/>
+              </w:rPr>
+            </w:pPr>
+            <w:r>
+              <w:rPr>
+                <w:rFonts w:asciiTheme="majorHAnsi" w:hAnsiTheme="majorHAnsi"/>
+                <w:strike/>
+                <w:sz w:val="16"/>
+              </w:rPr>
+              <w:t xml:space="preserve">(Jusqu’à 50 Mbps </w:t>
+            </w:r>
+            <w:proofErr w:type="spellStart"/>
+            <w:r>
+              <w:rPr>
+                <w:rFonts w:asciiTheme="majorHAnsi" w:hAnsiTheme="majorHAnsi"/>
+                <w:strike/>
+                <w:sz w:val="16"/>
+              </w:rPr>
+              <w:t>Download</w:t>
+            </w:r>
+            <w:proofErr w:type="spellEnd"/>
+            <w:r>
+              <w:rPr>
+                <w:rFonts w:asciiTheme="majorHAnsi" w:hAnsiTheme="majorHAnsi"/>
+                <w:strike/>
+                <w:sz w:val="16"/>
+              </w:rPr>
+              <w:t xml:space="preserve"> et 10 Mbps </w:t>
+            </w:r>
+            <w:proofErr w:type="spellStart"/>
+            <w:r>
+              <w:rPr>
+                <w:rFonts w:asciiTheme="majorHAnsi" w:hAnsiTheme="majorHAnsi"/>
+                <w:strike/>
+                <w:sz w:val="16"/>
+              </w:rPr>
+              <w:t>Upload</w:t>
+            </w:r>
+            <w:proofErr w:type="spellEnd"/>
+            <w:r>
+              <w:rPr>
+                <w:rFonts w:asciiTheme="majorHAnsi" w:hAnsiTheme="majorHAnsi"/>
+                <w:strike/>
+                <w:sz w:val="16"/>
+              </w:rPr>
+              <w:t>)</w:t>
             </w:r>
           </w:p>
         </w:tc>
         <w:tc>
           <w:tcPr>
-            <w:tcW w:w="1125" w:type="dxa"/>
+            <w:tcW w:w="1126" w:type="dxa"/>
             <w:tcBorders>
               <w:top w:val="single" w:sz="4" w:space="0" w:color="auto"/>
               <w:left w:val="single" w:sz="4" w:space="0" w:color="auto"/>
@@ -3295,13 +2854,13 @@
                 <w:strike/>
                 <w:sz w:val="20"/>
               </w:rPr>
-              <w:t>6.000,00</w:t>
+              <w:t>3.200,00</w:t>
             </w:r>
           </w:p>
         </w:tc>
         <w:tc>
           <w:tcPr>
-            <w:tcW w:w="923" w:type="dxa"/>
+            <w:tcW w:w="902" w:type="dxa"/>
             <w:tcBorders>
               <w:top w:val="single" w:sz="4" w:space="0" w:color="auto"/>
               <w:left w:val="single" w:sz="4" w:space="0" w:color="auto"/>
@@ -3325,13 +2884,13 @@
                 <w:strike/>
                 <w:sz w:val="20"/>
               </w:rPr>
-              <w:t>0,00</w:t>
+              <w:t>0.00</w:t>
             </w:r>
           </w:p>
         </w:tc>
         <w:tc>
           <w:tcPr>
-            <w:tcW w:w="1756" w:type="dxa"/>
+            <w:tcW w:w="1759" w:type="dxa"/>
             <w:tcBorders>
               <w:top w:val="single" w:sz="4" w:space="0" w:color="auto"/>
               <w:left w:val="single" w:sz="4" w:space="0" w:color="auto"/>
@@ -3357,7 +2916,7 @@
                 <w:strike/>
                 <w:sz w:val="20"/>
               </w:rPr>
-              <w:t>6.000,00</w:t>
+              <w:t>3.200,00</w:t>
             </w:r>
           </w:p>
         </w:tc>
@@ -3369,7 +2928,7 @@
         <w:tc>
           <w:tcPr>
             <w:cnfStyle w:val="001000000000" w:firstRow="0" w:lastRow="0" w:firstColumn="1" w:lastColumn="0" w:oddVBand="0" w:evenVBand="0" w:oddHBand="0" w:evenHBand="0" w:firstRowFirstColumn="0" w:firstRowLastColumn="0" w:lastRowFirstColumn="0" w:lastRowLastColumn="0"/>
-            <w:tcW w:w="7593" w:type="dxa"/>
+            <w:tcW w:w="7590" w:type="dxa"/>
             <w:gridSpan w:val="4"/>
             <w:tcBorders>
               <w:top w:val="single" w:sz="4" w:space="0" w:color="auto"/>
@@ -3394,13 +2953,34 @@
                 <w:rFonts w:asciiTheme="majorHAnsi" w:hAnsiTheme="majorHAnsi"/>
                 <w:sz w:val="20"/>
               </w:rPr>
-              <w:t>Montant Abonnement :</w:t>
+              <w:t>Montant</w:t>
+            </w:r>
+            <w:r>
+              <w:rPr>
+                <w:rFonts w:asciiTheme="majorHAnsi" w:hAnsiTheme="majorHAnsi"/>
+                <w:sz w:val="20"/>
+              </w:rPr>
+              <w:t xml:space="preserve"> Abonnement</w:t>
+            </w:r>
+            <w:r>
+              <w:rPr>
+                <w:rFonts w:asciiTheme="majorHAnsi" w:hAnsiTheme="majorHAnsi"/>
+                <w:sz w:val="20"/>
+              </w:rPr>
+              <w:t xml:space="preserve"> </w:t>
+            </w:r>
+            <w:r>
+              <w:rPr>
+                <w:rFonts w:asciiTheme="majorHAnsi" w:hAnsiTheme="majorHAnsi"/>
+                <w:sz w:val="20"/>
+              </w:rPr>
+              <w:t>:</w:t>
             </w:r>
           </w:p>
         </w:tc>
         <w:tc>
           <w:tcPr>
-            <w:tcW w:w="1756" w:type="dxa"/>
+            <w:tcW w:w="1759" w:type="dxa"/>
             <w:tcBorders>
               <w:top w:val="single" w:sz="4" w:space="0" w:color="auto"/>
               <w:left w:val="single" w:sz="4" w:space="0" w:color="auto"/>
@@ -3424,7 +3004,7 @@
                 <w:b/>
                 <w:sz w:val="20"/>
               </w:rPr>
-              <w:t>4.000,00</w:t>
+              <w:t>2 000.00</w:t>
             </w:r>
           </w:p>
         </w:tc>
@@ -3433,7 +3013,7 @@
         <w:tc>
           <w:tcPr>
             <w:cnfStyle w:val="001000000000" w:firstRow="0" w:lastRow="0" w:firstColumn="1" w:lastColumn="0" w:oddVBand="0" w:evenVBand="0" w:oddHBand="0" w:evenHBand="0" w:firstRowFirstColumn="0" w:firstRowLastColumn="0" w:lastRowFirstColumn="0" w:lastRowLastColumn="0"/>
-            <w:tcW w:w="7593" w:type="dxa"/>
+            <w:tcW w:w="7590" w:type="dxa"/>
             <w:gridSpan w:val="4"/>
             <w:tcBorders>
               <w:right w:val="single" w:sz="4" w:space="0" w:color="auto"/>
@@ -3453,7 +3033,7 @@
                 <w:rFonts w:asciiTheme="majorHAnsi" w:hAnsiTheme="majorHAnsi"/>
                 <w:sz w:val="20"/>
               </w:rPr>
-              <w:t xml:space="preserve">MONTANT </w:t>
+              <w:t xml:space="preserve"> MONTANT </w:t>
             </w:r>
             <w:r>
               <w:rPr>
@@ -3473,7 +3053,7 @@
         </w:tc>
         <w:tc>
           <w:tcPr>
-            <w:tcW w:w="1756" w:type="dxa"/>
+            <w:tcW w:w="1759" w:type="dxa"/>
             <w:tcBorders>
               <w:top w:val="single" w:sz="4" w:space="0" w:color="auto"/>
               <w:left w:val="single" w:sz="4" w:space="0" w:color="auto"/>
@@ -3497,23 +3077,7 @@
                 <w:b/>
                 <w:sz w:val="20"/>
               </w:rPr>
-              <w:t>12</w:t>
-            </w:r>
-            <w:r>
-              <w:rPr>
-                <w:rFonts w:asciiTheme="majorHAnsi" w:hAnsiTheme="majorHAnsi"/>
-                <w:b/>
-                <w:sz w:val="20"/>
-              </w:rPr>
-              <w:t>.</w:t>
-            </w:r>
-            <w:r>
-              <w:rPr>
-                <w:rFonts w:asciiTheme="majorHAnsi" w:hAnsiTheme="majorHAnsi"/>
-                <w:b/>
-                <w:sz w:val="20"/>
-              </w:rPr>
-              <w:t>403,36</w:t>
+              <w:t>2 840,34</w:t>
             </w:r>
           </w:p>
         </w:tc>
@@ -3525,7 +3089,7 @@
         <w:tc>
           <w:tcPr>
             <w:cnfStyle w:val="001000000000" w:firstRow="0" w:lastRow="0" w:firstColumn="1" w:lastColumn="0" w:oddVBand="0" w:evenVBand="0" w:oddHBand="0" w:evenHBand="0" w:firstRowFirstColumn="0" w:firstRowLastColumn="0" w:lastRowFirstColumn="0" w:lastRowLastColumn="0"/>
-            <w:tcW w:w="7593" w:type="dxa"/>
+            <w:tcW w:w="7590" w:type="dxa"/>
             <w:gridSpan w:val="4"/>
             <w:tcBorders>
               <w:right w:val="single" w:sz="4" w:space="0" w:color="auto"/>
@@ -3558,7 +3122,7 @@
         </w:tc>
         <w:tc>
           <w:tcPr>
-            <w:tcW w:w="1756" w:type="dxa"/>
+            <w:tcW w:w="1759" w:type="dxa"/>
             <w:tcBorders>
               <w:top w:val="single" w:sz="4" w:space="0" w:color="auto"/>
               <w:left w:val="single" w:sz="4" w:space="0" w:color="auto"/>
@@ -3582,7 +3146,7 @@
                 <w:b/>
                 <w:sz w:val="20"/>
               </w:rPr>
-              <w:t>1.596.64</w:t>
+              <w:t>159.66</w:t>
             </w:r>
           </w:p>
         </w:tc>
@@ -3591,7 +3155,7 @@
         <w:tc>
           <w:tcPr>
             <w:cnfStyle w:val="001000000000" w:firstRow="0" w:lastRow="0" w:firstColumn="1" w:lastColumn="0" w:oddVBand="0" w:evenVBand="0" w:oddHBand="0" w:evenHBand="0" w:firstRowFirstColumn="0" w:firstRowLastColumn="0" w:lastRowFirstColumn="0" w:lastRowLastColumn="0"/>
-            <w:tcW w:w="7593" w:type="dxa"/>
+            <w:tcW w:w="7590" w:type="dxa"/>
             <w:gridSpan w:val="4"/>
             <w:tcBorders>
               <w:right w:val="single" w:sz="4" w:space="0" w:color="auto"/>
@@ -3624,7 +3188,7 @@
         </w:tc>
         <w:tc>
           <w:tcPr>
-            <w:tcW w:w="1756" w:type="dxa"/>
+            <w:tcW w:w="1759" w:type="dxa"/>
             <w:tcBorders>
               <w:top w:val="single" w:sz="4" w:space="0" w:color="auto"/>
               <w:left w:val="single" w:sz="4" w:space="0" w:color="auto"/>
@@ -3648,7 +3212,7 @@
                 <w:b/>
                 <w:sz w:val="20"/>
               </w:rPr>
-              <w:t>14.000,00</w:t>
+              <w:t>3 000.00</w:t>
             </w:r>
           </w:p>
         </w:tc>
@@ -3660,7 +3224,7 @@
         <w:tc>
           <w:tcPr>
             <w:cnfStyle w:val="001000000000" w:firstRow="0" w:lastRow="0" w:firstColumn="1" w:lastColumn="0" w:oddVBand="0" w:evenVBand="0" w:oddHBand="0" w:evenHBand="0" w:firstRowFirstColumn="0" w:firstRowLastColumn="0" w:lastRowFirstColumn="0" w:lastRowLastColumn="0"/>
-            <w:tcW w:w="7593" w:type="dxa"/>
+            <w:tcW w:w="7590" w:type="dxa"/>
             <w:gridSpan w:val="4"/>
             <w:tcBorders>
               <w:right w:val="single" w:sz="4" w:space="0" w:color="auto"/>
@@ -3687,13 +3251,20 @@
                 <w:rFonts w:asciiTheme="majorHAnsi" w:hAnsiTheme="majorHAnsi"/>
                 <w:sz w:val="20"/>
               </w:rPr>
-              <w:t xml:space="preserve">imbre Fiscal : </w:t>
+              <w:t>imbre Fiscal</w:t>
+            </w:r>
+            <w:r>
+              <w:rPr>
+                <w:rFonts w:asciiTheme="majorHAnsi" w:hAnsiTheme="majorHAnsi"/>
+                <w:sz w:val="20"/>
+              </w:rPr>
+              <w:t xml:space="preserve"> : </w:t>
             </w:r>
           </w:p>
         </w:tc>
         <w:tc>
           <w:tcPr>
-            <w:tcW w:w="1756" w:type="dxa"/>
+            <w:tcW w:w="1759" w:type="dxa"/>
             <w:tcBorders>
               <w:top w:val="single" w:sz="4" w:space="0" w:color="auto"/>
               <w:left w:val="single" w:sz="4" w:space="0" w:color="auto"/>
@@ -3717,7 +3288,15 @@
                 <w:b/>
                 <w:sz w:val="20"/>
               </w:rPr>
-              <w:t>140,00</w:t>
+              <w:t>3</w:t>
+            </w:r>
+            <w:r>
+              <w:rPr>
+                <w:rFonts w:asciiTheme="majorHAnsi" w:hAnsiTheme="majorHAnsi"/>
+                <w:b/>
+                <w:sz w:val="20"/>
+              </w:rPr>
+              <w:t>0.00</w:t>
             </w:r>
           </w:p>
         </w:tc>
@@ -3726,7 +3305,7 @@
         <w:tc>
           <w:tcPr>
             <w:cnfStyle w:val="001000000000" w:firstRow="0" w:lastRow="0" w:firstColumn="1" w:lastColumn="0" w:oddVBand="0" w:evenVBand="0" w:oddHBand="0" w:evenHBand="0" w:firstRowFirstColumn="0" w:firstRowLastColumn="0" w:lastRowFirstColumn="0" w:lastRowLastColumn="0"/>
-            <w:tcW w:w="7593" w:type="dxa"/>
+            <w:tcW w:w="7590" w:type="dxa"/>
             <w:gridSpan w:val="4"/>
             <w:tcBorders>
               <w:right w:val="single" w:sz="4" w:space="0" w:color="auto"/>
@@ -3759,7 +3338,7 @@
         </w:tc>
         <w:tc>
           <w:tcPr>
-            <w:tcW w:w="1756" w:type="dxa"/>
+            <w:tcW w:w="1759" w:type="dxa"/>
             <w:tcBorders>
               <w:top w:val="single" w:sz="4" w:space="0" w:color="auto"/>
               <w:left w:val="single" w:sz="4" w:space="0" w:color="auto"/>
@@ -3783,7 +3362,39 @@
                 <w:b/>
                 <w:sz w:val="20"/>
               </w:rPr>
-              <w:t>14.140,00</w:t>
+              <w:t>3</w:t>
+            </w:r>
+            <w:r>
+              <w:rPr>
+                <w:rFonts w:asciiTheme="majorHAnsi" w:hAnsiTheme="majorHAnsi"/>
+                <w:b/>
+                <w:sz w:val="20"/>
+              </w:rPr>
+              <w:t xml:space="preserve"> 0</w:t>
+            </w:r>
+            <w:r>
+              <w:rPr>
+                <w:rFonts w:asciiTheme="majorHAnsi" w:hAnsiTheme="majorHAnsi"/>
+                <w:b/>
+                <w:sz w:val="20"/>
+              </w:rPr>
+              <w:t>3</w:t>
+            </w:r>
+            <w:r>
+              <w:rPr>
+                <w:rFonts w:asciiTheme="majorHAnsi" w:hAnsiTheme="majorHAnsi"/>
+                <w:b/>
+                <w:sz w:val="20"/>
+              </w:rPr>
+              <w:t>0</w:t>
+            </w:r>
+            <w:r>
+              <w:rPr>
+                <w:rFonts w:asciiTheme="majorHAnsi" w:hAnsiTheme="majorHAnsi"/>
+                <w:b/>
+                <w:sz w:val="20"/>
+              </w:rPr>
+              <w:t>.00</w:t>
             </w:r>
           </w:p>
         </w:tc>
@@ -4133,10 +3744,77 @@
       <w:pPr>
         <w:spacing w:after="0"/>
         <w:rPr>
+          <w:rFonts w:asciiTheme="majorHAnsi" w:hAnsiTheme="majorHAnsi" w:cs="Courier New"/>
+          <w:color w:val="000000"/>
+          <w:sz w:val="16"/>
+          <w:szCs w:val="16"/>
+        </w:rPr>
+      </w:pPr>
+      <w:r>
+        <w:rPr>
           <w:rFonts w:asciiTheme="majorHAnsi" w:hAnsiTheme="majorHAnsi"/>
           <w:sz w:val="20"/>
         </w:rPr>
-      </w:pPr>
+        <w:tab/>
+      </w:r>
+      <w:r>
+        <w:rPr>
+          <w:rFonts w:asciiTheme="majorHAnsi" w:hAnsiTheme="majorHAnsi"/>
+          <w:sz w:val="20"/>
+        </w:rPr>
+        <w:tab/>
+      </w:r>
+      <w:r>
+        <w:rPr>
+          <w:rFonts w:asciiTheme="majorHAnsi" w:hAnsiTheme="majorHAnsi"/>
+          <w:sz w:val="20"/>
+        </w:rPr>
+        <w:tab/>
+      </w:r>
+      <w:r>
+        <w:rPr>
+          <w:rFonts w:asciiTheme="majorHAnsi" w:hAnsiTheme="majorHAnsi"/>
+          <w:sz w:val="20"/>
+        </w:rPr>
+        <w:tab/>
+      </w:r>
+      <w:r>
+        <w:rPr>
+          <w:rFonts w:asciiTheme="majorHAnsi" w:hAnsiTheme="majorHAnsi"/>
+          <w:sz w:val="20"/>
+        </w:rPr>
+        <w:tab/>
+      </w:r>
+      <w:r>
+        <w:rPr>
+          <w:rFonts w:asciiTheme="majorHAnsi" w:hAnsiTheme="majorHAnsi"/>
+          <w:sz w:val="20"/>
+        </w:rPr>
+        <w:tab/>
+      </w:r>
+      <w:r>
+        <w:rPr>
+          <w:rFonts w:asciiTheme="majorHAnsi" w:hAnsiTheme="majorHAnsi"/>
+          <w:sz w:val="20"/>
+        </w:rPr>
+        <w:tab/>
+      </w:r>
+      <w:r>
+        <w:rPr>
+          <w:rFonts w:asciiTheme="majorHAnsi" w:hAnsiTheme="majorHAnsi"/>
+          <w:sz w:val="20"/>
+        </w:rPr>
+        <w:tab/>
+      </w:r>
+      <w:r>
+        <w:rPr>
+          <w:rFonts w:asciiTheme="majorHAnsi" w:hAnsiTheme="majorHAnsi" w:cs="Courier New"/>
+          <w:color w:val="000000"/>
+          <w:sz w:val="16"/>
+          <w:szCs w:val="16"/>
+        </w:rPr>
+        <w:t>Fait à : {place}, Le : {Date}</w:t>
+      </w:r>
     </w:p>
     <w:p>
       <w:pPr>
@@ -4147,12 +3825,24 @@
           <w:sz w:val="20"/>
         </w:rPr>
       </w:pPr>
-      <w:r>
+      <w:bookmarkStart w:id="0" w:name="_GoBack"/>
+      <w:bookmarkEnd w:id="0"/>
+    </w:p>
+    <w:p>
+      <w:pPr>
+        <w:spacing w:after="0"/>
         <w:rPr>
           <w:rFonts w:asciiTheme="majorHAnsi" w:hAnsiTheme="majorHAnsi"/>
           <w:b/>
           <w:sz w:val="20"/>
         </w:rPr>
+      </w:pPr>
+      <w:r>
+        <w:rPr>
+          <w:rFonts w:asciiTheme="majorHAnsi" w:hAnsiTheme="majorHAnsi"/>
+          <w:b/>
+          <w:sz w:val="20"/>
+        </w:rPr>
         <w:tab/>
       </w:r>
       <w:r>
@@ -4195,51 +3885,6 @@
         </w:rPr>
         <w:tab/>
       </w:r>
-      <w:r>
-        <w:rPr>
-          <w:rFonts w:asciiTheme="majorHAnsi" w:hAnsiTheme="majorHAnsi"/>
-          <w:b/>
-          <w:sz w:val="20"/>
-        </w:rPr>
-        <w:tab/>
-      </w:r>
-      <w:r>
-        <w:rPr>
-          <w:rFonts w:asciiTheme="majorHAnsi" w:hAnsiTheme="majorHAnsi"/>
-          <w:b/>
-          <w:sz w:val="20"/>
-        </w:rPr>
-        <w:tab/>
-      </w:r>
-      <w:r>
-        <w:rPr>
-          <w:rFonts w:asciiTheme="majorHAnsi" w:hAnsiTheme="majorHAnsi" w:cs="Courier New"/>
-          <w:color w:val="000000"/>
-          <w:sz w:val="16"/>
-          <w:szCs w:val="16"/>
-        </w:rPr>
-        <w:t>Fait à : {place}, Le : {Date}</w:t>
-      </w:r>
-    </w:p>
-    <w:p>
-      <w:pPr>
-        <w:spacing w:after="0"/>
-        <w:rPr>
-          <w:rFonts w:asciiTheme="majorHAnsi" w:hAnsiTheme="majorHAnsi"/>
-          <w:b/>
-          <w:sz w:val="20"/>
-        </w:rPr>
-      </w:pPr>
-    </w:p>
-    <w:p>
-      <w:pPr>
-        <w:spacing w:after="0"/>
-        <w:rPr>
-          <w:rFonts w:asciiTheme="majorHAnsi" w:hAnsiTheme="majorHAnsi"/>
-          <w:b/>
-          <w:sz w:val="20"/>
-        </w:rPr>
-      </w:pPr>
     </w:p>
     <w:p>
       <w:pPr>
@@ -6263,16 +5908,25 @@
           <w:sz w:val="16"/>
           <w:szCs w:val="16"/>
         </w:rPr>
-        <w:t>, arbres ou infrastructure de brouillage,</w:t>
-      </w:r>
-      <w:r>
-        <w:rPr>
-          <w:rFonts w:asciiTheme="majorHAnsi" w:hAnsiTheme="majorHAnsi" w:cs="Courier New"/>
-          <w:color w:val="000000"/>
-          <w:sz w:val="16"/>
-          <w:szCs w:val="16"/>
-        </w:rPr>
-        <w:t>..). Si une telle situation est constaté</w:t>
+        <w:t xml:space="preserve">, arbres ou infrastructure de </w:t>
+      </w:r>
+      <w:r>
+        <w:rPr>
+          <w:rFonts w:asciiTheme="majorHAnsi" w:hAnsiTheme="majorHAnsi" w:cs="Courier New"/>
+          <w:color w:val="000000"/>
+          <w:sz w:val="16"/>
+          <w:szCs w:val="16"/>
+        </w:rPr>
+        <w:t>brouillage,</w:t>
+      </w:r>
+      <w:r>
+        <w:rPr>
+          <w:rFonts w:asciiTheme="majorHAnsi" w:hAnsiTheme="majorHAnsi" w:cs="Courier New"/>
+          <w:color w:val="000000"/>
+          <w:sz w:val="16"/>
+          <w:szCs w:val="16"/>
+        </w:rPr>
+        <w:t>). Si une telle situation est constaté</w:t>
       </w:r>
       <w:r>
         <w:rPr>
@@ -7202,6 +6856,7 @@
           <w:sz w:val="16"/>
           <w:szCs w:val="16"/>
         </w:rPr>
+        <w:lastRenderedPageBreak/>
         <w:t>Le client est tenu, dans son propre intérêt, de garder ses éléments confidentiels.</w:t>
       </w:r>
     </w:p>
@@ -10380,34 +10035,6 @@
         </w:rPr>
         <w:t>.</w:t>
       </w:r>
-    </w:p>
-    <w:p>
-      <w:pPr>
-        <w:autoSpaceDE w:val="0"/>
-        <w:autoSpaceDN w:val="0"/>
-        <w:adjustRightInd w:val="0"/>
-        <w:spacing w:after="0" w:line="240" w:lineRule="auto"/>
-        <w:rPr>
-          <w:rFonts w:asciiTheme="majorHAnsi" w:hAnsiTheme="majorHAnsi" w:cs="Courier New"/>
-          <w:color w:val="000000"/>
-          <w:sz w:val="16"/>
-          <w:szCs w:val="16"/>
-        </w:rPr>
-      </w:pPr>
-    </w:p>
-    <w:p>
-      <w:pPr>
-        <w:autoSpaceDE w:val="0"/>
-        <w:autoSpaceDN w:val="0"/>
-        <w:adjustRightInd w:val="0"/>
-        <w:spacing w:after="0" w:line="240" w:lineRule="auto"/>
-        <w:rPr>
-          <w:rFonts w:asciiTheme="majorHAnsi" w:hAnsiTheme="majorHAnsi" w:cs="Courier New"/>
-          <w:color w:val="000000"/>
-          <w:sz w:val="16"/>
-          <w:szCs w:val="16"/>
-        </w:rPr>
-      </w:pPr>
     </w:p>
     <w:p>
       <w:pPr>
@@ -12561,8 +12188,8 @@
                 <w:b/>
                 <w:bCs/>
                 <w:color w:val="000000"/>
-                <w:sz w:val="20"/>
-                <w:szCs w:val="20"/>
+                <w:sz w:val="16"/>
+                <w:szCs w:val="16"/>
               </w:rPr>
             </w:pPr>
           </w:p>
@@ -12577,8 +12204,8 @@
                 <w:b/>
                 <w:bCs/>
                 <w:color w:val="000000"/>
-                <w:sz w:val="20"/>
-                <w:szCs w:val="20"/>
+                <w:sz w:val="16"/>
+                <w:szCs w:val="16"/>
               </w:rPr>
             </w:pPr>
           </w:p>
@@ -12593,8 +12220,8 @@
                 <w:b/>
                 <w:bCs/>
                 <w:color w:val="000000"/>
-                <w:sz w:val="20"/>
-                <w:szCs w:val="20"/>
+                <w:sz w:val="16"/>
+                <w:szCs w:val="16"/>
               </w:rPr>
             </w:pPr>
           </w:p>
@@ -12609,18 +12236,18 @@
                 <w:b/>
                 <w:bCs/>
                 <w:color w:val="000000"/>
-                <w:sz w:val="20"/>
-                <w:szCs w:val="20"/>
+                <w:sz w:val="16"/>
+                <w:szCs w:val="16"/>
               </w:rPr>
             </w:pPr>
             <w:r>
               <w:rPr>
-                <w:rFonts w:asciiTheme="majorHAnsi" w:hAnsiTheme="majorHAnsi" w:cs="Courier New"/>
-                <w:color w:val="000000"/>
-                <w:sz w:val="20"/>
-                <w:szCs w:val="20"/>
-              </w:rPr>
-              <w:t>Fait à : {place}, Le : {Date}</w:t>
+                <w:rFonts w:asciiTheme="majorHAnsi" w:hAnsiTheme="majorHAnsi"/>
+                <w:bCs/>
+                <w:sz w:val="24"/>
+                <w:szCs w:val="28"/>
+              </w:rPr>
+              <w:t xml:space="preserve">Fait à : {place}, Le : {Date} </w:t>
             </w:r>
           </w:p>
         </w:tc>
@@ -12930,34 +12557,6 @@
         <w:rPr>
           <w:rFonts w:asciiTheme="majorHAnsi" w:hAnsiTheme="majorHAnsi" w:cs="Courier New"/>
           <w:color w:val="000000"/>
-          <w:sz w:val="20"/>
-          <w:szCs w:val="16"/>
-        </w:rPr>
-      </w:pPr>
-    </w:p>
-    <w:p>
-      <w:pPr>
-        <w:autoSpaceDE w:val="0"/>
-        <w:autoSpaceDN w:val="0"/>
-        <w:adjustRightInd w:val="0"/>
-        <w:spacing w:after="0" w:line="240" w:lineRule="auto"/>
-        <w:rPr>
-          <w:rFonts w:asciiTheme="majorHAnsi" w:hAnsiTheme="majorHAnsi" w:cs="Courier New"/>
-          <w:color w:val="000000"/>
-          <w:sz w:val="20"/>
-          <w:szCs w:val="16"/>
-        </w:rPr>
-      </w:pPr>
-    </w:p>
-    <w:p>
-      <w:pPr>
-        <w:autoSpaceDE w:val="0"/>
-        <w:autoSpaceDN w:val="0"/>
-        <w:adjustRightInd w:val="0"/>
-        <w:spacing w:after="0" w:line="240" w:lineRule="auto"/>
-        <w:rPr>
-          <w:rFonts w:asciiTheme="majorHAnsi" w:hAnsiTheme="majorHAnsi" w:cs="Courier New"/>
-          <w:color w:val="000000"/>
           <w:sz w:val="16"/>
           <w:szCs w:val="16"/>
         </w:rPr>
@@ -12973,8 +12572,8 @@
         <w:rPr>
           <w:rFonts w:asciiTheme="majorHAnsi" w:hAnsiTheme="majorHAnsi" w:cs="Courier New"/>
           <w:color w:val="000000"/>
-          <w:sz w:val="24"/>
-          <w:szCs w:val="24"/>
+          <w:sz w:val="32"/>
+          <w:szCs w:val="32"/>
         </w:rPr>
       </w:pPr>
       <w:r>
@@ -13046,11 +12645,42 @@
       <w:r>
         <w:rPr>
           <w:rFonts w:asciiTheme="majorHAnsi" w:hAnsiTheme="majorHAnsi" w:cs="Courier New"/>
-          <w:color w:val="000000"/>
-          <w:sz w:val="24"/>
-          <w:szCs w:val="24"/>
-        </w:rPr>
-        <w:t>Fait à : {place}, Le : {Date}</w:t>
+          <w:b/>
+          <w:bCs/>
+          <w:color w:val="000000"/>
+          <w:sz w:val="24"/>
+          <w:szCs w:val="24"/>
+        </w:rPr>
+        <w:tab/>
+      </w:r>
+      <w:r>
+        <w:rPr>
+          <w:rFonts w:asciiTheme="majorHAnsi" w:hAnsiTheme="majorHAnsi"/>
+          <w:bCs/>
+          <w:sz w:val="24"/>
+          <w:szCs w:val="28"/>
+        </w:rPr>
+        <w:t>{</w:t>
+      </w:r>
+      <w:proofErr w:type="gramStart"/>
+      <w:r>
+        <w:rPr>
+          <w:rFonts w:asciiTheme="majorHAnsi" w:hAnsiTheme="majorHAnsi"/>
+          <w:bCs/>
+          <w:sz w:val="24"/>
+          <w:szCs w:val="28"/>
+        </w:rPr>
+        <w:t>place</w:t>
+      </w:r>
+      <w:proofErr w:type="gramEnd"/>
+      <w:r>
+        <w:rPr>
+          <w:rFonts w:asciiTheme="majorHAnsi" w:hAnsiTheme="majorHAnsi"/>
+          <w:bCs/>
+          <w:sz w:val="24"/>
+          <w:szCs w:val="28"/>
+        </w:rPr>
+        <w:t>}, Le : {Date}</w:t>
       </w:r>
     </w:p>
     <w:p>
@@ -13447,6 +13077,22 @@
           <w:szCs w:val="24"/>
         </w:rPr>
       </w:pPr>
+    </w:p>
+    <w:p>
+      <w:pPr>
+        <w:autoSpaceDE w:val="0"/>
+        <w:autoSpaceDN w:val="0"/>
+        <w:adjustRightInd w:val="0"/>
+        <w:spacing w:after="0" w:line="240" w:lineRule="auto"/>
+        <w:rPr>
+          <w:rFonts w:asciiTheme="majorHAnsi" w:hAnsiTheme="majorHAnsi" w:cs="Courier New"/>
+          <w:b/>
+          <w:bCs/>
+          <w:color w:val="000000"/>
+          <w:sz w:val="24"/>
+          <w:szCs w:val="24"/>
+        </w:rPr>
+      </w:pPr>
       <w:r>
         <w:rPr>
           <w:rFonts w:asciiTheme="majorHAnsi" w:hAnsiTheme="majorHAnsi" w:cs="Courier New"/>
@@ -13598,63 +13244,28 @@
           <w:sz w:val="24"/>
           <w:szCs w:val="24"/>
         </w:rPr>
-        <w:t xml:space="preserve">Raison Sociale : </w:t>
-      </w:r>
-      <w:r>
-        <w:rPr>
-          <w:rFonts w:asciiTheme="majorHAnsi" w:hAnsiTheme="majorHAnsi"/>
-          <w:sz w:val="20"/>
+        <w:t xml:space="preserve">Adresse : </w:t>
+      </w:r>
+      <w:r>
+        <w:rPr>
+          <w:rFonts w:asciiTheme="majorHAnsi" w:hAnsiTheme="majorHAnsi" w:cs="Courier New"/>
+          <w:color w:val="000000"/>
+          <w:sz w:val="24"/>
+          <w:szCs w:val="24"/>
         </w:rPr>
         <w:t>{</w:t>
       </w:r>
-      <w:proofErr w:type="spellStart"/>
-      <w:r>
-        <w:rPr>
-          <w:rFonts w:asciiTheme="majorHAnsi" w:hAnsiTheme="majorHAnsi"/>
-          <w:sz w:val="20"/>
-        </w:rPr>
-        <w:t>raison_sociale</w:t>
-      </w:r>
-      <w:proofErr w:type="spellEnd"/>
-      <w:r>
-        <w:rPr>
-          <w:rFonts w:asciiTheme="majorHAnsi" w:hAnsiTheme="majorHAnsi"/>
-          <w:sz w:val="20"/>
-        </w:rPr>
-        <w:t>}</w:t>
-      </w:r>
-    </w:p>
-    <w:p>
-      <w:pPr>
-        <w:autoSpaceDE w:val="0"/>
-        <w:autoSpaceDN w:val="0"/>
-        <w:adjustRightInd w:val="0"/>
-        <w:spacing w:after="0" w:line="240" w:lineRule="auto"/>
-        <w:rPr>
-          <w:rFonts w:asciiTheme="majorHAnsi" w:hAnsiTheme="majorHAnsi" w:cs="Courier New"/>
-          <w:color w:val="000000"/>
-          <w:sz w:val="24"/>
-          <w:szCs w:val="24"/>
-        </w:rPr>
-      </w:pPr>
-      <w:r>
-        <w:rPr>
-          <w:rFonts w:asciiTheme="majorHAnsi" w:hAnsiTheme="majorHAnsi" w:cs="Courier New"/>
-          <w:color w:val="000000"/>
-          <w:sz w:val="24"/>
-          <w:szCs w:val="24"/>
-        </w:rPr>
-        <w:t xml:space="preserve">Adresse : </w:t>
-      </w:r>
-      <w:r>
-        <w:rPr>
-          <w:rFonts w:asciiTheme="majorHAnsi" w:hAnsiTheme="majorHAnsi" w:cs="Courier New"/>
-          <w:color w:val="000000"/>
-          <w:sz w:val="24"/>
-          <w:szCs w:val="24"/>
-        </w:rPr>
-        <w:t>{Adresse}</w:t>
-      </w:r>
+      <w:proofErr w:type="gramStart"/>
+      <w:r>
+        <w:rPr>
+          <w:rFonts w:asciiTheme="majorHAnsi" w:hAnsiTheme="majorHAnsi" w:cs="Courier New"/>
+          <w:color w:val="000000"/>
+          <w:sz w:val="24"/>
+          <w:szCs w:val="24"/>
+        </w:rPr>
+        <w:t>Adresse }</w:t>
+      </w:r>
+      <w:proofErr w:type="gramEnd"/>
     </w:p>
     <w:p>
       <w:pPr>
@@ -13685,39 +13296,17 @@
           <w:sz w:val="24"/>
           <w:szCs w:val="24"/>
         </w:rPr>
-        <w:t xml:space="preserve">{mobile </w:t>
-      </w:r>
-      <w:proofErr w:type="spellStart"/>
-      <w:r>
-        <w:rPr>
-          <w:rFonts w:asciiTheme="majorHAnsi" w:hAnsiTheme="majorHAnsi" w:cs="Courier New"/>
-          <w:color w:val="000000"/>
-          <w:sz w:val="24"/>
-          <w:szCs w:val="24"/>
-        </w:rPr>
-        <w:t>gerant</w:t>
-      </w:r>
-      <w:proofErr w:type="spellEnd"/>
-      <w:r>
-        <w:rPr>
-          <w:rFonts w:asciiTheme="majorHAnsi" w:hAnsiTheme="majorHAnsi" w:cs="Courier New"/>
-          <w:color w:val="000000"/>
-          <w:sz w:val="24"/>
-          <w:szCs w:val="24"/>
-        </w:rPr>
-        <w:t>}</w:t>
-      </w:r>
-    </w:p>
-    <w:p>
-      <w:pPr>
-        <w:autoSpaceDE w:val="0"/>
-        <w:autoSpaceDN w:val="0"/>
-        <w:adjustRightInd w:val="0"/>
-        <w:spacing w:after="0" w:line="240" w:lineRule="auto"/>
-        <w:rPr>
-          <w:rFonts w:asciiTheme="majorHAnsi" w:hAnsiTheme="majorHAnsi" w:cs="Courier New"/>
-          <w:b/>
-          <w:bCs/>
+        <w:t>{mobile}</w:t>
+      </w:r>
+    </w:p>
+    <w:p>
+      <w:pPr>
+        <w:autoSpaceDE w:val="0"/>
+        <w:autoSpaceDN w:val="0"/>
+        <w:adjustRightInd w:val="0"/>
+        <w:spacing w:after="0" w:line="240" w:lineRule="auto"/>
+        <w:rPr>
+          <w:rFonts w:asciiTheme="majorHAnsi" w:hAnsiTheme="majorHAnsi" w:cs="Courier New"/>
           <w:color w:val="000000"/>
           <w:sz w:val="24"/>
           <w:szCs w:val="24"/>
@@ -14666,8 +14255,8 @@
         <w:rPr>
           <w:rFonts w:asciiTheme="majorHAnsi" w:hAnsiTheme="majorHAnsi" w:cs="Courier New"/>
           <w:color w:val="000000"/>
-          <w:sz w:val="24"/>
-          <w:szCs w:val="24"/>
+          <w:sz w:val="32"/>
+          <w:szCs w:val="32"/>
         </w:rPr>
       </w:pPr>
       <w:r>
@@ -14744,12 +14333,32 @@
       </w:r>
       <w:r>
         <w:rPr>
-          <w:rFonts w:asciiTheme="majorHAnsi" w:hAnsiTheme="majorHAnsi" w:cs="Courier New"/>
-          <w:color w:val="000000"/>
-          <w:sz w:val="24"/>
-          <w:szCs w:val="24"/>
-        </w:rPr>
-        <w:t>Fait à : {place}, Le : {Date}</w:t>
+          <w:rFonts w:asciiTheme="majorHAnsi" w:hAnsiTheme="majorHAnsi"/>
+          <w:bCs/>
+          <w:sz w:val="24"/>
+          <w:szCs w:val="28"/>
+        </w:rPr>
+        <w:t>{</w:t>
+      </w:r>
+      <w:proofErr w:type="gramStart"/>
+      <w:r>
+        <w:rPr>
+          <w:rFonts w:asciiTheme="majorHAnsi" w:hAnsiTheme="majorHAnsi"/>
+          <w:bCs/>
+          <w:sz w:val="24"/>
+          <w:szCs w:val="28"/>
+        </w:rPr>
+        <w:t>place</w:t>
+      </w:r>
+      <w:proofErr w:type="gramEnd"/>
+      <w:r>
+        <w:rPr>
+          <w:rFonts w:asciiTheme="majorHAnsi" w:hAnsiTheme="majorHAnsi"/>
+          <w:bCs/>
+          <w:sz w:val="24"/>
+          <w:szCs w:val="28"/>
+        </w:rPr>
+        <w:t>}, Le : {Date}</w:t>
       </w:r>
     </w:p>
     <w:p>
@@ -14927,75 +14536,36 @@
           <w:szCs w:val="24"/>
         </w:rPr>
         <w:tab/>
-        <w:t xml:space="preserve">Je soussigné, </w:t>
-      </w:r>
-      <w:r>
-        <w:rPr>
-          <w:rFonts w:asciiTheme="majorHAnsi" w:hAnsiTheme="majorHAnsi" w:cs="Courier New"/>
-          <w:b/>
-          <w:bCs/>
-          <w:strike/>
-          <w:color w:val="000000"/>
-          <w:sz w:val="24"/>
-          <w:szCs w:val="24"/>
-        </w:rPr>
-        <w:t>Mme</w:t>
-      </w:r>
-      <w:r>
-        <w:rPr>
-          <w:rFonts w:asciiTheme="majorHAnsi" w:hAnsiTheme="majorHAnsi" w:cs="Courier New"/>
-          <w:b/>
-          <w:bCs/>
-          <w:color w:val="000000"/>
-          <w:sz w:val="24"/>
-          <w:szCs w:val="24"/>
-        </w:rPr>
-        <w:t xml:space="preserve">, Mr, </w:t>
-      </w:r>
-      <w:r>
-        <w:rPr>
-          <w:rFonts w:asciiTheme="majorHAnsi" w:hAnsiTheme="majorHAnsi" w:cs="Courier New"/>
-          <w:b/>
-          <w:bCs/>
-          <w:strike/>
-          <w:color w:val="000000"/>
-          <w:sz w:val="24"/>
-          <w:szCs w:val="24"/>
-        </w:rPr>
-        <w:t>Mlle</w:t>
-      </w:r>
-      <w:r>
-        <w:rPr>
-          <w:rFonts w:asciiTheme="majorHAnsi" w:hAnsiTheme="majorHAnsi" w:cs="Courier New"/>
-          <w:b/>
-          <w:bCs/>
-          <w:color w:val="000000"/>
-          <w:sz w:val="24"/>
-          <w:szCs w:val="24"/>
-        </w:rPr>
-        <w:t>, ;</w:t>
-      </w:r>
-      <w:r>
-        <w:rPr>
-          <w:rFonts w:asciiTheme="majorHAnsi" w:hAnsiTheme="majorHAnsi" w:cs="Courier New"/>
-          <w:b/>
-          <w:bCs/>
-          <w:color w:val="000000"/>
-          <w:sz w:val="24"/>
-          <w:szCs w:val="24"/>
-        </w:rPr>
-        <w:t xml:space="preserve"> </w:t>
-      </w:r>
-      <w:r>
-        <w:rPr>
-          <w:rFonts w:asciiTheme="majorHAnsi" w:hAnsiTheme="majorHAnsi" w:cs="Courier New"/>
-          <w:b/>
-          <w:bCs/>
-          <w:color w:val="000000"/>
-          <w:sz w:val="24"/>
-          <w:szCs w:val="24"/>
-        </w:rPr>
-        <w:t>BENAYACHE YAHIA (SARL FBEB)</w:t>
+        <w:t xml:space="preserve">Je soussigné, Mme, Mr, Mlle, ; </w:t>
+      </w:r>
+      <w:r>
+        <w:rPr>
+          <w:rFonts w:asciiTheme="majorHAnsi" w:hAnsiTheme="majorHAnsi" w:cs="Courier New"/>
+          <w:color w:val="000000"/>
+          <w:sz w:val="24"/>
+          <w:szCs w:val="24"/>
+        </w:rPr>
+        <w:t>{Nom} {</w:t>
+      </w:r>
+      <w:proofErr w:type="spellStart"/>
+      <w:r>
+        <w:rPr>
+          <w:rFonts w:asciiTheme="majorHAnsi" w:hAnsiTheme="majorHAnsi" w:cs="Courier New"/>
+          <w:color w:val="000000"/>
+          <w:sz w:val="24"/>
+          <w:szCs w:val="24"/>
+        </w:rPr>
+        <w:t>Prenom</w:t>
+      </w:r>
+      <w:proofErr w:type="spellEnd"/>
+      <w:r>
+        <w:rPr>
+          <w:rFonts w:asciiTheme="majorHAnsi" w:hAnsiTheme="majorHAnsi" w:cs="Courier New"/>
+          <w:color w:val="000000"/>
+          <w:sz w:val="24"/>
+          <w:szCs w:val="24"/>
+        </w:rPr>
+        <w:t>}</w:t>
       </w:r>
     </w:p>
     <w:p>
@@ -15449,51 +15019,66 @@
           <w:sz w:val="24"/>
           <w:szCs w:val="24"/>
         </w:rPr>
-        <w:t>Numéro de Carte D’identité </w:t>
-      </w:r>
-      <w:proofErr w:type="gramStart"/>
-      <w:r>
-        <w:rPr>
-          <w:rFonts w:asciiTheme="majorHAnsi" w:hAnsiTheme="majorHAnsi" w:cs="Courier New"/>
-          <w:color w:val="000000"/>
-          <w:sz w:val="24"/>
-          <w:szCs w:val="24"/>
-        </w:rPr>
-        <w:t xml:space="preserve">: </w:t>
-      </w:r>
-      <w:r>
-        <w:rPr>
-          <w:rFonts w:asciiTheme="majorHAnsi" w:hAnsiTheme="majorHAnsi" w:cs="Courier New"/>
-          <w:color w:val="000000"/>
-          <w:sz w:val="24"/>
-          <w:szCs w:val="24"/>
-        </w:rPr>
-        <w:t xml:space="preserve"> </w:t>
-      </w:r>
-      <w:r>
-        <w:rPr>
-          <w:rFonts w:asciiTheme="majorHAnsi" w:hAnsiTheme="majorHAnsi"/>
-          <w:sz w:val="24"/>
-          <w:szCs w:val="28"/>
+        <w:t xml:space="preserve">Numéro de Carte D’identité : </w:t>
+      </w:r>
+      <w:r>
+        <w:rPr>
+          <w:rFonts w:asciiTheme="majorHAnsi" w:hAnsiTheme="majorHAnsi" w:cs="Courier New"/>
+          <w:color w:val="000000"/>
+          <w:sz w:val="24"/>
+          <w:szCs w:val="24"/>
+        </w:rPr>
+        <w:t>{Num_CIN}</w:t>
+      </w:r>
+    </w:p>
+    <w:p>
+      <w:pPr>
+        <w:autoSpaceDE w:val="0"/>
+        <w:autoSpaceDN w:val="0"/>
+        <w:adjustRightInd w:val="0"/>
+        <w:spacing w:after="0" w:line="240" w:lineRule="auto"/>
+        <w:rPr>
+          <w:rFonts w:asciiTheme="majorHAnsi" w:hAnsiTheme="majorHAnsi" w:cs="Courier New"/>
+          <w:color w:val="000000"/>
+          <w:sz w:val="24"/>
+          <w:szCs w:val="24"/>
+        </w:rPr>
+      </w:pPr>
+      <w:r>
+        <w:rPr>
+          <w:rFonts w:asciiTheme="majorHAnsi" w:hAnsiTheme="majorHAnsi" w:cs="Courier New"/>
+          <w:color w:val="000000"/>
+          <w:sz w:val="24"/>
+          <w:szCs w:val="24"/>
+        </w:rPr>
+        <w:t xml:space="preserve">Délivrée le : </w:t>
+      </w:r>
+      <w:r>
+        <w:rPr>
+          <w:rFonts w:asciiTheme="majorHAnsi" w:hAnsiTheme="majorHAnsi" w:cs="Courier New"/>
+          <w:color w:val="000000"/>
+          <w:sz w:val="24"/>
+          <w:szCs w:val="24"/>
         </w:rPr>
         <w:t>{</w:t>
       </w:r>
       <w:proofErr w:type="spellStart"/>
-      <w:proofErr w:type="gramEnd"/>
-      <w:r>
-        <w:rPr>
-          <w:rFonts w:asciiTheme="majorHAnsi" w:hAnsiTheme="majorHAnsi"/>
-          <w:sz w:val="24"/>
-          <w:szCs w:val="28"/>
-        </w:rPr>
-        <w:t>numero_cin_gerant</w:t>
+      <w:r>
+        <w:rPr>
+          <w:rFonts w:asciiTheme="majorHAnsi" w:hAnsiTheme="majorHAnsi" w:cs="Courier New"/>
+          <w:color w:val="000000"/>
+          <w:sz w:val="24"/>
+          <w:szCs w:val="24"/>
+        </w:rPr>
+        <w:t>date_delivery</w:t>
       </w:r>
       <w:proofErr w:type="spellEnd"/>
       <w:r>
         <w:rPr>
-          <w:rFonts w:asciiTheme="majorHAnsi" w:hAnsiTheme="majorHAnsi"/>
-          <w:sz w:val="24"/>
-          <w:szCs w:val="28"/>
+          <w:rFonts w:asciiTheme="majorHAnsi" w:hAnsiTheme="majorHAnsi" w:cs="Courier New"/>
+          <w:color w:val="000000"/>
+          <w:sz w:val="24"/>
+          <w:szCs w:val="24"/>
         </w:rPr>
         <w:t>}</w:t>
       </w:r>
@@ -15518,77 +15103,34 @@
           <w:sz w:val="24"/>
           <w:szCs w:val="24"/>
         </w:rPr>
-        <w:t xml:space="preserve">Délivrée le : </w:t>
-      </w:r>
-      <w:r>
-        <w:rPr>
-          <w:rFonts w:asciiTheme="majorHAnsi" w:hAnsiTheme="majorHAnsi"/>
-          <w:sz w:val="24"/>
-          <w:szCs w:val="28"/>
+        <w:t xml:space="preserve">Par : </w:t>
+      </w:r>
+      <w:r>
+        <w:rPr>
+          <w:rFonts w:asciiTheme="majorHAnsi" w:hAnsiTheme="majorHAnsi" w:cs="Courier New"/>
+          <w:color w:val="000000"/>
+          <w:sz w:val="24"/>
+          <w:szCs w:val="24"/>
         </w:rPr>
         <w:t>{</w:t>
       </w:r>
       <w:proofErr w:type="spellStart"/>
       <w:r>
         <w:rPr>
-          <w:rFonts w:asciiTheme="majorHAnsi" w:hAnsiTheme="majorHAnsi"/>
-          <w:sz w:val="24"/>
-          <w:szCs w:val="28"/>
-        </w:rPr>
-        <w:t>date_cin_gerant</w:t>
+          <w:rFonts w:asciiTheme="majorHAnsi" w:hAnsiTheme="majorHAnsi" w:cs="Courier New"/>
+          <w:color w:val="000000"/>
+          <w:sz w:val="24"/>
+          <w:szCs w:val="24"/>
+        </w:rPr>
+        <w:t>autorhority</w:t>
       </w:r>
       <w:proofErr w:type="spellEnd"/>
       <w:r>
         <w:rPr>
-          <w:rFonts w:asciiTheme="majorHAnsi" w:hAnsiTheme="majorHAnsi"/>
-          <w:sz w:val="24"/>
-          <w:szCs w:val="28"/>
-        </w:rPr>
-        <w:t>}</w:t>
-      </w:r>
-    </w:p>
-    <w:p>
-      <w:pPr>
-        <w:autoSpaceDE w:val="0"/>
-        <w:autoSpaceDN w:val="0"/>
-        <w:adjustRightInd w:val="0"/>
-        <w:spacing w:after="0" w:line="240" w:lineRule="auto"/>
-        <w:rPr>
-          <w:rFonts w:asciiTheme="majorHAnsi" w:hAnsiTheme="majorHAnsi" w:cs="Courier New"/>
-          <w:color w:val="000000"/>
-          <w:sz w:val="24"/>
-          <w:szCs w:val="24"/>
-        </w:rPr>
-      </w:pPr>
-      <w:r>
-        <w:rPr>
-          <w:rFonts w:asciiTheme="majorHAnsi" w:hAnsiTheme="majorHAnsi" w:cs="Courier New"/>
-          <w:color w:val="000000"/>
-          <w:sz w:val="24"/>
-          <w:szCs w:val="24"/>
-        </w:rPr>
-        <w:t xml:space="preserve">Par : </w:t>
-      </w:r>
-      <w:r>
-        <w:rPr>
-          <w:rFonts w:asciiTheme="majorHAnsi" w:hAnsiTheme="majorHAnsi"/>
-          <w:sz w:val="20"/>
-        </w:rPr>
-        <w:t>{</w:t>
-      </w:r>
-      <w:proofErr w:type="spellStart"/>
-      <w:r>
-        <w:rPr>
-          <w:rFonts w:asciiTheme="majorHAnsi" w:hAnsiTheme="majorHAnsi"/>
-          <w:sz w:val="20"/>
-        </w:rPr>
-        <w:t>authority_gerant</w:t>
-      </w:r>
-      <w:proofErr w:type="spellEnd"/>
-      <w:r>
-        <w:rPr>
-          <w:rFonts w:asciiTheme="majorHAnsi" w:hAnsiTheme="majorHAnsi"/>
-          <w:sz w:val="20"/>
+          <w:rFonts w:asciiTheme="majorHAnsi" w:hAnsiTheme="majorHAnsi" w:cs="Courier New"/>
+          <w:color w:val="000000"/>
+          <w:sz w:val="24"/>
+          <w:szCs w:val="24"/>
         </w:rPr>
         <w:t>}</w:t>
       </w:r>
@@ -15783,8 +15325,6 @@
         <w:spacing w:after="0" w:line="240" w:lineRule="auto"/>
         <w:rPr>
           <w:rFonts w:asciiTheme="majorHAnsi" w:hAnsiTheme="majorHAnsi" w:cs="Courier New"/>
-          <w:b/>
-          <w:bCs/>
           <w:color w:val="000000"/>
           <w:sz w:val="24"/>
           <w:szCs w:val="24"/>
@@ -15798,29 +15338,16 @@
           <w:szCs w:val="24"/>
         </w:rPr>
         <w:tab/>
-        <w:t xml:space="preserve">Je soussigné, </w:t>
-      </w:r>
-      <w:r>
-        <w:rPr>
-          <w:rFonts w:asciiTheme="majorHAnsi" w:hAnsiTheme="majorHAnsi" w:cs="Courier New"/>
-          <w:b/>
-          <w:bCs/>
-          <w:color w:val="000000"/>
-          <w:sz w:val="24"/>
-          <w:szCs w:val="24"/>
-        </w:rPr>
-        <w:t xml:space="preserve">Mr : </w:t>
-      </w:r>
-      <w:r>
-        <w:rPr>
-          <w:rFonts w:asciiTheme="majorHAnsi" w:hAnsiTheme="majorHAnsi" w:cs="Courier New"/>
-          <w:b/>
-          <w:bCs/>
-          <w:color w:val="000000"/>
-          <w:sz w:val="24"/>
-          <w:szCs w:val="24"/>
-        </w:rPr>
-        <w:t>GHELLAM ABDERREZZAQ</w:t>
+        <w:t xml:space="preserve">Je soussigné, Mr : </w:t>
+      </w:r>
+      <w:r>
+        <w:rPr>
+          <w:rFonts w:asciiTheme="majorHAnsi" w:hAnsiTheme="majorHAnsi" w:cs="Courier New"/>
+          <w:color w:val="000000"/>
+          <w:sz w:val="24"/>
+          <w:szCs w:val="24"/>
+        </w:rPr>
+        <w:t>ABDERREZZAQ GHELLAM</w:t>
       </w:r>
     </w:p>
     <w:p>
@@ -15862,8 +15389,6 @@
       <w:r>
         <w:rPr>
           <w:rFonts w:asciiTheme="majorHAnsi" w:hAnsiTheme="majorHAnsi" w:cs="Courier New"/>
-          <w:b/>
-          <w:bCs/>
           <w:color w:val="000000"/>
           <w:sz w:val="24"/>
           <w:szCs w:val="24"/>
@@ -16008,47 +15533,90 @@
           <w:sz w:val="24"/>
           <w:szCs w:val="24"/>
         </w:rPr>
-        <w:t>Numéro de Carte d’identité :</w:t>
-      </w:r>
-      <w:r>
-        <w:rPr>
-          <w:rFonts w:asciiTheme="majorHAnsi" w:hAnsiTheme="majorHAnsi"/>
-          <w:sz w:val="24"/>
-          <w:szCs w:val="28"/>
+        <w:t xml:space="preserve">Numéro de Carte d’identité : </w:t>
+      </w:r>
+      <w:r>
+        <w:rPr>
+          <w:rFonts w:asciiTheme="majorHAnsi" w:hAnsiTheme="majorHAnsi" w:cs="Courier New"/>
+          <w:color w:val="000000"/>
+          <w:sz w:val="24"/>
+          <w:szCs w:val="24"/>
+        </w:rPr>
+        <w:t>{</w:t>
+      </w:r>
+      <w:proofErr w:type="spellStart"/>
+      <w:r>
+        <w:rPr>
+          <w:rFonts w:asciiTheme="majorHAnsi" w:hAnsiTheme="majorHAnsi" w:cs="Courier New"/>
+          <w:color w:val="000000"/>
+          <w:sz w:val="24"/>
+          <w:szCs w:val="24"/>
+        </w:rPr>
+        <w:t>Num_CIN</w:t>
+      </w:r>
+      <w:proofErr w:type="spellEnd"/>
+      <w:r>
+        <w:rPr>
+          <w:rFonts w:asciiTheme="majorHAnsi" w:hAnsiTheme="majorHAnsi" w:cs="Courier New"/>
+          <w:color w:val="000000"/>
+          <w:sz w:val="24"/>
+          <w:szCs w:val="24"/>
+        </w:rPr>
+        <w:t>}</w:t>
+      </w:r>
+      <w:r>
+        <w:rPr>
+          <w:rFonts w:asciiTheme="majorHAnsi" w:hAnsiTheme="majorHAnsi" w:cs="Courier New"/>
+          <w:color w:val="000000"/>
+          <w:sz w:val="24"/>
+          <w:szCs w:val="24"/>
         </w:rPr>
         <w:t xml:space="preserve"> </w:t>
       </w:r>
       <w:r>
         <w:rPr>
-          <w:rFonts w:asciiTheme="majorHAnsi" w:hAnsiTheme="majorHAnsi"/>
-          <w:sz w:val="24"/>
-          <w:szCs w:val="28"/>
+          <w:rFonts w:asciiTheme="majorHAnsi" w:hAnsiTheme="majorHAnsi" w:cs="Courier New"/>
+          <w:color w:val="000000"/>
+          <w:sz w:val="24"/>
+          <w:szCs w:val="24"/>
+        </w:rPr>
+        <w:t xml:space="preserve">Délivrée le : </w:t>
+      </w:r>
+      <w:r>
+        <w:rPr>
+          <w:rFonts w:asciiTheme="majorHAnsi" w:hAnsiTheme="majorHAnsi" w:cs="Courier New"/>
+          <w:color w:val="000000"/>
+          <w:sz w:val="24"/>
+          <w:szCs w:val="24"/>
         </w:rPr>
         <w:t>{</w:t>
       </w:r>
       <w:proofErr w:type="spellStart"/>
       <w:r>
         <w:rPr>
-          <w:rFonts w:asciiTheme="majorHAnsi" w:hAnsiTheme="majorHAnsi"/>
-          <w:sz w:val="24"/>
-          <w:szCs w:val="28"/>
-        </w:rPr>
-        <w:t>numero_cin_gerant</w:t>
+          <w:rFonts w:asciiTheme="majorHAnsi" w:hAnsiTheme="majorHAnsi" w:cs="Courier New"/>
+          <w:color w:val="000000"/>
+          <w:sz w:val="24"/>
+          <w:szCs w:val="24"/>
+        </w:rPr>
+        <w:t>date_delivery</w:t>
       </w:r>
       <w:proofErr w:type="spellEnd"/>
       <w:r>
         <w:rPr>
-          <w:rFonts w:asciiTheme="majorHAnsi" w:hAnsiTheme="majorHAnsi"/>
-          <w:sz w:val="24"/>
-          <w:szCs w:val="28"/>
+          <w:rFonts w:asciiTheme="majorHAnsi" w:hAnsiTheme="majorHAnsi" w:cs="Courier New"/>
+          <w:color w:val="000000"/>
+          <w:sz w:val="24"/>
+          <w:szCs w:val="24"/>
         </w:rPr>
         <w:t>}</w:t>
       </w:r>
       <w:r>
         <w:rPr>
-          <w:rFonts w:asciiTheme="majorHAnsi" w:hAnsiTheme="majorHAnsi"/>
-          <w:sz w:val="24"/>
-          <w:szCs w:val="28"/>
+          <w:rFonts w:asciiTheme="majorHAnsi" w:hAnsiTheme="majorHAnsi" w:cs="Courier New"/>
+          <w:color w:val="000000"/>
+          <w:sz w:val="24"/>
+          <w:szCs w:val="24"/>
         </w:rPr>
         <w:t xml:space="preserve"> </w:t>
       </w:r>
@@ -16059,142 +15627,96 @@
           <w:sz w:val="24"/>
           <w:szCs w:val="24"/>
         </w:rPr>
-        <w:t xml:space="preserve">Délivrée le : </w:t>
-      </w:r>
-      <w:r>
-        <w:rPr>
-          <w:rFonts w:asciiTheme="majorHAnsi" w:hAnsiTheme="majorHAnsi"/>
-          <w:sz w:val="24"/>
-          <w:szCs w:val="28"/>
+        <w:t xml:space="preserve">Par : </w:t>
+      </w:r>
+      <w:r>
+        <w:rPr>
+          <w:rFonts w:asciiTheme="majorHAnsi" w:hAnsiTheme="majorHAnsi" w:cs="Courier New"/>
+          <w:color w:val="000000"/>
+          <w:sz w:val="24"/>
+          <w:szCs w:val="24"/>
         </w:rPr>
         <w:t>{</w:t>
       </w:r>
-      <w:proofErr w:type="spellStart"/>
-      <w:r>
-        <w:rPr>
-          <w:rFonts w:asciiTheme="majorHAnsi" w:hAnsiTheme="majorHAnsi"/>
-          <w:sz w:val="24"/>
-          <w:szCs w:val="28"/>
-        </w:rPr>
-        <w:t>date_cin_gerant</w:t>
-      </w:r>
-      <w:proofErr w:type="spellEnd"/>
-      <w:r>
-        <w:rPr>
-          <w:rFonts w:asciiTheme="majorHAnsi" w:hAnsiTheme="majorHAnsi"/>
-          <w:sz w:val="24"/>
-          <w:szCs w:val="28"/>
+      <w:r>
+        <w:rPr>
+          <w:rFonts w:asciiTheme="majorHAnsi" w:hAnsiTheme="majorHAnsi" w:cs="Courier New"/>
+          <w:color w:val="000000"/>
+          <w:sz w:val="24"/>
+          <w:szCs w:val="24"/>
+        </w:rPr>
+        <w:t>place</w:t>
+      </w:r>
+      <w:r>
+        <w:rPr>
+          <w:rFonts w:asciiTheme="majorHAnsi" w:hAnsiTheme="majorHAnsi" w:cs="Courier New"/>
+          <w:color w:val="000000"/>
+          <w:sz w:val="24"/>
+          <w:szCs w:val="24"/>
         </w:rPr>
         <w:t>}</w:t>
       </w:r>
-      <w:r>
-        <w:rPr>
-          <w:rFonts w:asciiTheme="majorHAnsi" w:hAnsiTheme="majorHAnsi"/>
-          <w:sz w:val="24"/>
-          <w:szCs w:val="28"/>
-        </w:rPr>
-        <w:t xml:space="preserve"> </w:t>
-      </w:r>
-      <w:r>
-        <w:rPr>
-          <w:rFonts w:asciiTheme="majorHAnsi" w:hAnsiTheme="majorHAnsi" w:cs="Courier New"/>
-          <w:color w:val="000000"/>
-          <w:sz w:val="24"/>
-          <w:szCs w:val="24"/>
-        </w:rPr>
-        <w:t xml:space="preserve">Par : </w:t>
-      </w:r>
-      <w:r>
-        <w:rPr>
-          <w:rFonts w:asciiTheme="majorHAnsi" w:hAnsiTheme="majorHAnsi"/>
-          <w:sz w:val="20"/>
+    </w:p>
+    <w:p>
+      <w:pPr>
+        <w:autoSpaceDE w:val="0"/>
+        <w:autoSpaceDN w:val="0"/>
+        <w:adjustRightInd w:val="0"/>
+        <w:spacing w:after="0" w:line="240" w:lineRule="auto"/>
+        <w:rPr>
+          <w:rFonts w:asciiTheme="majorHAnsi" w:hAnsiTheme="majorHAnsi" w:cs="Courier New"/>
+          <w:color w:val="000000"/>
+          <w:sz w:val="24"/>
+          <w:szCs w:val="24"/>
+        </w:rPr>
+      </w:pPr>
+    </w:p>
+    <w:p>
+      <w:pPr>
+        <w:autoSpaceDE w:val="0"/>
+        <w:autoSpaceDN w:val="0"/>
+        <w:adjustRightInd w:val="0"/>
+        <w:spacing w:after="0" w:line="240" w:lineRule="auto"/>
+        <w:rPr>
+          <w:rFonts w:asciiTheme="majorHAnsi" w:hAnsiTheme="majorHAnsi" w:cs="Courier New"/>
+          <w:color w:val="000000"/>
+          <w:sz w:val="24"/>
+          <w:szCs w:val="24"/>
+        </w:rPr>
+      </w:pPr>
+      <w:r>
+        <w:rPr>
+          <w:rFonts w:asciiTheme="majorHAnsi" w:hAnsiTheme="majorHAnsi" w:cs="Courier New"/>
+          <w:color w:val="000000"/>
+          <w:sz w:val="24"/>
+          <w:szCs w:val="24"/>
+        </w:rPr>
+        <w:t xml:space="preserve">Adresse : </w:t>
+      </w:r>
+      <w:r>
+        <w:rPr>
+          <w:rFonts w:asciiTheme="majorHAnsi" w:hAnsiTheme="majorHAnsi" w:cs="Courier New"/>
+          <w:color w:val="000000"/>
+          <w:sz w:val="24"/>
+          <w:szCs w:val="24"/>
         </w:rPr>
         <w:t>{</w:t>
       </w:r>
-      <w:proofErr w:type="spellStart"/>
-      <w:r>
-        <w:rPr>
-          <w:rFonts w:asciiTheme="majorHAnsi" w:hAnsiTheme="majorHAnsi"/>
-          <w:sz w:val="20"/>
-        </w:rPr>
-        <w:t>authority_gerant</w:t>
-      </w:r>
-      <w:proofErr w:type="spellEnd"/>
-      <w:r>
-        <w:rPr>
-          <w:rFonts w:asciiTheme="majorHAnsi" w:hAnsiTheme="majorHAnsi"/>
-          <w:sz w:val="20"/>
-        </w:rPr>
-        <w:t>}</w:t>
-      </w:r>
-    </w:p>
-    <w:p>
-      <w:pPr>
-        <w:autoSpaceDE w:val="0"/>
-        <w:autoSpaceDN w:val="0"/>
-        <w:adjustRightInd w:val="0"/>
-        <w:spacing w:after="0" w:line="240" w:lineRule="auto"/>
-        <w:rPr>
-          <w:rFonts w:asciiTheme="majorHAnsi" w:hAnsiTheme="majorHAnsi" w:cs="Courier New"/>
-          <w:color w:val="000000"/>
-          <w:sz w:val="24"/>
-          <w:szCs w:val="24"/>
-        </w:rPr>
-      </w:pPr>
-    </w:p>
-    <w:p>
-      <w:pPr>
-        <w:autoSpaceDE w:val="0"/>
-        <w:autoSpaceDN w:val="0"/>
-        <w:adjustRightInd w:val="0"/>
-        <w:spacing w:after="0" w:line="240" w:lineRule="auto"/>
-        <w:rPr>
-          <w:rFonts w:asciiTheme="majorHAnsi" w:hAnsiTheme="majorHAnsi" w:cs="Courier New"/>
-          <w:color w:val="000000"/>
-          <w:sz w:val="24"/>
-          <w:szCs w:val="24"/>
-        </w:rPr>
-      </w:pPr>
-      <w:r>
-        <w:rPr>
-          <w:rFonts w:asciiTheme="majorHAnsi" w:hAnsiTheme="majorHAnsi" w:cs="Courier New"/>
-          <w:color w:val="000000"/>
-          <w:sz w:val="24"/>
-          <w:szCs w:val="24"/>
-        </w:rPr>
-        <w:t xml:space="preserve">Adresse : </w:t>
-      </w:r>
-      <w:r>
-        <w:rPr>
-          <w:rFonts w:asciiTheme="majorHAnsi" w:hAnsiTheme="majorHAnsi"/>
-          <w:sz w:val="24"/>
-          <w:szCs w:val="28"/>
-        </w:rPr>
-        <w:t>{</w:t>
-      </w:r>
-      <w:proofErr w:type="spellStart"/>
-      <w:r>
-        <w:rPr>
-          <w:rFonts w:asciiTheme="majorHAnsi" w:hAnsiTheme="majorHAnsi"/>
-          <w:sz w:val="24"/>
-          <w:szCs w:val="28"/>
+      <w:r>
+        <w:rPr>
+          <w:rFonts w:asciiTheme="majorHAnsi" w:hAnsiTheme="majorHAnsi" w:cs="Courier New"/>
+          <w:color w:val="000000"/>
+          <w:sz w:val="24"/>
+          <w:szCs w:val="24"/>
         </w:rPr>
         <w:t>Adresse</w:t>
       </w:r>
       <w:r>
         <w:rPr>
-          <w:rFonts w:asciiTheme="majorHAnsi" w:hAnsiTheme="majorHAnsi"/>
-          <w:sz w:val="24"/>
-          <w:szCs w:val="28"/>
-        </w:rPr>
-        <w:t>_entreprise</w:t>
-      </w:r>
-      <w:proofErr w:type="spellEnd"/>
-      <w:r>
-        <w:rPr>
-          <w:rFonts w:asciiTheme="majorHAnsi" w:hAnsiTheme="majorHAnsi"/>
-          <w:sz w:val="24"/>
-          <w:szCs w:val="28"/>
+          <w:rFonts w:asciiTheme="majorHAnsi" w:hAnsiTheme="majorHAnsi" w:cs="Courier New"/>
+          <w:color w:val="000000"/>
+          <w:sz w:val="24"/>
+          <w:szCs w:val="24"/>
         </w:rPr>
         <w:t>}</w:t>
       </w:r>
@@ -16326,7 +15848,7 @@
                 <w:sz w:val="24"/>
                 <w:szCs w:val="24"/>
               </w:rPr>
-              <w:t>Désignation</w:t>
+              <w:t>Type</w:t>
             </w:r>
           </w:p>
         </w:tc>
@@ -16536,7 +16058,7 @@
                 <w:rFonts w:asciiTheme="majorHAnsi" w:hAnsiTheme="majorHAnsi" w:cs="Courier New"/>
                 <w:color w:val="000000"/>
               </w:rPr>
-              <w:t>Ubiquiti</w:t>
+              <w:t>UBIQUITI</w:t>
             </w:r>
           </w:p>
         </w:tc>
@@ -16597,8 +16119,11 @@
               <w:adjustRightInd w:val="0"/>
               <w:jc w:val="center"/>
               <w:rPr>
-                <w:rFonts w:asciiTheme="majorHAnsi" w:hAnsiTheme="majorHAnsi" w:cs="Courier New"/>
-                <w:color w:val="000000"/>
+                <w:rFonts w:ascii="Helvetica" w:eastAsia="Times New Roman" w:hAnsi="Helvetica" w:cs="Helvetica"/>
+                <w:color w:val="666666"/>
+                <w:sz w:val="24"/>
+                <w:szCs w:val="24"/>
+                <w:lang w:val="en-US"/>
               </w:rPr>
             </w:pPr>
             <w:r>
@@ -16645,13 +16170,14 @@
               <w:rPr>
                 <w:rFonts w:asciiTheme="majorHAnsi" w:hAnsiTheme="majorHAnsi" w:cs="Courier New"/>
                 <w:color w:val="000000"/>
+                <w:lang w:val="en-US"/>
               </w:rPr>
             </w:pPr>
-            <w:proofErr w:type="spellStart"/>
             <w:r>
               <w:rPr>
                 <w:rFonts w:asciiTheme="majorHAnsi" w:hAnsiTheme="majorHAnsi" w:cs="Courier New"/>
                 <w:color w:val="000000"/>
+                <w:lang w:val="en-US"/>
               </w:rPr>
               <w:t>L</w:t>
             </w:r>
@@ -16659,16 +16185,35 @@
               <w:rPr>
                 <w:rFonts w:asciiTheme="majorHAnsi" w:hAnsiTheme="majorHAnsi" w:cs="Courier New"/>
                 <w:color w:val="000000"/>
+                <w:lang w:val="en-US"/>
               </w:rPr>
               <w:t>at</w:t>
             </w:r>
-            <w:proofErr w:type="spellEnd"/>
             <w:r>
               <w:rPr>
                 <w:rFonts w:asciiTheme="majorHAnsi" w:hAnsiTheme="majorHAnsi" w:cs="Courier New"/>
                 <w:color w:val="000000"/>
+                <w:lang w:val="en-US"/>
               </w:rPr>
               <w:t> :</w:t>
+            </w:r>
+            <w:r>
+              <w:rPr>
+                <w:rFonts w:asciiTheme="majorHAnsi" w:hAnsiTheme="majorHAnsi" w:cs="Courier New"/>
+                <w:color w:val="000000"/>
+                <w:lang w:val="en-US"/>
+              </w:rPr>
+              <w:br/>
+            </w:r>
+            <w:r>
+              <w:rPr>
+                <w:rFonts w:asciiTheme="majorHAnsi" w:hAnsiTheme="majorHAnsi" w:cs="Courier New"/>
+                <w:color w:val="000000"/>
+                <w:sz w:val="24"/>
+                <w:szCs w:val="24"/>
+                <w:lang w:val="en-US"/>
+              </w:rPr>
+              <w:t>{latitude}</w:t>
             </w:r>
           </w:p>
           <w:p>
@@ -16680,18 +16225,35 @@
               <w:rPr>
                 <w:rFonts w:asciiTheme="majorHAnsi" w:hAnsiTheme="majorHAnsi" w:cs="Courier New"/>
                 <w:color w:val="000000"/>
+                <w:lang w:val="en-US"/>
               </w:rPr>
             </w:pPr>
+            <w:proofErr w:type="gramStart"/>
             <w:r>
               <w:rPr>
                 <w:rFonts w:asciiTheme="majorHAnsi" w:hAnsiTheme="majorHAnsi" w:cs="Courier New"/>
                 <w:color w:val="000000"/>
-                <w:sz w:val="24"/>
-                <w:szCs w:val="24"/>
                 <w:lang w:val="en-US"/>
               </w:rPr>
-              <w:t>{latitude}</w:t>
-            </w:r>
+              <w:t>L</w:t>
+            </w:r>
+            <w:r>
+              <w:rPr>
+                <w:rFonts w:asciiTheme="majorHAnsi" w:hAnsiTheme="majorHAnsi" w:cs="Courier New"/>
+                <w:color w:val="000000"/>
+                <w:lang w:val="en-US"/>
+              </w:rPr>
+              <w:t>on</w:t>
+            </w:r>
+            <w:r>
+              <w:rPr>
+                <w:rFonts w:asciiTheme="majorHAnsi" w:hAnsiTheme="majorHAnsi" w:cs="Courier New"/>
+                <w:color w:val="000000"/>
+                <w:lang w:val="en-US"/>
+              </w:rPr>
+              <w:t> :</w:t>
+            </w:r>
+            <w:proofErr w:type="gramEnd"/>
           </w:p>
           <w:p>
             <w:pPr>
@@ -16702,41 +16264,7 @@
               <w:rPr>
                 <w:rFonts w:asciiTheme="majorHAnsi" w:hAnsiTheme="majorHAnsi" w:cs="Courier New"/>
                 <w:color w:val="000000"/>
-              </w:rPr>
-            </w:pPr>
-            <w:proofErr w:type="spellStart"/>
-            <w:r>
-              <w:rPr>
-                <w:rFonts w:asciiTheme="majorHAnsi" w:hAnsiTheme="majorHAnsi" w:cs="Courier New"/>
-                <w:color w:val="000000"/>
-              </w:rPr>
-              <w:t>L</w:t>
-            </w:r>
-            <w:r>
-              <w:rPr>
-                <w:rFonts w:asciiTheme="majorHAnsi" w:hAnsiTheme="majorHAnsi" w:cs="Courier New"/>
-                <w:color w:val="000000"/>
-              </w:rPr>
-              <w:t>on</w:t>
-            </w:r>
-            <w:proofErr w:type="spellEnd"/>
-            <w:r>
-              <w:rPr>
-                <w:rFonts w:asciiTheme="majorHAnsi" w:hAnsiTheme="majorHAnsi" w:cs="Courier New"/>
-                <w:color w:val="000000"/>
-              </w:rPr>
-              <w:t> :</w:t>
-            </w:r>
-          </w:p>
-          <w:p>
-            <w:pPr>
-              <w:autoSpaceDE w:val="0"/>
-              <w:autoSpaceDN w:val="0"/>
-              <w:adjustRightInd w:val="0"/>
-              <w:jc w:val="center"/>
-              <w:rPr>
-                <w:rFonts w:asciiTheme="majorHAnsi" w:hAnsiTheme="majorHAnsi" w:cs="Courier New"/>
-                <w:color w:val="000000"/>
+                <w:lang w:val="en-US"/>
               </w:rPr>
             </w:pPr>
             <w:r>
@@ -16747,7 +16275,7 @@
                 <w:szCs w:val="24"/>
                 <w:lang w:val="en-US"/>
               </w:rPr>
-              <w:t>{l</w:t>
+              <w:t>{</w:t>
             </w:r>
             <w:r>
               <w:rPr>
@@ -16757,7 +16285,7 @@
                 <w:szCs w:val="24"/>
                 <w:lang w:val="en-US"/>
               </w:rPr>
-              <w:t>ongitude</w:t>
+              <w:t>longitude</w:t>
             </w:r>
             <w:r>
               <w:rPr>
@@ -16784,15 +16312,21 @@
           <w:color w:val="000000"/>
           <w:sz w:val="24"/>
           <w:szCs w:val="24"/>
-        </w:rPr>
-      </w:pPr>
-    </w:p>
-    <w:p>
-      <w:pPr>
-        <w:spacing w:after="0"/>
-        <w:rPr>
-          <w:rFonts w:asciiTheme="majorHAnsi" w:hAnsiTheme="majorHAnsi"/>
-          <w:sz w:val="20"/>
+          <w:lang w:val="en-US"/>
+        </w:rPr>
+      </w:pPr>
+    </w:p>
+    <w:p>
+      <w:pPr>
+        <w:autoSpaceDE w:val="0"/>
+        <w:autoSpaceDN w:val="0"/>
+        <w:adjustRightInd w:val="0"/>
+        <w:spacing w:after="0" w:line="240" w:lineRule="auto"/>
+        <w:rPr>
+          <w:rFonts w:asciiTheme="majorHAnsi" w:hAnsiTheme="majorHAnsi" w:cs="Courier New"/>
+          <w:color w:val="000000"/>
+          <w:sz w:val="24"/>
+          <w:szCs w:val="24"/>
         </w:rPr>
       </w:pPr>
       <w:r>
@@ -16806,27 +16340,94 @@
       </w:r>
       <w:r>
         <w:rPr>
-          <w:rFonts w:asciiTheme="majorHAnsi" w:hAnsiTheme="majorHAnsi"/>
-          <w:sz w:val="24"/>
-          <w:szCs w:val="28"/>
+          <w:rFonts w:asciiTheme="majorHAnsi" w:hAnsiTheme="majorHAnsi" w:cs="Courier New"/>
+          <w:color w:val="000000"/>
+          <w:sz w:val="24"/>
+          <w:szCs w:val="24"/>
+        </w:rPr>
+        <w:t>{Nom} {</w:t>
+      </w:r>
+      <w:proofErr w:type="spellStart"/>
+      <w:r>
+        <w:rPr>
+          <w:rFonts w:asciiTheme="majorHAnsi" w:hAnsiTheme="majorHAnsi" w:cs="Courier New"/>
+          <w:color w:val="000000"/>
+          <w:sz w:val="24"/>
+          <w:szCs w:val="24"/>
+        </w:rPr>
+        <w:t>Prenom</w:t>
+      </w:r>
+      <w:proofErr w:type="spellEnd"/>
+      <w:r>
+        <w:rPr>
+          <w:rFonts w:asciiTheme="majorHAnsi" w:hAnsiTheme="majorHAnsi" w:cs="Courier New"/>
+          <w:color w:val="000000"/>
+          <w:sz w:val="24"/>
+          <w:szCs w:val="24"/>
+        </w:rPr>
+        <w:t>}</w:t>
+      </w:r>
+    </w:p>
+    <w:p>
+      <w:pPr>
+        <w:autoSpaceDE w:val="0"/>
+        <w:autoSpaceDN w:val="0"/>
+        <w:adjustRightInd w:val="0"/>
+        <w:spacing w:after="0" w:line="240" w:lineRule="auto"/>
+        <w:rPr>
+          <w:rFonts w:asciiTheme="majorHAnsi" w:hAnsiTheme="majorHAnsi" w:cs="Courier New"/>
+          <w:color w:val="000000"/>
+          <w:sz w:val="24"/>
+          <w:szCs w:val="24"/>
+        </w:rPr>
+      </w:pPr>
+    </w:p>
+    <w:p>
+      <w:pPr>
+        <w:autoSpaceDE w:val="0"/>
+        <w:autoSpaceDN w:val="0"/>
+        <w:adjustRightInd w:val="0"/>
+        <w:spacing w:after="0" w:line="240" w:lineRule="auto"/>
+        <w:rPr>
+          <w:rFonts w:asciiTheme="majorHAnsi" w:hAnsiTheme="majorHAnsi" w:cs="Courier New"/>
+          <w:color w:val="000000"/>
+          <w:sz w:val="24"/>
+          <w:szCs w:val="24"/>
+        </w:rPr>
+      </w:pPr>
+      <w:r>
+        <w:rPr>
+          <w:rFonts w:asciiTheme="majorHAnsi" w:hAnsiTheme="majorHAnsi" w:cs="Courier New"/>
+          <w:color w:val="000000"/>
+          <w:sz w:val="24"/>
+          <w:szCs w:val="24"/>
+        </w:rPr>
+        <w:t xml:space="preserve">A l’adresse : </w:t>
+      </w:r>
+      <w:r>
+        <w:rPr>
+          <w:rFonts w:asciiTheme="majorHAnsi" w:hAnsiTheme="majorHAnsi" w:cs="Courier New"/>
+          <w:color w:val="000000"/>
+          <w:sz w:val="24"/>
+          <w:szCs w:val="24"/>
         </w:rPr>
         <w:t>{</w:t>
       </w:r>
-      <w:proofErr w:type="spellStart"/>
-      <w:r>
-        <w:rPr>
-          <w:rFonts w:asciiTheme="majorHAnsi" w:hAnsiTheme="majorHAnsi"/>
-          <w:sz w:val="24"/>
-          <w:szCs w:val="28"/>
-        </w:rPr>
-        <w:t>raison_sociale</w:t>
-      </w:r>
-      <w:proofErr w:type="spellEnd"/>
-      <w:r>
-        <w:rPr>
-          <w:rFonts w:asciiTheme="majorHAnsi" w:hAnsiTheme="majorHAnsi"/>
-          <w:sz w:val="24"/>
-          <w:szCs w:val="28"/>
+      <w:r>
+        <w:rPr>
+          <w:rFonts w:asciiTheme="majorHAnsi" w:hAnsiTheme="majorHAnsi" w:cs="Courier New"/>
+          <w:color w:val="000000"/>
+          <w:sz w:val="24"/>
+          <w:szCs w:val="24"/>
+        </w:rPr>
+        <w:t>Adresse</w:t>
+      </w:r>
+      <w:r>
+        <w:rPr>
+          <w:rFonts w:asciiTheme="majorHAnsi" w:hAnsiTheme="majorHAnsi" w:cs="Courier New"/>
+          <w:color w:val="000000"/>
+          <w:sz w:val="24"/>
+          <w:szCs w:val="24"/>
         </w:rPr>
         <w:t>}</w:t>
       </w:r>
@@ -16865,7 +16466,25 @@
           <w:sz w:val="24"/>
           <w:szCs w:val="24"/>
         </w:rPr>
-        <w:t xml:space="preserve">A l’adresse : </w:t>
+        <w:t>Position GPS L</w:t>
+      </w:r>
+      <w:r>
+        <w:rPr>
+          <w:rFonts w:asciiTheme="majorHAnsi" w:hAnsiTheme="majorHAnsi" w:cs="Courier New"/>
+          <w:color w:val="000000"/>
+          <w:sz w:val="24"/>
+          <w:szCs w:val="24"/>
+        </w:rPr>
+        <w:t>atitude</w:t>
+      </w:r>
+      <w:r>
+        <w:rPr>
+          <w:rFonts w:asciiTheme="majorHAnsi" w:hAnsiTheme="majorHAnsi" w:cs="Courier New"/>
+          <w:color w:val="000000"/>
+          <w:sz w:val="24"/>
+          <w:szCs w:val="24"/>
+        </w:rPr>
+        <w:t xml:space="preserve"> : </w:t>
       </w:r>
       <w:r>
         <w:rPr>
@@ -16876,17 +16495,15 @@
         </w:rPr>
         <w:t>{</w:t>
       </w:r>
-      <w:proofErr w:type="spellStart"/>
-      <w:r>
-        <w:rPr>
-          <w:rFonts w:asciiTheme="majorHAnsi" w:hAnsiTheme="majorHAnsi" w:cs="Courier New"/>
-          <w:color w:val="000000"/>
-          <w:sz w:val="24"/>
-          <w:szCs w:val="24"/>
-        </w:rPr>
-        <w:t>Adresse_entreprise</w:t>
-      </w:r>
-      <w:proofErr w:type="spellEnd"/>
+      <w:r>
+        <w:rPr>
+          <w:rFonts w:asciiTheme="majorHAnsi" w:hAnsiTheme="majorHAnsi" w:cs="Courier New"/>
+          <w:color w:val="000000"/>
+          <w:sz w:val="24"/>
+          <w:szCs w:val="24"/>
+        </w:rPr>
+        <w:t>latitude</w:t>
+      </w:r>
       <w:r>
         <w:rPr>
           <w:rFonts w:asciiTheme="majorHAnsi" w:hAnsiTheme="majorHAnsi" w:cs="Courier New"/>
@@ -16896,51 +16513,39 @@
         </w:rPr>
         <w:t>}</w:t>
       </w:r>
-    </w:p>
-    <w:p>
-      <w:pPr>
-        <w:autoSpaceDE w:val="0"/>
-        <w:autoSpaceDN w:val="0"/>
-        <w:adjustRightInd w:val="0"/>
-        <w:spacing w:after="0" w:line="240" w:lineRule="auto"/>
-        <w:rPr>
-          <w:rFonts w:asciiTheme="majorHAnsi" w:hAnsiTheme="majorHAnsi" w:cs="Courier New"/>
-          <w:color w:val="000000"/>
-          <w:sz w:val="24"/>
-          <w:szCs w:val="24"/>
-        </w:rPr>
-      </w:pPr>
-    </w:p>
-    <w:p>
-      <w:pPr>
-        <w:autoSpaceDE w:val="0"/>
-        <w:autoSpaceDN w:val="0"/>
-        <w:adjustRightInd w:val="0"/>
-        <w:spacing w:after="0" w:line="240" w:lineRule="auto"/>
-        <w:rPr>
-          <w:rFonts w:asciiTheme="majorHAnsi" w:hAnsiTheme="majorHAnsi" w:cs="Courier New"/>
-          <w:color w:val="000000"/>
-          <w:sz w:val="24"/>
-          <w:szCs w:val="24"/>
-        </w:rPr>
-      </w:pPr>
-      <w:r>
-        <w:rPr>
-          <w:rFonts w:asciiTheme="majorHAnsi" w:hAnsiTheme="majorHAnsi" w:cs="Courier New"/>
-          <w:color w:val="000000"/>
-          <w:sz w:val="24"/>
-          <w:szCs w:val="24"/>
-        </w:rPr>
-        <w:t>Position GPS L</w:t>
-      </w:r>
-      <w:r>
-        <w:rPr>
-          <w:rFonts w:asciiTheme="majorHAnsi" w:hAnsiTheme="majorHAnsi" w:cs="Courier New"/>
-          <w:color w:val="000000"/>
-          <w:sz w:val="24"/>
-          <w:szCs w:val="24"/>
-        </w:rPr>
-        <w:t>atitude</w:t>
+      <w:r>
+        <w:rPr>
+          <w:rFonts w:asciiTheme="majorHAnsi" w:hAnsiTheme="majorHAnsi" w:cs="Courier New"/>
+          <w:color w:val="000000"/>
+        </w:rPr>
+        <w:t xml:space="preserve"> </w:t>
+      </w:r>
+      <w:r>
+        <w:rPr>
+          <w:rFonts w:asciiTheme="majorHAnsi" w:hAnsiTheme="majorHAnsi" w:cs="Courier New"/>
+          <w:color w:val="000000"/>
+          <w:sz w:val="24"/>
+          <w:szCs w:val="24"/>
+        </w:rPr>
+        <w:t>Position</w:t>
+      </w:r>
+      <w:r>
+        <w:rPr>
+          <w:rFonts w:asciiTheme="majorHAnsi" w:hAnsiTheme="majorHAnsi" w:cs="Courier New"/>
+          <w:color w:val="000000"/>
+          <w:sz w:val="24"/>
+          <w:szCs w:val="24"/>
+        </w:rPr>
+        <w:t xml:space="preserve"> GPS L</w:t>
+      </w:r>
+      <w:r>
+        <w:rPr>
+          <w:rFonts w:asciiTheme="majorHAnsi" w:hAnsiTheme="majorHAnsi" w:cs="Courier New"/>
+          <w:color w:val="000000"/>
+          <w:sz w:val="24"/>
+          <w:szCs w:val="24"/>
+        </w:rPr>
+        <w:t>ongitude</w:t>
       </w:r>
       <w:r>
         <w:rPr>
@@ -16955,62 +16560,19 @@
         <w:rPr>
           <w:rFonts w:asciiTheme="majorHAnsi" w:hAnsiTheme="majorHAnsi" w:cs="Courier New"/>
           <w:color w:val="000000"/>
-        </w:rPr>
-        <w:t>{latitude}</w:t>
-      </w:r>
-      <w:r>
-        <w:rPr>
-          <w:rFonts w:asciiTheme="majorHAnsi" w:hAnsiTheme="majorHAnsi" w:cs="Courier New"/>
-          <w:b/>
-          <w:bCs/>
-          <w:color w:val="000000"/>
-        </w:rPr>
-        <w:t xml:space="preserve"> </w:t>
-      </w:r>
-      <w:r>
-        <w:rPr>
-          <w:rFonts w:asciiTheme="majorHAnsi" w:hAnsiTheme="majorHAnsi" w:cs="Courier New"/>
-          <w:color w:val="000000"/>
-          <w:sz w:val="24"/>
-          <w:szCs w:val="24"/>
-        </w:rPr>
-        <w:t>Position GPS L</w:t>
-      </w:r>
-      <w:r>
-        <w:rPr>
-          <w:rFonts w:asciiTheme="majorHAnsi" w:hAnsiTheme="majorHAnsi" w:cs="Courier New"/>
-          <w:color w:val="000000"/>
-          <w:sz w:val="24"/>
-          <w:szCs w:val="24"/>
-        </w:rPr>
-        <w:t>ongitude</w:t>
-      </w:r>
-      <w:r>
-        <w:rPr>
-          <w:rFonts w:asciiTheme="majorHAnsi" w:hAnsiTheme="majorHAnsi" w:cs="Courier New"/>
-          <w:color w:val="000000"/>
-          <w:sz w:val="24"/>
-          <w:szCs w:val="24"/>
-        </w:rPr>
-        <w:t xml:space="preserve"> : </w:t>
-      </w:r>
-      <w:r>
-        <w:rPr>
-          <w:rFonts w:asciiTheme="majorHAnsi" w:hAnsiTheme="majorHAnsi" w:cs="Courier New"/>
-          <w:color w:val="000000"/>
-          <w:sz w:val="24"/>
-          <w:szCs w:val="24"/>
-        </w:rPr>
-        <w:t>{l</w:t>
-      </w:r>
-      <w:r>
-        <w:rPr>
-          <w:rFonts w:asciiTheme="majorHAnsi" w:hAnsiTheme="majorHAnsi" w:cs="Courier New"/>
-          <w:color w:val="000000"/>
-          <w:sz w:val="24"/>
-          <w:szCs w:val="24"/>
-        </w:rPr>
-        <w:t>ongitude</w:t>
+          <w:sz w:val="24"/>
+          <w:szCs w:val="24"/>
+        </w:rPr>
+        <w:t>{</w:t>
+      </w:r>
+      <w:r>
+        <w:rPr>
+          <w:rFonts w:asciiTheme="majorHAnsi" w:hAnsiTheme="majorHAnsi" w:cs="Courier New"/>
+          <w:color w:val="000000"/>
+          <w:sz w:val="24"/>
+          <w:szCs w:val="24"/>
+        </w:rPr>
+        <w:t>longitude</w:t>
       </w:r>
       <w:r>
         <w:rPr>
@@ -17319,8 +16881,8 @@
         <w:rPr>
           <w:rFonts w:asciiTheme="majorHAnsi" w:hAnsiTheme="majorHAnsi" w:cs="Courier New"/>
           <w:color w:val="000000"/>
-          <w:sz w:val="24"/>
-          <w:szCs w:val="24"/>
+          <w:sz w:val="28"/>
+          <w:szCs w:val="28"/>
         </w:rPr>
       </w:pPr>
       <w:r>
@@ -17397,15 +16959,13 @@
       </w:r>
       <w:r>
         <w:rPr>
-          <w:rFonts w:asciiTheme="majorHAnsi" w:hAnsiTheme="majorHAnsi" w:cs="Courier New"/>
-          <w:color w:val="000000"/>
-          <w:sz w:val="24"/>
-          <w:szCs w:val="24"/>
-        </w:rPr>
-        <w:t>Fait à : {place}, Le : {Date}</w:t>
-      </w:r>
-      <w:bookmarkStart w:id="0" w:name="_GoBack"/>
-      <w:bookmarkEnd w:id="0"/>
+          <w:rFonts w:asciiTheme="majorHAnsi" w:hAnsiTheme="majorHAnsi"/>
+          <w:bCs/>
+          <w:sz w:val="24"/>
+          <w:szCs w:val="28"/>
+        </w:rPr>
+        <w:t>{place}, Le : {Date}</w:t>
+      </w:r>
     </w:p>
     <w:p>
       <w:pPr>
@@ -17544,6 +17104,130 @@
 
 <file path=word/footer1.xml><?xml version="1.0" encoding="utf-8"?>
 <w:ftr xmlns:wpc="http://schemas.microsoft.com/office/word/2010/wordprocessingCanvas" xmlns:cx="http://schemas.microsoft.com/office/drawing/2014/chartex" xmlns:mc="http://schemas.openxmlformats.org/markup-compatibility/2006" xmlns:o="urn:schemas-microsoft-com:office:office" xmlns:r="http://schemas.openxmlformats.org/officeDocument/2006/relationships" xmlns:m="http://schemas.openxmlformats.org/officeDocument/2006/math" xmlns:v="urn:schemas-microsoft-com:vml" xmlns:wp14="http://schemas.microsoft.com/office/word/2010/wordprocessingDrawing" xmlns:wp="http://schemas.openxmlformats.org/drawingml/2006/wordprocessingDrawing" xmlns:w10="urn:schemas-microsoft-com:office:word" xmlns:w="http://schemas.openxmlformats.org/wordprocessingml/2006/main" xmlns:w14="http://schemas.microsoft.com/office/word/2010/wordml" xmlns:w15="http://schemas.microsoft.com/office/word/2012/wordml" xmlns:w16se="http://schemas.microsoft.com/office/word/2015/wordml/symex" xmlns:wpg="http://schemas.microsoft.com/office/word/2010/wordprocessingGroup" xmlns:wpi="http://schemas.microsoft.com/office/word/2010/wordprocessingInk" xmlns:wne="http://schemas.microsoft.com/office/word/2006/wordml" xmlns:wps="http://schemas.microsoft.com/office/word/2010/wordprocessingShape" mc:Ignorable="w14 w15 w16se wp14">
+  <w:sdt>
+    <w:sdtPr>
+      <w:id w:val="208921454"/>
+      <w:docPartObj>
+        <w:docPartGallery w:val="Page Numbers (Bottom of Page)"/>
+        <w:docPartUnique/>
+      </w:docPartObj>
+    </w:sdtPr>
+    <w:sdtEndPr/>
+    <w:sdtContent>
+      <w:sdt>
+        <w:sdtPr>
+          <w:id w:val="-1769616900"/>
+          <w:docPartObj>
+            <w:docPartGallery w:val="Page Numbers (Top of Page)"/>
+            <w:docPartUnique/>
+          </w:docPartObj>
+        </w:sdtPr>
+        <w:sdtEndPr/>
+        <w:sdtContent>
+          <w:p>
+            <w:pPr>
+              <w:pStyle w:val="Pieddepage"/>
+              <w:jc w:val="right"/>
+            </w:pPr>
+            <w:r>
+              <w:t xml:space="preserve">Page </w:t>
+            </w:r>
+            <w:r>
+              <w:rPr>
+                <w:b/>
+                <w:bCs/>
+                <w:sz w:val="24"/>
+                <w:szCs w:val="24"/>
+              </w:rPr>
+              <w:fldChar w:fldCharType="begin"/>
+            </w:r>
+            <w:r>
+              <w:rPr>
+                <w:b/>
+                <w:bCs/>
+              </w:rPr>
+              <w:instrText>PAGE</w:instrText>
+            </w:r>
+            <w:r>
+              <w:rPr>
+                <w:b/>
+                <w:bCs/>
+                <w:sz w:val="24"/>
+                <w:szCs w:val="24"/>
+              </w:rPr>
+              <w:fldChar w:fldCharType="separate"/>
+            </w:r>
+            <w:r>
+              <w:rPr>
+                <w:b/>
+                <w:bCs/>
+                <w:noProof/>
+                <w:sz w:val="24"/>
+                <w:szCs w:val="24"/>
+              </w:rPr>
+              <w:t>7</w:t>
+            </w:r>
+            <w:r>
+              <w:rPr>
+                <w:b/>
+                <w:bCs/>
+                <w:sz w:val="24"/>
+                <w:szCs w:val="24"/>
+              </w:rPr>
+              <w:fldChar w:fldCharType="end"/>
+            </w:r>
+            <w:r>
+              <w:t xml:space="preserve"> sur </w:t>
+            </w:r>
+            <w:r>
+              <w:rPr>
+                <w:b/>
+                <w:bCs/>
+                <w:sz w:val="24"/>
+                <w:szCs w:val="24"/>
+              </w:rPr>
+              <w:fldChar w:fldCharType="begin"/>
+            </w:r>
+            <w:r>
+              <w:rPr>
+                <w:b/>
+                <w:bCs/>
+              </w:rPr>
+              <w:instrText>NUMPAGES</w:instrText>
+            </w:r>
+            <w:r>
+              <w:rPr>
+                <w:b/>
+                <w:bCs/>
+                <w:sz w:val="24"/>
+                <w:szCs w:val="24"/>
+              </w:rPr>
+              <w:fldChar w:fldCharType="separate"/>
+            </w:r>
+            <w:r>
+              <w:rPr>
+                <w:b/>
+                <w:bCs/>
+                <w:noProof/>
+                <w:sz w:val="24"/>
+                <w:szCs w:val="24"/>
+              </w:rPr>
+              <w:t>7</w:t>
+            </w:r>
+            <w:r>
+              <w:rPr>
+                <w:b/>
+                <w:bCs/>
+                <w:sz w:val="24"/>
+                <w:szCs w:val="24"/>
+              </w:rPr>
+              <w:fldChar w:fldCharType="end"/>
+            </w:r>
+          </w:p>
+        </w:sdtContent>
+      </w:sdt>
+    </w:sdtContent>
+  </w:sdt>
   <w:p>
     <w:pPr>
       <w:pStyle w:val="Pieddepage"/>
@@ -17553,76 +17237,6 @@
         <w:sz w:val="16"/>
       </w:rPr>
     </w:pPr>
-    <w:r>
-      <w:rPr>
-        <w:color w:val="808080" w:themeColor="background1" w:themeShade="80"/>
-        <w:sz w:val="16"/>
-      </w:rPr>
-      <w:t xml:space="preserve">Sarl </w:t>
-    </w:r>
-    <w:r>
-      <w:rPr>
-        <w:color w:val="808080" w:themeColor="background1" w:themeShade="80"/>
-        <w:sz w:val="16"/>
-      </w:rPr>
-      <w:t>AIRBAND</w:t>
-    </w:r>
-    <w:r>
-      <w:rPr>
-        <w:color w:val="808080" w:themeColor="background1" w:themeShade="80"/>
-        <w:sz w:val="16"/>
-      </w:rPr>
-      <w:t xml:space="preserve"> au capital social de : </w:t>
-    </w:r>
-    <w:r>
-      <w:rPr>
-        <w:color w:val="808080" w:themeColor="background1" w:themeShade="80"/>
-        <w:sz w:val="16"/>
-      </w:rPr>
-      <w:t>2</w:t>
-    </w:r>
-    <w:r>
-      <w:rPr>
-        <w:color w:val="808080" w:themeColor="background1" w:themeShade="80"/>
-        <w:sz w:val="16"/>
-      </w:rPr>
-      <w:t xml:space="preserve">.000.000,00 DA – RC : </w:t>
-    </w:r>
-    <w:r>
-      <w:rPr>
-        <w:color w:val="808080" w:themeColor="background1" w:themeShade="80"/>
-        <w:sz w:val="16"/>
-      </w:rPr>
-      <w:t>23B0324919</w:t>
-    </w:r>
-    <w:r>
-      <w:rPr>
-        <w:color w:val="808080" w:themeColor="background1" w:themeShade="80"/>
-        <w:sz w:val="16"/>
-      </w:rPr>
-      <w:t xml:space="preserve"> – NIF : </w:t>
-    </w:r>
-    <w:r>
-      <w:rPr>
-        <w:color w:val="808080" w:themeColor="background1" w:themeShade="80"/>
-        <w:sz w:val="16"/>
-      </w:rPr>
-      <w:t>002343032491903</w:t>
-    </w:r>
-    <w:r>
-      <w:rPr>
-        <w:color w:val="808080" w:themeColor="background1" w:themeShade="80"/>
-        <w:sz w:val="16"/>
-      </w:rPr>
-      <w:t xml:space="preserve"> – ART : </w:t>
-    </w:r>
-    <w:r>
-      <w:rPr>
-        <w:color w:val="808080" w:themeColor="background1" w:themeShade="80"/>
-        <w:sz w:val="16"/>
-      </w:rPr>
-      <w:t>43031021671</w:t>
-    </w:r>
   </w:p>
 </w:ftr>
 </file>
@@ -18415,6 +18029,7 @@
   <w:style w:type="paragraph" w:default="1" w:styleId="Normal">
     <w:name w:val="Normal"/>
     <w:qFormat/>
+    <w:rsid w:val="00003BD6"/>
   </w:style>
   <w:style w:type="character" w:default="1" w:styleId="Policepardfaut">
     <w:name w:val="Default Paragraph Font"/>

</xml_diff>